<commit_message>
documents and document templates for TravelEntries #5845
</commit_message>
<xml_diff>
--- a/sormas-ui/src/main/resources/SORMAS_Document_Template_Guide.docx
+++ b/sormas-ui/src/main/resources/SORMAS_Document_Template_Guide.docx
@@ -3815,6 +3815,172 @@
           <w:lang w:val="en-US"/>
         </w:rPr>
         <w:t xml:space="preserve"> (selectable)</w:t>
+      </w:r>
+    </w:p>
+    <w:p>
+      <w:pPr>
+        <w:shd w:val="clear" w:color="auto" w:fill="FFFFFF" w:themeFill="background1"/>
+        <w:rPr>
+          <w:lang w:val="en-US"/>
+        </w:rPr>
+      </w:pPr>
+    </w:p>
+    <w:p>
+      <w:pPr>
+        <w:pStyle w:val="Listenabsatz"/>
+        <w:numPr>
+          <w:ilvl w:val="0"/>
+          <w:numId w:val="9"/>
+        </w:numPr>
+        <w:shd w:val="clear" w:color="auto" w:fill="FFFFFF" w:themeFill="background1"/>
+        <w:rPr>
+          <w:b/>
+          <w:lang w:val="en-US"/>
+        </w:rPr>
+      </w:pPr>
+      <w:r>
+        <w:rPr>
+          <w:b/>
+          <w:lang w:val="en-US"/>
+        </w:rPr>
+        <w:t>Templates for Travel Entries</w:t>
+      </w:r>
+      <w:r>
+        <w:rPr>
+          <w:b/>
+          <w:lang w:val="en-US"/>
+        </w:rPr>
+        <w:t xml:space="preserve"> (.</w:t>
+      </w:r>
+      <w:proofErr w:type="spellStart"/>
+      <w:r>
+        <w:rPr>
+          <w:b/>
+          <w:lang w:val="en-US"/>
+        </w:rPr>
+        <w:t>docx</w:t>
+      </w:r>
+      <w:proofErr w:type="spellEnd"/>
+      <w:r>
+        <w:rPr>
+          <w:b/>
+          <w:lang w:val="en-US"/>
+        </w:rPr>
+        <w:t>):</w:t>
+      </w:r>
+      <w:r>
+        <w:rPr>
+          <w:b/>
+          <w:lang w:val="en-US"/>
+        </w:rPr>
+        <w:br/>
+      </w:r>
+      <w:r>
+        <w:rPr>
+          <w:lang w:val="en-US"/>
+        </w:rPr>
+        <w:t>Available root entities:</w:t>
+      </w:r>
+      <w:r>
+        <w:rPr>
+          <w:b/>
+          <w:lang w:val="en-US"/>
+        </w:rPr>
+        <w:t xml:space="preserve"> </w:t>
+      </w:r>
+    </w:p>
+    <w:p>
+      <w:pPr>
+        <w:pStyle w:val="Listenabsatz"/>
+        <w:numPr>
+          <w:ilvl w:val="0"/>
+          <w:numId w:val="11"/>
+        </w:numPr>
+        <w:shd w:val="clear" w:color="auto" w:fill="FFFFFF" w:themeFill="background1"/>
+        <w:rPr>
+          <w:lang w:val="en-US"/>
+        </w:rPr>
+      </w:pPr>
+      <w:proofErr w:type="spellStart"/>
+      <w:r>
+        <w:rPr>
+          <w:b/>
+          <w:lang w:val="en-US"/>
+        </w:rPr>
+        <w:t>travelEntry</w:t>
+      </w:r>
+      <w:proofErr w:type="spellEnd"/>
+      <w:r>
+        <w:rPr>
+          <w:lang w:val="en-US"/>
+        </w:rPr>
+        <w:t xml:space="preserve">: </w:t>
+      </w:r>
+      <w:proofErr w:type="spellStart"/>
+      <w:r>
+        <w:rPr>
+          <w:lang w:val="en-US"/>
+        </w:rPr>
+        <w:t>travelEntry</w:t>
+      </w:r>
+      <w:proofErr w:type="spellEnd"/>
+      <w:r>
+        <w:rPr>
+          <w:lang w:val="en-US"/>
+        </w:rPr>
+        <w:t xml:space="preserve"> data</w:t>
+      </w:r>
+    </w:p>
+    <w:p>
+      <w:pPr>
+        <w:pStyle w:val="Listenabsatz"/>
+        <w:numPr>
+          <w:ilvl w:val="0"/>
+          <w:numId w:val="11"/>
+        </w:numPr>
+        <w:shd w:val="clear" w:color="auto" w:fill="FFFFFF" w:themeFill="background1"/>
+        <w:rPr>
+          <w:lang w:val="en-US"/>
+        </w:rPr>
+      </w:pPr>
+      <w:r>
+        <w:rPr>
+          <w:b/>
+          <w:lang w:val="en-US"/>
+        </w:rPr>
+        <w:t>person</w:t>
+      </w:r>
+      <w:r>
+        <w:rPr>
+          <w:lang w:val="en-US"/>
+        </w:rPr>
+        <w:t>: the travelEntry person</w:t>
+      </w:r>
+    </w:p>
+    <w:p>
+      <w:pPr>
+        <w:pStyle w:val="Listenabsatz"/>
+        <w:numPr>
+          <w:ilvl w:val="0"/>
+          <w:numId w:val="11"/>
+        </w:numPr>
+        <w:shd w:val="clear" w:color="auto" w:fill="FFFFFF" w:themeFill="background1"/>
+        <w:rPr>
+          <w:lang w:val="en-US"/>
+        </w:rPr>
+      </w:pPr>
+      <w:r>
+        <w:rPr>
+          <w:b/>
+          <w:lang w:val="en-US"/>
+        </w:rPr>
+        <w:t>user</w:t>
+      </w:r>
+      <w:r>
+        <w:rPr>
+          <w:lang w:val="en-US"/>
+        </w:rPr>
+        <w:t>: the current user</w:t>
       </w:r>
     </w:p>
     <w:p>

</xml_diff>

<commit_message>
documents and document templates for TravelEntries #5845 (#6582)
* documents and document templates for TravelEntries #5845

* rename string property #5845
</commit_message>
<xml_diff>
--- a/sormas-ui/src/main/resources/SORMAS_Document_Template_Guide.docx
+++ b/sormas-ui/src/main/resources/SORMAS_Document_Template_Guide.docx
@@ -3815,6 +3815,172 @@
           <w:lang w:val="en-US"/>
         </w:rPr>
         <w:t xml:space="preserve"> (selectable)</w:t>
+      </w:r>
+    </w:p>
+    <w:p>
+      <w:pPr>
+        <w:shd w:val="clear" w:color="auto" w:fill="FFFFFF" w:themeFill="background1"/>
+        <w:rPr>
+          <w:lang w:val="en-US"/>
+        </w:rPr>
+      </w:pPr>
+    </w:p>
+    <w:p>
+      <w:pPr>
+        <w:pStyle w:val="Listenabsatz"/>
+        <w:numPr>
+          <w:ilvl w:val="0"/>
+          <w:numId w:val="9"/>
+        </w:numPr>
+        <w:shd w:val="clear" w:color="auto" w:fill="FFFFFF" w:themeFill="background1"/>
+        <w:rPr>
+          <w:b/>
+          <w:lang w:val="en-US"/>
+        </w:rPr>
+      </w:pPr>
+      <w:r>
+        <w:rPr>
+          <w:b/>
+          <w:lang w:val="en-US"/>
+        </w:rPr>
+        <w:t>Templates for Travel Entries</w:t>
+      </w:r>
+      <w:r>
+        <w:rPr>
+          <w:b/>
+          <w:lang w:val="en-US"/>
+        </w:rPr>
+        <w:t xml:space="preserve"> (.</w:t>
+      </w:r>
+      <w:proofErr w:type="spellStart"/>
+      <w:r>
+        <w:rPr>
+          <w:b/>
+          <w:lang w:val="en-US"/>
+        </w:rPr>
+        <w:t>docx</w:t>
+      </w:r>
+      <w:proofErr w:type="spellEnd"/>
+      <w:r>
+        <w:rPr>
+          <w:b/>
+          <w:lang w:val="en-US"/>
+        </w:rPr>
+        <w:t>):</w:t>
+      </w:r>
+      <w:r>
+        <w:rPr>
+          <w:b/>
+          <w:lang w:val="en-US"/>
+        </w:rPr>
+        <w:br/>
+      </w:r>
+      <w:r>
+        <w:rPr>
+          <w:lang w:val="en-US"/>
+        </w:rPr>
+        <w:t>Available root entities:</w:t>
+      </w:r>
+      <w:r>
+        <w:rPr>
+          <w:b/>
+          <w:lang w:val="en-US"/>
+        </w:rPr>
+        <w:t xml:space="preserve"> </w:t>
+      </w:r>
+    </w:p>
+    <w:p>
+      <w:pPr>
+        <w:pStyle w:val="Listenabsatz"/>
+        <w:numPr>
+          <w:ilvl w:val="0"/>
+          <w:numId w:val="11"/>
+        </w:numPr>
+        <w:shd w:val="clear" w:color="auto" w:fill="FFFFFF" w:themeFill="background1"/>
+        <w:rPr>
+          <w:lang w:val="en-US"/>
+        </w:rPr>
+      </w:pPr>
+      <w:proofErr w:type="spellStart"/>
+      <w:r>
+        <w:rPr>
+          <w:b/>
+          <w:lang w:val="en-US"/>
+        </w:rPr>
+        <w:t>travelEntry</w:t>
+      </w:r>
+      <w:proofErr w:type="spellEnd"/>
+      <w:r>
+        <w:rPr>
+          <w:lang w:val="en-US"/>
+        </w:rPr>
+        <w:t xml:space="preserve">: </w:t>
+      </w:r>
+      <w:proofErr w:type="spellStart"/>
+      <w:r>
+        <w:rPr>
+          <w:lang w:val="en-US"/>
+        </w:rPr>
+        <w:t>travelEntry</w:t>
+      </w:r>
+      <w:proofErr w:type="spellEnd"/>
+      <w:r>
+        <w:rPr>
+          <w:lang w:val="en-US"/>
+        </w:rPr>
+        <w:t xml:space="preserve"> data</w:t>
+      </w:r>
+    </w:p>
+    <w:p>
+      <w:pPr>
+        <w:pStyle w:val="Listenabsatz"/>
+        <w:numPr>
+          <w:ilvl w:val="0"/>
+          <w:numId w:val="11"/>
+        </w:numPr>
+        <w:shd w:val="clear" w:color="auto" w:fill="FFFFFF" w:themeFill="background1"/>
+        <w:rPr>
+          <w:lang w:val="en-US"/>
+        </w:rPr>
+      </w:pPr>
+      <w:r>
+        <w:rPr>
+          <w:b/>
+          <w:lang w:val="en-US"/>
+        </w:rPr>
+        <w:t>person</w:t>
+      </w:r>
+      <w:r>
+        <w:rPr>
+          <w:lang w:val="en-US"/>
+        </w:rPr>
+        <w:t>: the travelEntry person</w:t>
+      </w:r>
+    </w:p>
+    <w:p>
+      <w:pPr>
+        <w:pStyle w:val="Listenabsatz"/>
+        <w:numPr>
+          <w:ilvl w:val="0"/>
+          <w:numId w:val="11"/>
+        </w:numPr>
+        <w:shd w:val="clear" w:color="auto" w:fill="FFFFFF" w:themeFill="background1"/>
+        <w:rPr>
+          <w:lang w:val="en-US"/>
+        </w:rPr>
+      </w:pPr>
+      <w:r>
+        <w:rPr>
+          <w:b/>
+          <w:lang w:val="en-US"/>
+        </w:rPr>
+        <w:t>user</w:t>
+      </w:r>
+      <w:r>
+        <w:rPr>
+          <w:lang w:val="en-US"/>
+        </w:rPr>
+        <w:t>: the current user</w:t>
       </w:r>
     </w:p>
     <w:p>

</xml_diff>

<commit_message>
#13192 - Add upload of Document and email template for Survey
</commit_message>
<xml_diff>
--- a/sormas-ui/src/main/resources/SORMAS_Document_Template_Guide.docx
+++ b/sormas-ui/src/main/resources/SORMAS_Document_Template_Guide.docx
@@ -1,10 +1,10 @@
 
 <file path=word/document.xml><?xml version="1.0" encoding="utf-8"?>
-<w:document xmlns:ve="http://schemas.openxmlformats.org/markup-compatibility/2006" xmlns:o="urn:schemas-microsoft-com:office:office" xmlns:r="http://schemas.openxmlformats.org/officeDocument/2006/relationships" xmlns:m="http://schemas.openxmlformats.org/officeDocument/2006/math" xmlns:v="urn:schemas-microsoft-com:vml" xmlns:wp="http://schemas.openxmlformats.org/drawingml/2006/wordprocessingDrawing" xmlns:w10="urn:schemas-microsoft-com:office:word" xmlns:w="http://schemas.openxmlformats.org/wordprocessingml/2006/main" xmlns:wne="http://schemas.microsoft.com/office/word/2006/wordml">
+<w:document xmlns:wpc="http://schemas.microsoft.com/office/word/2010/wordprocessingCanvas" xmlns:cx="http://schemas.microsoft.com/office/drawing/2014/chartex" xmlns:cx1="http://schemas.microsoft.com/office/drawing/2015/9/8/chartex" xmlns:cx2="http://schemas.microsoft.com/office/drawing/2015/10/21/chartex" xmlns:cx3="http://schemas.microsoft.com/office/drawing/2016/5/9/chartex" xmlns:cx4="http://schemas.microsoft.com/office/drawing/2016/5/10/chartex" xmlns:cx5="http://schemas.microsoft.com/office/drawing/2016/5/11/chartex" xmlns:cx6="http://schemas.microsoft.com/office/drawing/2016/5/12/chartex" xmlns:cx7="http://schemas.microsoft.com/office/drawing/2016/5/13/chartex" xmlns:cx8="http://schemas.microsoft.com/office/drawing/2016/5/14/chartex" xmlns:mc="http://schemas.openxmlformats.org/markup-compatibility/2006" xmlns:aink="http://schemas.microsoft.com/office/drawing/2016/ink" xmlns:am3d="http://schemas.microsoft.com/office/drawing/2017/model3d" xmlns:o="urn:schemas-microsoft-com:office:office" xmlns:oel="http://schemas.microsoft.com/office/2019/extlst" xmlns:r="http://schemas.openxmlformats.org/officeDocument/2006/relationships" xmlns:m="http://schemas.openxmlformats.org/officeDocument/2006/math" xmlns:v="urn:schemas-microsoft-com:vml" xmlns:wp14="http://schemas.microsoft.com/office/word/2010/wordprocessingDrawing" xmlns:wp="http://schemas.openxmlformats.org/drawingml/2006/wordprocessingDrawing" xmlns:w10="urn:schemas-microsoft-com:office:word" xmlns:w="http://schemas.openxmlformats.org/wordprocessingml/2006/main" xmlns:w14="http://schemas.microsoft.com/office/word/2010/wordml" xmlns:w15="http://schemas.microsoft.com/office/word/2012/wordml" xmlns:w16cex="http://schemas.microsoft.com/office/word/2018/wordml/cex" xmlns:w16cid="http://schemas.microsoft.com/office/word/2016/wordml/cid" xmlns:w16="http://schemas.microsoft.com/office/word/2018/wordml" xmlns:w16sdtdh="http://schemas.microsoft.com/office/word/2020/wordml/sdtdatahash" xmlns:w16se="http://schemas.microsoft.com/office/word/2015/wordml/symex" xmlns:wpg="http://schemas.microsoft.com/office/word/2010/wordprocessingGroup" xmlns:wpi="http://schemas.microsoft.com/office/word/2010/wordprocessingInk" xmlns:wne="http://schemas.microsoft.com/office/word/2006/wordml" xmlns:wps="http://schemas.microsoft.com/office/word/2010/wordprocessingShape" mc:Ignorable="w14 w15 w16se w16cid w16 w16cex w16sdtdh wp14">
   <w:body>
     <w:p>
       <w:pPr>
-        <w:pStyle w:val="KeinLeerraum"/>
+        <w:pStyle w:val="NoSpacing"/>
         <w:jc w:val="center"/>
         <w:rPr>
           <w:b/>
@@ -47,7 +47,7 @@
     </w:p>
     <w:p>
       <w:pPr>
-        <w:pStyle w:val="KeinLeerraum"/>
+        <w:pStyle w:val="NoSpacing"/>
         <w:jc w:val="center"/>
         <w:rPr>
           <w:color w:val="548DD4" w:themeColor="text2" w:themeTint="99"/>
@@ -116,21 +116,7 @@
         <w:rPr>
           <w:lang w:val="en-US"/>
         </w:rPr>
-        <w:t>A document template can be any .</w:t>
-      </w:r>
-      <w:proofErr w:type="spellStart"/>
-      <w:r>
-        <w:rPr>
-          <w:lang w:val="en-US"/>
-        </w:rPr>
-        <w:t>docx</w:t>
-      </w:r>
-      <w:proofErr w:type="spellEnd"/>
-      <w:r>
-        <w:rPr>
-          <w:lang w:val="en-US"/>
-        </w:rPr>
-        <w:t xml:space="preserve"> file, where placeholders are filled in with actual data when generating the document. Besides data from SORMAS as described in the </w:t>
+        <w:t xml:space="preserve">A document template can be any .docx file, where placeholders are filled in with actual data when generating the document. Besides data from SORMAS as described in the </w:t>
       </w:r>
       <w:r>
         <w:rPr>
@@ -149,7 +135,7 @@
     </w:p>
     <w:p>
       <w:pPr>
-        <w:pStyle w:val="KeinLeerraum"/>
+        <w:pStyle w:val="NoSpacing"/>
         <w:shd w:val="clear" w:color="auto" w:fill="C6D9F1" w:themeFill="text2" w:themeFillTint="33"/>
         <w:jc w:val="center"/>
         <w:rPr>
@@ -234,7 +220,7 @@
     </w:p>
     <w:p>
       <w:pPr>
-        <w:pStyle w:val="KeinLeerraum"/>
+        <w:pStyle w:val="NoSpacing"/>
         <w:rPr>
           <w:color w:val="548DD4" w:themeColor="text2" w:themeTint="99"/>
           <w:sz w:val="28"/>
@@ -254,96 +240,124 @@
           <w:bCs/>
           <w:lang w:val="en-US"/>
         </w:rPr>
-        <w:t>To create a document template, start with the .</w:t>
+        <w:t>To create a document template, start with the .docx document</w:t>
+      </w:r>
+      <w:r>
+        <w:rPr>
+          <w:bCs/>
+          <w:lang w:val="en-US"/>
+        </w:rPr>
+        <w:t xml:space="preserve"> </w:t>
+      </w:r>
+      <w:r>
+        <w:rPr>
+          <w:lang w:val="en-US"/>
+        </w:rPr>
+        <w:t xml:space="preserve">normally issued in the workflow at hand. In this document, </w:t>
+      </w:r>
+      <w:r>
+        <w:rPr>
+          <w:lang w:val="en-US"/>
+        </w:rPr>
+        <w:t>create placeholders for data you want to be filled when the document is generated.</w:t>
+      </w:r>
+    </w:p>
+    <w:p>
+      <w:pPr>
+        <w:rPr>
+          <w:b/>
+          <w:bCs/>
+          <w:lang w:val="en-US"/>
+        </w:rPr>
+      </w:pPr>
+      <w:r>
+        <w:rPr>
+          <w:b/>
+          <w:bCs/>
+          <w:lang w:val="en-US"/>
+        </w:rPr>
+        <w:t xml:space="preserve">Using </w:t>
+      </w:r>
+      <w:r>
+        <w:rPr>
+          <w:b/>
+          <w:bCs/>
+          <w:lang w:val="en-US"/>
+        </w:rPr>
+        <w:t xml:space="preserve">Microsoft </w:t>
+      </w:r>
+      <w:r>
+        <w:rPr>
+          <w:b/>
+          <w:bCs/>
+          <w:lang w:val="en-US"/>
+        </w:rPr>
+        <w:t>Word</w:t>
+      </w:r>
+      <w:r>
+        <w:rPr>
+          <w:b/>
+          <w:bCs/>
+          <w:lang w:val="en-US"/>
+        </w:rPr>
+        <w:t>:</w:t>
+      </w:r>
+    </w:p>
+    <w:p>
+      <w:pPr>
+        <w:rPr>
+          <w:lang w:val="en-US"/>
+        </w:rPr>
+      </w:pPr>
+      <w:r>
+        <w:rPr>
+          <w:lang w:val="en-US"/>
+        </w:rPr>
+        <w:t xml:space="preserve">To create a placeholder or </w:t>
       </w:r>
       <w:proofErr w:type="spellStart"/>
       <w:r>
         <w:rPr>
-          <w:bCs/>
-          <w:lang w:val="en-US"/>
-        </w:rPr>
-        <w:t>docx</w:t>
+          <w:b/>
+          <w:bCs/>
+          <w:lang w:val="en-US"/>
+        </w:rPr>
+        <w:t>MergeField</w:t>
       </w:r>
       <w:proofErr w:type="spellEnd"/>
       <w:r>
         <w:rPr>
-          <w:bCs/>
-          <w:lang w:val="en-US"/>
-        </w:rPr>
-        <w:t xml:space="preserve"> document</w:t>
-      </w:r>
-      <w:r>
-        <w:rPr>
-          <w:bCs/>
-          <w:lang w:val="en-US"/>
-        </w:rPr>
-        <w:t xml:space="preserve"> </w:t>
-      </w:r>
-      <w:r>
-        <w:rPr>
-          <w:lang w:val="en-US"/>
-        </w:rPr>
-        <w:t xml:space="preserve">normally issued in the workflow at hand. In this document, </w:t>
-      </w:r>
-      <w:r>
-        <w:rPr>
-          <w:lang w:val="en-US"/>
-        </w:rPr>
-        <w:t>create placeholders for data you want to be filled when the document is generated.</w:t>
-      </w:r>
-    </w:p>
-    <w:p>
-      <w:pPr>
-        <w:rPr>
-          <w:b/>
-          <w:bCs/>
-          <w:lang w:val="en-US"/>
-        </w:rPr>
-      </w:pPr>
-      <w:r>
-        <w:rPr>
-          <w:b/>
-          <w:bCs/>
-          <w:lang w:val="en-US"/>
-        </w:rPr>
-        <w:t xml:space="preserve">Using </w:t>
-      </w:r>
-      <w:r>
-        <w:rPr>
-          <w:b/>
-          <w:bCs/>
-          <w:lang w:val="en-US"/>
-        </w:rPr>
-        <w:t xml:space="preserve">Microsoft </w:t>
-      </w:r>
-      <w:r>
-        <w:rPr>
-          <w:b/>
-          <w:bCs/>
-          <w:lang w:val="en-US"/>
-        </w:rPr>
-        <w:t>Word</w:t>
-      </w:r>
-      <w:r>
-        <w:rPr>
-          <w:b/>
-          <w:bCs/>
-          <w:lang w:val="en-US"/>
-        </w:rPr>
-        <w:t>:</w:t>
-      </w:r>
-    </w:p>
-    <w:p>
-      <w:pPr>
-        <w:rPr>
-          <w:lang w:val="en-US"/>
-        </w:rPr>
-      </w:pPr>
-      <w:r>
-        <w:rPr>
-          <w:lang w:val="en-US"/>
-        </w:rPr>
-        <w:t xml:space="preserve">To create a placeholder or </w:t>
+          <w:lang w:val="en-US"/>
+        </w:rPr>
+        <w:t>, press Ctrl + F9. This inserts a pair of curly brackets “</w:t>
+      </w:r>
+      <w:r>
+        <w:rPr>
+          <w:b/>
+          <w:bCs/>
+          <w:lang w:val="en-US"/>
+        </w:rPr>
+        <w:t>{}</w:t>
+      </w:r>
+      <w:r>
+        <w:rPr>
+          <w:lang w:val="en-US"/>
+        </w:rPr>
+        <w:t>”. Right-click these and choose “</w:t>
+      </w:r>
+      <w:r>
+        <w:rPr>
+          <w:b/>
+          <w:bCs/>
+          <w:lang w:val="en-US"/>
+        </w:rPr>
+        <w:t>Edit Field</w:t>
+      </w:r>
+      <w:r>
+        <w:rPr>
+          <w:lang w:val="en-US"/>
+        </w:rPr>
+        <w:t>” from the context menu. Choose “</w:t>
       </w:r>
       <w:proofErr w:type="spellStart"/>
       <w:r>
@@ -359,7 +373,125 @@
         <w:rPr>
           <w:lang w:val="en-US"/>
         </w:rPr>
-        <w:t>, press Ctrl + F9. This inserts a pair of curly brackets “</w:t>
+        <w:t>” from the list at the left side of the window that opens now. Enter the name of your placeholder prefixed by a dollar sign “</w:t>
+      </w:r>
+      <w:r>
+        <w:rPr>
+          <w:b/>
+          <w:bCs/>
+          <w:lang w:val="en-US"/>
+        </w:rPr>
+        <w:t>$</w:t>
+      </w:r>
+      <w:r>
+        <w:rPr>
+          <w:lang w:val="en-US"/>
+        </w:rPr>
+        <w:t>” in the “</w:t>
+      </w:r>
+      <w:r>
+        <w:rPr>
+          <w:b/>
+          <w:bCs/>
+          <w:lang w:val="en-US"/>
+        </w:rPr>
+        <w:t>Field Name</w:t>
+      </w:r>
+      <w:r>
+        <w:rPr>
+          <w:lang w:val="en-US"/>
+        </w:rPr>
+        <w:t xml:space="preserve">” input, e.g., </w:t>
+      </w:r>
+      <w:r>
+        <w:rPr>
+          <w:lang w:val="en-US"/>
+        </w:rPr>
+        <w:t>“</w:t>
+      </w:r>
+      <w:r>
+        <w:rPr>
+          <w:b/>
+          <w:bCs/>
+          <w:lang w:val="en-US"/>
+        </w:rPr>
+        <w:t>$</w:t>
+      </w:r>
+      <w:proofErr w:type="spellStart"/>
+      <w:proofErr w:type="gramStart"/>
+      <w:r>
+        <w:rPr>
+          <w:b/>
+          <w:bCs/>
+          <w:lang w:val="en-US"/>
+        </w:rPr>
+        <w:t>case.person</w:t>
+      </w:r>
+      <w:proofErr w:type="gramEnd"/>
+      <w:r>
+        <w:rPr>
+          <w:b/>
+          <w:bCs/>
+          <w:lang w:val="en-US"/>
+        </w:rPr>
+        <w:t>.firstName</w:t>
+      </w:r>
+      <w:proofErr w:type="spellEnd"/>
+      <w:r>
+        <w:rPr>
+          <w:lang w:val="en-US"/>
+        </w:rPr>
+        <w:t>” for the first name of a case’s person</w:t>
+      </w:r>
+      <w:r>
+        <w:rPr>
+          <w:lang w:val="en-US"/>
+        </w:rPr>
+        <w:t>. Finally click “</w:t>
+      </w:r>
+      <w:r>
+        <w:rPr>
+          <w:b/>
+          <w:bCs/>
+          <w:lang w:val="en-US"/>
+        </w:rPr>
+        <w:t>Ok</w:t>
+      </w:r>
+      <w:r>
+        <w:rPr>
+          <w:lang w:val="en-US"/>
+        </w:rPr>
+        <w:t>”.</w:t>
+      </w:r>
+    </w:p>
+    <w:p>
+      <w:pPr>
+        <w:rPr>
+          <w:b/>
+          <w:bCs/>
+          <w:lang w:val="en-US"/>
+        </w:rPr>
+      </w:pPr>
+      <w:r>
+        <w:rPr>
+          <w:b/>
+          <w:bCs/>
+          <w:lang w:val="en-US"/>
+        </w:rPr>
+        <w:t>Using LibreOffice:</w:t>
+      </w:r>
+    </w:p>
+    <w:p>
+      <w:pPr>
+        <w:rPr>
+          <w:lang w:val="en-US"/>
+        </w:rPr>
+      </w:pPr>
+      <w:r>
+        <w:rPr>
+          <w:lang w:val="en-US"/>
+        </w:rPr>
+        <w:t>To create a placeholder, insert the placeholder’s name surrounded by curly brackets “</w:t>
       </w:r>
       <w:r>
         <w:rPr>
@@ -373,226 +505,66 @@
         <w:rPr>
           <w:lang w:val="en-US"/>
         </w:rPr>
-        <w:t>”. Right-click these and choose “</w:t>
-      </w:r>
-      <w:r>
-        <w:rPr>
-          <w:b/>
-          <w:bCs/>
-          <w:lang w:val="en-US"/>
-        </w:rPr>
-        <w:t>Edit Field</w:t>
-      </w:r>
-      <w:r>
-        <w:rPr>
-          <w:lang w:val="en-US"/>
-        </w:rPr>
-        <w:t>” from the context menu. Choose “</w:t>
+        <w:t>” and prefixed by a dollar sign “</w:t>
+      </w:r>
+      <w:r>
+        <w:rPr>
+          <w:b/>
+          <w:bCs/>
+          <w:lang w:val="en-US"/>
+        </w:rPr>
+        <w:t>$</w:t>
+      </w:r>
+      <w:r>
+        <w:rPr>
+          <w:lang w:val="en-US"/>
+        </w:rPr>
+        <w:t xml:space="preserve">” in the text. E.g., to create a place holder for the case person’s first name, insert </w:t>
+      </w:r>
+      <w:r>
+        <w:rPr>
+          <w:lang w:val="en-US"/>
+        </w:rPr>
+        <w:t>“</w:t>
+      </w:r>
+      <w:r>
+        <w:rPr>
+          <w:b/>
+          <w:bCs/>
+          <w:lang w:val="en-US"/>
+        </w:rPr>
+        <w:t>$</w:t>
+      </w:r>
+      <w:r>
+        <w:rPr>
+          <w:b/>
+          <w:bCs/>
+          <w:lang w:val="en-US"/>
+        </w:rPr>
+        <w:t>{</w:t>
       </w:r>
       <w:proofErr w:type="spellStart"/>
-      <w:r>
-        <w:rPr>
-          <w:b/>
-          <w:bCs/>
-          <w:lang w:val="en-US"/>
-        </w:rPr>
-        <w:t>MergeField</w:t>
+      <w:proofErr w:type="gramStart"/>
+      <w:r>
+        <w:rPr>
+          <w:b/>
+          <w:bCs/>
+          <w:lang w:val="en-US"/>
+        </w:rPr>
+        <w:t>case.person</w:t>
+      </w:r>
+      <w:proofErr w:type="gramEnd"/>
+      <w:r>
+        <w:rPr>
+          <w:b/>
+          <w:bCs/>
+          <w:lang w:val="en-US"/>
+        </w:rPr>
+        <w:t>.firstName</w:t>
       </w:r>
       <w:proofErr w:type="spellEnd"/>
       <w:r>
         <w:rPr>
-          <w:lang w:val="en-US"/>
-        </w:rPr>
-        <w:t>” from the list at the left side of the window that opens now. Enter the name of your placeholder prefixed by a dollar sign “</w:t>
-      </w:r>
-      <w:r>
-        <w:rPr>
-          <w:b/>
-          <w:bCs/>
-          <w:lang w:val="en-US"/>
-        </w:rPr>
-        <w:t>$</w:t>
-      </w:r>
-      <w:r>
-        <w:rPr>
-          <w:lang w:val="en-US"/>
-        </w:rPr>
-        <w:t>” in the “</w:t>
-      </w:r>
-      <w:r>
-        <w:rPr>
-          <w:b/>
-          <w:bCs/>
-          <w:lang w:val="en-US"/>
-        </w:rPr>
-        <w:t>Field Name</w:t>
-      </w:r>
-      <w:r>
-        <w:rPr>
-          <w:lang w:val="en-US"/>
-        </w:rPr>
-        <w:t xml:space="preserve">” input, e.g., </w:t>
-      </w:r>
-      <w:r>
-        <w:rPr>
-          <w:lang w:val="en-US"/>
-        </w:rPr>
-        <w:t>“</w:t>
-      </w:r>
-      <w:r>
-        <w:rPr>
-          <w:b/>
-          <w:bCs/>
-          <w:lang w:val="en-US"/>
-        </w:rPr>
-        <w:t>$</w:t>
-      </w:r>
-      <w:proofErr w:type="spellStart"/>
-      <w:r>
-        <w:rPr>
-          <w:b/>
-          <w:bCs/>
-          <w:lang w:val="en-US"/>
-        </w:rPr>
-        <w:t>case.person.firstName</w:t>
-      </w:r>
-      <w:proofErr w:type="spellEnd"/>
-      <w:r>
-        <w:rPr>
-          <w:lang w:val="en-US"/>
-        </w:rPr>
-        <w:t>” for the first name of a case’s person</w:t>
-      </w:r>
-      <w:r>
-        <w:rPr>
-          <w:lang w:val="en-US"/>
-        </w:rPr>
-        <w:t>. Finally click “</w:t>
-      </w:r>
-      <w:r>
-        <w:rPr>
-          <w:b/>
-          <w:bCs/>
-          <w:lang w:val="en-US"/>
-        </w:rPr>
-        <w:t>Ok</w:t>
-      </w:r>
-      <w:r>
-        <w:rPr>
-          <w:lang w:val="en-US"/>
-        </w:rPr>
-        <w:t>”.</w:t>
-      </w:r>
-    </w:p>
-    <w:p>
-      <w:pPr>
-        <w:rPr>
-          <w:b/>
-          <w:bCs/>
-          <w:lang w:val="en-US"/>
-        </w:rPr>
-      </w:pPr>
-      <w:r>
-        <w:rPr>
-          <w:b/>
-          <w:bCs/>
-          <w:lang w:val="en-US"/>
-        </w:rPr>
-        <w:t xml:space="preserve">Using </w:t>
-      </w:r>
-      <w:proofErr w:type="spellStart"/>
-      <w:r>
-        <w:rPr>
-          <w:b/>
-          <w:bCs/>
-          <w:lang w:val="en-US"/>
-        </w:rPr>
-        <w:t>LibreOffice</w:t>
-      </w:r>
-      <w:proofErr w:type="spellEnd"/>
-      <w:r>
-        <w:rPr>
-          <w:b/>
-          <w:bCs/>
-          <w:lang w:val="en-US"/>
-        </w:rPr>
-        <w:t>:</w:t>
-      </w:r>
-    </w:p>
-    <w:p>
-      <w:pPr>
-        <w:rPr>
-          <w:lang w:val="en-US"/>
-        </w:rPr>
-      </w:pPr>
-      <w:r>
-        <w:rPr>
-          <w:lang w:val="en-US"/>
-        </w:rPr>
-        <w:t>To create a placeholder, insert the placeholder’s name surrounded by curly brackets “</w:t>
-      </w:r>
-      <w:r>
-        <w:rPr>
-          <w:b/>
-          <w:bCs/>
-          <w:lang w:val="en-US"/>
-        </w:rPr>
-        <w:t>{}</w:t>
-      </w:r>
-      <w:r>
-        <w:rPr>
-          <w:lang w:val="en-US"/>
-        </w:rPr>
-        <w:t>” and prefixed by a dollar sign “</w:t>
-      </w:r>
-      <w:r>
-        <w:rPr>
-          <w:b/>
-          <w:bCs/>
-          <w:lang w:val="en-US"/>
-        </w:rPr>
-        <w:t>$</w:t>
-      </w:r>
-      <w:r>
-        <w:rPr>
-          <w:lang w:val="en-US"/>
-        </w:rPr>
-        <w:t xml:space="preserve">” in the text. E.g., to create a place holder for the case person’s first name, insert </w:t>
-      </w:r>
-      <w:r>
-        <w:rPr>
-          <w:lang w:val="en-US"/>
-        </w:rPr>
-        <w:t>“</w:t>
-      </w:r>
-      <w:r>
-        <w:rPr>
-          <w:b/>
-          <w:bCs/>
-          <w:lang w:val="en-US"/>
-        </w:rPr>
-        <w:t>$</w:t>
-      </w:r>
-      <w:r>
-        <w:rPr>
-          <w:b/>
-          <w:bCs/>
-          <w:lang w:val="en-US"/>
-        </w:rPr>
-        <w:t>{</w:t>
-      </w:r>
-      <w:proofErr w:type="spellStart"/>
-      <w:r>
-        <w:rPr>
-          <w:b/>
-          <w:bCs/>
-          <w:lang w:val="en-US"/>
-        </w:rPr>
-        <w:t>case.person.firstName</w:t>
-      </w:r>
-      <w:proofErr w:type="spellEnd"/>
-      <w:r>
-        <w:rPr>
           <w:b/>
           <w:bCs/>
           <w:lang w:val="en-US"/>
@@ -608,7 +580,7 @@
     </w:p>
     <w:p>
       <w:pPr>
-        <w:pStyle w:val="KeinLeerraum"/>
+        <w:pStyle w:val="NoSpacing"/>
         <w:shd w:val="clear" w:color="auto" w:fill="C6D9F1" w:themeFill="text2" w:themeFillTint="33"/>
         <w:jc w:val="center"/>
         <w:rPr>
@@ -630,7 +602,7 @@
     </w:p>
     <w:p>
       <w:pPr>
-        <w:pStyle w:val="KeinLeerraum"/>
+        <w:pStyle w:val="NoSpacing"/>
         <w:rPr>
           <w:lang w:val="en-US"/>
         </w:rPr>
@@ -765,6 +737,7 @@
         <w:t>$</w:t>
       </w:r>
       <w:proofErr w:type="spellStart"/>
+      <w:proofErr w:type="gramStart"/>
       <w:r>
         <w:rPr>
           <w:b/>
@@ -774,6 +747,7 @@
         <w:t>case.epidNumber</w:t>
       </w:r>
       <w:proofErr w:type="spellEnd"/>
+      <w:proofErr w:type="gramEnd"/>
       <w:r>
         <w:rPr>
           <w:lang w:val="en-US"/>
@@ -846,13 +820,23 @@
         <w:t>$</w:t>
       </w:r>
       <w:proofErr w:type="spellStart"/>
-      <w:r>
-        <w:rPr>
-          <w:b/>
-          <w:bCs/>
-          <w:lang w:val="en-US"/>
-        </w:rPr>
-        <w:t>case.person.firstName</w:t>
+      <w:proofErr w:type="gramStart"/>
+      <w:r>
+        <w:rPr>
+          <w:b/>
+          <w:bCs/>
+          <w:lang w:val="en-US"/>
+        </w:rPr>
+        <w:t>case.person</w:t>
+      </w:r>
+      <w:proofErr w:type="gramEnd"/>
+      <w:r>
+        <w:rPr>
+          <w:b/>
+          <w:bCs/>
+          <w:lang w:val="en-US"/>
+        </w:rPr>
+        <w:t>.firstName</w:t>
       </w:r>
       <w:proofErr w:type="spellEnd"/>
       <w:r>
@@ -1002,7 +986,7 @@
     </w:p>
     <w:p>
       <w:pPr>
-        <w:pStyle w:val="KeinLeerraum"/>
+        <w:pStyle w:val="NoSpacing"/>
         <w:rPr>
           <w:sz w:val="2"/>
           <w:lang w:val="en-US"/>
@@ -1045,7 +1029,7 @@
     </w:p>
     <w:p>
       <w:pPr>
-        <w:pStyle w:val="KeinLeerraum"/>
+        <w:pStyle w:val="NoSpacing"/>
         <w:shd w:val="clear" w:color="auto" w:fill="C6D9F1" w:themeFill="text2" w:themeFillTint="33"/>
         <w:jc w:val="center"/>
         <w:rPr>
@@ -1085,7 +1069,7 @@
     </w:p>
     <w:p>
       <w:pPr>
-        <w:pStyle w:val="KeinLeerraum"/>
+        <w:pStyle w:val="NoSpacing"/>
         <w:rPr>
           <w:lang w:val="en-US"/>
         </w:rPr>
@@ -1126,6 +1110,7 @@
         <w:t>$</w:t>
       </w:r>
       <w:proofErr w:type="spellStart"/>
+      <w:proofErr w:type="gramStart"/>
       <w:r>
         <w:rPr>
           <w:b/>
@@ -1151,6 +1136,7 @@
         <w:t>umber</w:t>
       </w:r>
       <w:proofErr w:type="spellEnd"/>
+      <w:proofErr w:type="gramEnd"/>
       <w:r>
         <w:rPr>
           <w:lang w:val="en-US"/>
@@ -1160,7 +1146,7 @@
     </w:p>
     <w:p>
       <w:pPr>
-        <w:pStyle w:val="KeinLeerraum"/>
+        <w:pStyle w:val="NoSpacing"/>
         <w:shd w:val="clear" w:color="auto" w:fill="C6D9F1" w:themeFill="text2" w:themeFillTint="33"/>
         <w:jc w:val="center"/>
         <w:rPr>
@@ -1182,7 +1168,7 @@
     </w:p>
     <w:p>
       <w:pPr>
-        <w:pStyle w:val="KeinLeerraum"/>
+        <w:pStyle w:val="NoSpacing"/>
         <w:rPr>
           <w:lang w:val="en-US"/>
         </w:rPr>
@@ -1199,25 +1185,29 @@
         <w:rPr>
           <w:lang w:val="en-US"/>
         </w:rPr>
-        <w:t>Whenever the data for a placeholder is not available – i.e., the data is not recorded in the SORMAS database or a custom placeholder is left empty when prompted – an indicator “</w:t>
+        <w:t xml:space="preserve">Whenever the data for a placeholder is not available – i.e., the data is not recorded in the SORMAS </w:t>
       </w:r>
       <w:proofErr w:type="gramStart"/>
       <w:r>
         <w:rPr>
-          <w:b/>
-          <w:bCs/>
-          <w:lang w:val="en-US"/>
-        </w:rPr>
-        <w:t>./</w:t>
+          <w:lang w:val="en-US"/>
+        </w:rPr>
+        <w:t>database</w:t>
       </w:r>
       <w:proofErr w:type="gramEnd"/>
       <w:r>
         <w:rPr>
-          <w:b/>
-          <w:bCs/>
-          <w:lang w:val="en-US"/>
-        </w:rPr>
-        <w:t>.</w:t>
+          <w:lang w:val="en-US"/>
+        </w:rPr>
+        <w:t xml:space="preserve"> or a custom placeholder is left empty when prompted – an indicator “</w:t>
+      </w:r>
+      <w:r>
+        <w:rPr>
+          <w:b/>
+          <w:bCs/>
+          <w:lang w:val="en-US"/>
+        </w:rPr>
+        <w:t>./.</w:t>
       </w:r>
       <w:r>
         <w:rPr>
@@ -1245,6 +1235,7 @@
         </w:rPr>
         <w:t>“</w:t>
       </w:r>
+      <w:proofErr w:type="gramStart"/>
       <w:r>
         <w:rPr>
           <w:b/>
@@ -1253,7 +1244,6 @@
         </w:rPr>
         <w:t>$</w:t>
       </w:r>
-      <w:proofErr w:type="gramStart"/>
       <w:r>
         <w:rPr>
           <w:b/>
@@ -1269,7 +1259,16 @@
           <w:bCs/>
           <w:lang w:val="en-US"/>
         </w:rPr>
-        <w:t>case.person.</w:t>
+        <w:t>case</w:t>
+      </w:r>
+      <w:proofErr w:type="gramEnd"/>
+      <w:r>
+        <w:rPr>
+          <w:b/>
+          <w:bCs/>
+          <w:lang w:val="en-US"/>
+        </w:rPr>
+        <w:t>.person.</w:t>
       </w:r>
       <w:r>
         <w:rPr>
@@ -1280,7 +1279,6 @@
         <w:t>phone</w:t>
       </w:r>
       <w:proofErr w:type="spellEnd"/>
-      <w:proofErr w:type="gramEnd"/>
       <w:r>
         <w:rPr>
           <w:lang w:val="en-US"/>
@@ -1290,7 +1288,7 @@
     </w:p>
     <w:p>
       <w:pPr>
-        <w:pStyle w:val="KeinLeerraum"/>
+        <w:pStyle w:val="NoSpacing"/>
         <w:shd w:val="clear" w:color="auto" w:fill="C6D9F1" w:themeFill="text2" w:themeFillTint="33"/>
         <w:jc w:val="center"/>
         <w:rPr>
@@ -1312,51 +1310,79 @@
     </w:p>
     <w:p>
       <w:pPr>
-        <w:pStyle w:val="KeinLeerraum"/>
-        <w:rPr>
-          <w:lang w:val="en-US"/>
-        </w:rPr>
-      </w:pPr>
-    </w:p>
-    <w:p>
-      <w:pPr>
-        <w:rPr>
-          <w:lang w:val="en-US"/>
-        </w:rPr>
-      </w:pPr>
-      <w:r>
-        <w:rPr>
-          <w:lang w:val="en-US"/>
-        </w:rPr>
-        <w:t>For event handouts, document templates are in .html format. Data from SORMAS can be integrated like in .</w:t>
+        <w:pStyle w:val="NoSpacing"/>
+        <w:rPr>
+          <w:lang w:val="en-US"/>
+        </w:rPr>
+      </w:pPr>
+    </w:p>
+    <w:p>
+      <w:pPr>
+        <w:rPr>
+          <w:lang w:val="en-US"/>
+        </w:rPr>
+      </w:pPr>
+      <w:r>
+        <w:rPr>
+          <w:lang w:val="en-US"/>
+        </w:rPr>
+        <w:t xml:space="preserve">For event handouts, document templates are in .html format. Data from SORMAS can be integrated like in .docx templates, the separator character however is “_”. This means, for example </w:t>
+      </w:r>
+      <w:r>
+        <w:rPr>
+          <w:lang w:val="en-US"/>
+        </w:rPr>
+        <w:t>“</w:t>
+      </w:r>
+      <w:r>
+        <w:rPr>
+          <w:b/>
+          <w:bCs/>
+          <w:lang w:val="en-US"/>
+        </w:rPr>
+        <w:t>$</w:t>
       </w:r>
       <w:proofErr w:type="spellStart"/>
-      <w:r>
-        <w:rPr>
-          <w:lang w:val="en-US"/>
-        </w:rPr>
-        <w:t>docx</w:t>
+      <w:proofErr w:type="gramStart"/>
+      <w:r>
+        <w:rPr>
+          <w:b/>
+          <w:bCs/>
+          <w:lang w:val="en-US"/>
+        </w:rPr>
+        <w:t>case.</w:t>
+      </w:r>
+      <w:r>
+        <w:rPr>
+          <w:b/>
+          <w:bCs/>
+          <w:lang w:val="en-US"/>
+        </w:rPr>
+        <w:t>hospitalization</w:t>
+      </w:r>
+      <w:proofErr w:type="gramEnd"/>
+      <w:r>
+        <w:rPr>
+          <w:b/>
+          <w:bCs/>
+          <w:lang w:val="en-US"/>
+        </w:rPr>
+        <w:t>.</w:t>
+      </w:r>
+      <w:r>
+        <w:rPr>
+          <w:b/>
+          <w:bCs/>
+          <w:lang w:val="en-US"/>
+        </w:rPr>
+        <w:t>admissionDate</w:t>
       </w:r>
       <w:proofErr w:type="spellEnd"/>
       <w:r>
         <w:rPr>
           <w:lang w:val="en-US"/>
         </w:rPr>
-        <w:t xml:space="preserve"> </w:t>
-      </w:r>
-      <w:proofErr w:type="gramStart"/>
-      <w:r>
-        <w:rPr>
-          <w:lang w:val="en-US"/>
-        </w:rPr>
-        <w:t>templates,</w:t>
-      </w:r>
-      <w:proofErr w:type="gramEnd"/>
-      <w:r>
-        <w:rPr>
-          <w:lang w:val="en-US"/>
-        </w:rPr>
-        <w:t xml:space="preserve"> the separator character however is “_”. This means, for example </w:t>
+        <w:t xml:space="preserve">” in a .docx template is addressed in an .html template as </w:t>
       </w:r>
       <w:r>
         <w:rPr>
@@ -1379,129 +1405,33 @@
           <w:bCs/>
           <w:lang w:val="en-US"/>
         </w:rPr>
-        <w:t>case.</w:t>
-      </w:r>
-      <w:r>
-        <w:rPr>
-          <w:b/>
-          <w:bCs/>
-          <w:lang w:val="en-US"/>
-        </w:rPr>
-        <w:t>hospitalization</w:t>
-      </w:r>
-      <w:r>
-        <w:rPr>
-          <w:b/>
-          <w:bCs/>
-          <w:lang w:val="en-US"/>
-        </w:rPr>
-        <w:t>.</w:t>
-      </w:r>
-      <w:r>
-        <w:rPr>
-          <w:b/>
-          <w:bCs/>
-          <w:lang w:val="en-US"/>
-        </w:rPr>
-        <w:t>admissionDate</w:t>
+        <w:t>case_hospitalization_admissionDate</w:t>
       </w:r>
       <w:proofErr w:type="spellEnd"/>
       <w:r>
         <w:rPr>
           <w:lang w:val="en-US"/>
         </w:rPr>
-        <w:t>” in a .</w:t>
-      </w:r>
-      <w:proofErr w:type="spellStart"/>
-      <w:r>
-        <w:rPr>
-          <w:lang w:val="en-US"/>
-        </w:rPr>
-        <w:t>docx</w:t>
-      </w:r>
-      <w:proofErr w:type="spellEnd"/>
-      <w:r>
-        <w:rPr>
-          <w:lang w:val="en-US"/>
-        </w:rPr>
-        <w:t xml:space="preserve"> template is addressed in an .html template as </w:t>
-      </w:r>
-      <w:r>
-        <w:rPr>
-          <w:lang w:val="en-US"/>
-        </w:rPr>
-        <w:t>“</w:t>
-      </w:r>
-      <w:r>
-        <w:rPr>
-          <w:b/>
-          <w:bCs/>
-          <w:lang w:val="en-US"/>
-        </w:rPr>
-        <w:t>$</w:t>
-      </w:r>
-      <w:proofErr w:type="spellStart"/>
-      <w:r>
-        <w:rPr>
-          <w:b/>
-          <w:bCs/>
-          <w:lang w:val="en-US"/>
-        </w:rPr>
-        <w:t>case_hospitalization_admissionDate</w:t>
-      </w:r>
-      <w:proofErr w:type="spellEnd"/>
-      <w:r>
-        <w:rPr>
-          <w:lang w:val="en-US"/>
-        </w:rPr>
         <w:t>”</w:t>
       </w:r>
       <w:r>
         <w:rPr>
           <w:lang w:val="en-US"/>
         </w:rPr>
-        <w:t>. (</w:t>
-      </w:r>
-      <w:proofErr w:type="gramStart"/>
-      <w:r>
-        <w:rPr>
-          <w:lang w:val="en-US"/>
-        </w:rPr>
-        <w:t>see</w:t>
-      </w:r>
-      <w:proofErr w:type="gramEnd"/>
-      <w:r>
-        <w:rPr>
-          <w:lang w:val="en-US"/>
-        </w:rPr>
-        <w:t xml:space="preserve"> example templates).</w:t>
-      </w:r>
-    </w:p>
-    <w:p>
-      <w:pPr>
-        <w:rPr>
-          <w:lang w:val="en-US"/>
-        </w:rPr>
-      </w:pPr>
-      <w:r>
-        <w:rPr>
-          <w:lang w:val="en-US"/>
-        </w:rPr>
-        <w:t>Beyond the functionality of .</w:t>
-      </w:r>
-      <w:proofErr w:type="spellStart"/>
-      <w:r>
-        <w:rPr>
-          <w:lang w:val="en-US"/>
-        </w:rPr>
-        <w:t>docx</w:t>
-      </w:r>
-      <w:proofErr w:type="spellEnd"/>
-      <w:r>
-        <w:rPr>
-          <w:lang w:val="en-US"/>
-        </w:rPr>
-        <w:t xml:space="preserve"> templates, .html templates can use all of the features of the underlying Apache Velocity template engine (see </w:t>
+        <w:t>. (see example templates).</w:t>
+      </w:r>
+    </w:p>
+    <w:p>
+      <w:pPr>
+        <w:rPr>
+          <w:lang w:val="en-US"/>
+        </w:rPr>
+      </w:pPr>
+      <w:r>
+        <w:rPr>
+          <w:lang w:val="en-US"/>
+        </w:rPr>
+        <w:t xml:space="preserve">Beyond the functionality of .docx templates, .html templates can use all of the features of the underlying Apache Velocity template engine (see </w:t>
       </w:r>
       <w:hyperlink r:id="rId6" w:history="1">
         <w:r>
@@ -1522,35 +1452,7 @@
         <w:rPr>
           <w:lang w:val="en-US"/>
         </w:rPr>
-        <w:t xml:space="preserve"> Notice that raw access without any </w:t>
-      </w:r>
-      <w:proofErr w:type="spellStart"/>
-      <w:r>
-        <w:rPr>
-          <w:lang w:val="en-US"/>
-        </w:rPr>
-        <w:t>preformatting</w:t>
-      </w:r>
-      <w:proofErr w:type="spellEnd"/>
-      <w:r>
-        <w:rPr>
-          <w:lang w:val="en-US"/>
-        </w:rPr>
-        <w:t xml:space="preserve"> or database reference resolution to template variables is obtained by using a dot instead of an underscore. This is necessary inside loops, where </w:t>
-      </w:r>
-      <w:proofErr w:type="spellStart"/>
-      <w:r>
-        <w:rPr>
-          <w:lang w:val="en-US"/>
-        </w:rPr>
-        <w:t>preformatting</w:t>
-      </w:r>
-      <w:proofErr w:type="spellEnd"/>
-      <w:r>
-        <w:rPr>
-          <w:lang w:val="en-US"/>
-        </w:rPr>
-        <w:t xml:space="preserve"> is not available:</w:t>
+        <w:t xml:space="preserve"> Notice that raw access without any preformatting or database reference resolution to template variables is obtained by using a dot instead of an underscore. This is necessary inside loops, where preformatting is not available:</w:t>
       </w:r>
     </w:p>
     <w:p>
@@ -1588,27 +1490,7 @@
           <w:szCs w:val="20"/>
           <w:lang w:val="en-US" w:eastAsia="de-DE"/>
         </w:rPr>
-        <w:t>&lt;</w:t>
-      </w:r>
-      <w:proofErr w:type="gramStart"/>
-      <w:r>
-        <w:rPr>
-          <w:rFonts w:ascii="Courier New" w:eastAsia="Times New Roman" w:hAnsi="Courier New" w:cs="Courier New"/>
-          <w:sz w:val="20"/>
-          <w:szCs w:val="20"/>
-          <w:lang w:val="en-US" w:eastAsia="de-DE"/>
-        </w:rPr>
-        <w:t>table</w:t>
-      </w:r>
-      <w:proofErr w:type="gramEnd"/>
-      <w:r>
-        <w:rPr>
-          <w:rFonts w:ascii="Courier New" w:eastAsia="Times New Roman" w:hAnsi="Courier New" w:cs="Courier New"/>
-          <w:sz w:val="20"/>
-          <w:szCs w:val="20"/>
-          <w:lang w:val="en-US" w:eastAsia="de-DE"/>
-        </w:rPr>
-        <w:t>&gt;</w:t>
+        <w:t>&lt;table&gt;</w:t>
       </w:r>
     </w:p>
     <w:p>
@@ -1646,29 +1528,7 @@
           <w:szCs w:val="20"/>
           <w:lang w:val="en-US" w:eastAsia="de-DE"/>
         </w:rPr>
-        <w:t xml:space="preserve">    &lt;</w:t>
-      </w:r>
-      <w:proofErr w:type="spellStart"/>
-      <w:proofErr w:type="gramStart"/>
-      <w:r>
-        <w:rPr>
-          <w:rFonts w:ascii="Courier New" w:eastAsia="Times New Roman" w:hAnsi="Courier New" w:cs="Courier New"/>
-          <w:sz w:val="20"/>
-          <w:szCs w:val="20"/>
-          <w:lang w:val="en-US" w:eastAsia="de-DE"/>
-        </w:rPr>
-        <w:t>tr</w:t>
-      </w:r>
-      <w:proofErr w:type="spellEnd"/>
-      <w:proofErr w:type="gramEnd"/>
-      <w:r>
-        <w:rPr>
-          <w:rFonts w:ascii="Courier New" w:eastAsia="Times New Roman" w:hAnsi="Courier New" w:cs="Courier New"/>
-          <w:sz w:val="20"/>
-          <w:szCs w:val="20"/>
-          <w:lang w:val="en-US" w:eastAsia="de-DE"/>
-        </w:rPr>
-        <w:t>&gt;</w:t>
+        <w:t xml:space="preserve">    &lt;tr&gt;</w:t>
       </w:r>
     </w:p>
     <w:p>
@@ -1718,7 +1578,6 @@
         <w:t>&lt;</w:t>
       </w:r>
       <w:proofErr w:type="spellStart"/>
-      <w:proofErr w:type="gramStart"/>
       <w:r>
         <w:rPr>
           <w:rFonts w:ascii="Courier New" w:eastAsia="Times New Roman" w:hAnsi="Courier New" w:cs="Courier New"/>
@@ -1736,17 +1595,7 @@
           <w:szCs w:val="20"/>
           <w:lang w:val="en-US" w:eastAsia="de-DE"/>
         </w:rPr>
-        <w:t>&gt;</w:t>
-      </w:r>
-      <w:proofErr w:type="gramEnd"/>
-      <w:r>
-        <w:rPr>
-          <w:rFonts w:ascii="Courier New" w:eastAsia="Times New Roman" w:hAnsi="Courier New" w:cs="Courier New"/>
-          <w:sz w:val="20"/>
-          <w:szCs w:val="20"/>
-          <w:lang w:val="en-US" w:eastAsia="de-DE"/>
-        </w:rPr>
-        <w:t>First Name&lt;/</w:t>
+        <w:t>&gt;First Name&lt;/</w:t>
       </w:r>
       <w:proofErr w:type="spellStart"/>
       <w:r>
@@ -1816,7 +1665,6 @@
         <w:t>&lt;</w:t>
       </w:r>
       <w:proofErr w:type="spellStart"/>
-      <w:proofErr w:type="gramStart"/>
       <w:r>
         <w:rPr>
           <w:rFonts w:ascii="Courier New" w:eastAsia="Times New Roman" w:hAnsi="Courier New" w:cs="Courier New"/>
@@ -1834,17 +1682,7 @@
           <w:szCs w:val="20"/>
           <w:lang w:val="en-US" w:eastAsia="de-DE"/>
         </w:rPr>
-        <w:t>&gt;</w:t>
-      </w:r>
-      <w:proofErr w:type="gramEnd"/>
-      <w:r>
-        <w:rPr>
-          <w:rFonts w:ascii="Courier New" w:eastAsia="Times New Roman" w:hAnsi="Courier New" w:cs="Courier New"/>
-          <w:sz w:val="20"/>
-          <w:szCs w:val="20"/>
-          <w:lang w:val="en-US" w:eastAsia="de-DE"/>
-        </w:rPr>
-        <w:t>Last Name&lt;/</w:t>
+        <w:t>&gt;Last Name&lt;/</w:t>
       </w:r>
       <w:proofErr w:type="spellStart"/>
       <w:r>
@@ -1914,7 +1752,6 @@
         <w:t>&lt;</w:t>
       </w:r>
       <w:proofErr w:type="spellStart"/>
-      <w:proofErr w:type="gramStart"/>
       <w:r>
         <w:rPr>
           <w:rFonts w:ascii="Courier New" w:eastAsia="Times New Roman" w:hAnsi="Courier New" w:cs="Courier New"/>
@@ -1932,17 +1769,7 @@
           <w:szCs w:val="20"/>
           <w:lang w:val="en-US" w:eastAsia="de-DE"/>
         </w:rPr>
-        <w:t>&gt;</w:t>
-      </w:r>
-      <w:proofErr w:type="gramEnd"/>
-      <w:r>
-        <w:rPr>
-          <w:rFonts w:ascii="Courier New" w:eastAsia="Times New Roman" w:hAnsi="Courier New" w:cs="Courier New"/>
-          <w:sz w:val="20"/>
-          <w:szCs w:val="20"/>
-          <w:lang w:val="en-US" w:eastAsia="de-DE"/>
-        </w:rPr>
-        <w:t>Phone&lt;/</w:t>
+        <w:t>&gt;Phone&lt;/</w:t>
       </w:r>
       <w:proofErr w:type="spellStart"/>
       <w:r>
@@ -2012,7 +1839,6 @@
         <w:t>&lt;</w:t>
       </w:r>
       <w:proofErr w:type="spellStart"/>
-      <w:proofErr w:type="gramStart"/>
       <w:r>
         <w:rPr>
           <w:rFonts w:ascii="Courier New" w:eastAsia="Times New Roman" w:hAnsi="Courier New" w:cs="Courier New"/>
@@ -2030,17 +1856,7 @@
           <w:szCs w:val="20"/>
           <w:lang w:val="en-US" w:eastAsia="de-DE"/>
         </w:rPr>
-        <w:t>&gt;</w:t>
-      </w:r>
-      <w:proofErr w:type="gramEnd"/>
-      <w:r>
-        <w:rPr>
-          <w:rFonts w:ascii="Courier New" w:eastAsia="Times New Roman" w:hAnsi="Courier New" w:cs="Courier New"/>
-          <w:sz w:val="20"/>
-          <w:szCs w:val="20"/>
-          <w:lang w:val="en-US" w:eastAsia="de-DE"/>
-        </w:rPr>
-        <w:t>Contacted&lt;/</w:t>
+        <w:t>&gt;Contacted&lt;/</w:t>
       </w:r>
       <w:proofErr w:type="spellStart"/>
       <w:r>
@@ -2060,27 +1876,7 @@
           <w:szCs w:val="20"/>
           <w:lang w:val="en-US" w:eastAsia="de-DE"/>
         </w:rPr>
-        <w:t>&gt;&lt;/</w:t>
-      </w:r>
-      <w:proofErr w:type="spellStart"/>
-      <w:r>
-        <w:rPr>
-          <w:rFonts w:ascii="Courier New" w:eastAsia="Times New Roman" w:hAnsi="Courier New" w:cs="Courier New"/>
-          <w:sz w:val="20"/>
-          <w:szCs w:val="20"/>
-          <w:lang w:val="en-US" w:eastAsia="de-DE"/>
-        </w:rPr>
-        <w:t>tr</w:t>
-      </w:r>
-      <w:proofErr w:type="spellEnd"/>
-      <w:r>
-        <w:rPr>
-          <w:rFonts w:ascii="Courier New" w:eastAsia="Times New Roman" w:hAnsi="Courier New" w:cs="Courier New"/>
-          <w:sz w:val="20"/>
-          <w:szCs w:val="20"/>
-          <w:lang w:val="en-US" w:eastAsia="de-DE"/>
-        </w:rPr>
-        <w:t>&gt;</w:t>
+        <w:t>&gt;&lt;/tr&gt;</w:t>
       </w:r>
     </w:p>
     <w:p>
@@ -2120,7 +1916,6 @@
         </w:rPr>
         <w:t xml:space="preserve">    #</w:t>
       </w:r>
-      <w:proofErr w:type="spellStart"/>
       <w:proofErr w:type="gramStart"/>
       <w:r>
         <w:rPr>
@@ -2129,17 +1924,7 @@
           <w:szCs w:val="20"/>
           <w:lang w:val="en-US" w:eastAsia="de-DE"/>
         </w:rPr>
-        <w:t>foreach</w:t>
-      </w:r>
-      <w:proofErr w:type="spellEnd"/>
-      <w:r>
-        <w:rPr>
-          <w:rFonts w:ascii="Courier New" w:eastAsia="Times New Roman" w:hAnsi="Courier New" w:cs="Courier New"/>
-          <w:sz w:val="20"/>
-          <w:szCs w:val="20"/>
-          <w:lang w:val="en-US" w:eastAsia="de-DE"/>
-        </w:rPr>
-        <w:t>(</w:t>
+        <w:t>foreach(</w:t>
       </w:r>
       <w:proofErr w:type="gramEnd"/>
       <w:r>
@@ -2216,29 +2001,7 @@
           <w:szCs w:val="20"/>
           <w:lang w:val="en-US" w:eastAsia="de-DE"/>
         </w:rPr>
-        <w:t>&lt;</w:t>
-      </w:r>
-      <w:proofErr w:type="spellStart"/>
-      <w:proofErr w:type="gramStart"/>
-      <w:r>
-        <w:rPr>
-          <w:rFonts w:ascii="Courier New" w:eastAsia="Times New Roman" w:hAnsi="Courier New" w:cs="Courier New"/>
-          <w:sz w:val="20"/>
-          <w:szCs w:val="20"/>
-          <w:lang w:val="en-US" w:eastAsia="de-DE"/>
-        </w:rPr>
-        <w:t>tr</w:t>
-      </w:r>
-      <w:proofErr w:type="spellEnd"/>
-      <w:proofErr w:type="gramEnd"/>
-      <w:r>
-        <w:rPr>
-          <w:rFonts w:ascii="Courier New" w:eastAsia="Times New Roman" w:hAnsi="Courier New" w:cs="Courier New"/>
-          <w:sz w:val="20"/>
-          <w:szCs w:val="20"/>
-          <w:lang w:val="en-US" w:eastAsia="de-DE"/>
-        </w:rPr>
-        <w:t>&gt;</w:t>
+        <w:t>&lt;tr&gt;</w:t>
       </w:r>
     </w:p>
     <w:p>
@@ -2288,14 +2051,25 @@
         <w:t>&lt;td&gt;$</w:t>
       </w:r>
       <w:proofErr w:type="spellStart"/>
-      <w:r>
-        <w:rPr>
-          <w:rFonts w:ascii="Courier New" w:eastAsia="Times New Roman" w:hAnsi="Courier New" w:cs="Courier New"/>
-          <w:sz w:val="20"/>
-          <w:szCs w:val="20"/>
-          <w:lang w:val="en-US" w:eastAsia="de-DE"/>
-        </w:rPr>
-        <w:t>participant.person.firstName</w:t>
+      <w:proofErr w:type="gramStart"/>
+      <w:r>
+        <w:rPr>
+          <w:rFonts w:ascii="Courier New" w:eastAsia="Times New Roman" w:hAnsi="Courier New" w:cs="Courier New"/>
+          <w:sz w:val="20"/>
+          <w:szCs w:val="20"/>
+          <w:lang w:val="en-US" w:eastAsia="de-DE"/>
+        </w:rPr>
+        <w:t>participant.person</w:t>
+      </w:r>
+      <w:proofErr w:type="gramEnd"/>
+      <w:r>
+        <w:rPr>
+          <w:rFonts w:ascii="Courier New" w:eastAsia="Times New Roman" w:hAnsi="Courier New" w:cs="Courier New"/>
+          <w:sz w:val="20"/>
+          <w:szCs w:val="20"/>
+          <w:lang w:val="en-US" w:eastAsia="de-DE"/>
+        </w:rPr>
+        <w:t>.firstName</w:t>
       </w:r>
       <w:proofErr w:type="spellEnd"/>
       <w:r>
@@ -2355,14 +2129,25 @@
         <w:t>&lt;td&gt;$</w:t>
       </w:r>
       <w:proofErr w:type="spellStart"/>
-      <w:r>
-        <w:rPr>
-          <w:rFonts w:ascii="Courier New" w:eastAsia="Times New Roman" w:hAnsi="Courier New" w:cs="Courier New"/>
-          <w:sz w:val="20"/>
-          <w:szCs w:val="20"/>
-          <w:lang w:val="en-US" w:eastAsia="de-DE"/>
-        </w:rPr>
-        <w:t>participant.person.lastName</w:t>
+      <w:proofErr w:type="gramStart"/>
+      <w:r>
+        <w:rPr>
+          <w:rFonts w:ascii="Courier New" w:eastAsia="Times New Roman" w:hAnsi="Courier New" w:cs="Courier New"/>
+          <w:sz w:val="20"/>
+          <w:szCs w:val="20"/>
+          <w:lang w:val="en-US" w:eastAsia="de-DE"/>
+        </w:rPr>
+        <w:t>participant.person</w:t>
+      </w:r>
+      <w:proofErr w:type="gramEnd"/>
+      <w:r>
+        <w:rPr>
+          <w:rFonts w:ascii="Courier New" w:eastAsia="Times New Roman" w:hAnsi="Courier New" w:cs="Courier New"/>
+          <w:sz w:val="20"/>
+          <w:szCs w:val="20"/>
+          <w:lang w:val="en-US" w:eastAsia="de-DE"/>
+        </w:rPr>
+        <w:t>.lastName</w:t>
       </w:r>
       <w:proofErr w:type="spellEnd"/>
       <w:r>
@@ -2422,14 +2207,25 @@
         <w:t>&lt;td&gt;$</w:t>
       </w:r>
       <w:proofErr w:type="spellStart"/>
-      <w:r>
-        <w:rPr>
-          <w:rFonts w:ascii="Courier New" w:eastAsia="Times New Roman" w:hAnsi="Courier New" w:cs="Courier New"/>
-          <w:sz w:val="20"/>
-          <w:szCs w:val="20"/>
-          <w:lang w:val="en-US" w:eastAsia="de-DE"/>
-        </w:rPr>
-        <w:t>participant.person.phone</w:t>
+      <w:proofErr w:type="gramStart"/>
+      <w:r>
+        <w:rPr>
+          <w:rFonts w:ascii="Courier New" w:eastAsia="Times New Roman" w:hAnsi="Courier New" w:cs="Courier New"/>
+          <w:sz w:val="20"/>
+          <w:szCs w:val="20"/>
+          <w:lang w:val="en-US" w:eastAsia="de-DE"/>
+        </w:rPr>
+        <w:t>participant.person</w:t>
+      </w:r>
+      <w:proofErr w:type="gramEnd"/>
+      <w:r>
+        <w:rPr>
+          <w:rFonts w:ascii="Courier New" w:eastAsia="Times New Roman" w:hAnsi="Courier New" w:cs="Courier New"/>
+          <w:sz w:val="20"/>
+          <w:szCs w:val="20"/>
+          <w:lang w:val="en-US" w:eastAsia="de-DE"/>
+        </w:rPr>
+        <w:t>.phone</w:t>
       </w:r>
       <w:proofErr w:type="spellEnd"/>
       <w:r>
@@ -2486,7 +2282,7 @@
           <w:szCs w:val="20"/>
           <w:lang w:val="en-US" w:eastAsia="de-DE"/>
         </w:rPr>
-        <w:t>&lt;</w:t>
+        <w:t>&lt;td</w:t>
       </w:r>
       <w:proofErr w:type="gramStart"/>
       <w:r>
@@ -2496,7 +2292,7 @@
           <w:szCs w:val="20"/>
           <w:lang w:val="en-US" w:eastAsia="de-DE"/>
         </w:rPr>
-        <w:t>td</w:t>
+        <w:t>&gt;[</w:t>
       </w:r>
       <w:proofErr w:type="gramEnd"/>
       <w:r>
@@ -2506,7 +2302,7 @@
           <w:szCs w:val="20"/>
           <w:lang w:val="en-US" w:eastAsia="de-DE"/>
         </w:rPr>
-        <w:t>&gt;[ ]&lt;/td&gt;</w:t>
+        <w:t xml:space="preserve"> ]&lt;/td&gt;</w:t>
       </w:r>
     </w:p>
     <w:p>
@@ -2553,29 +2349,7 @@
           <w:szCs w:val="20"/>
           <w:lang w:val="en-US" w:eastAsia="de-DE"/>
         </w:rPr>
-        <w:t>&lt;/</w:t>
-      </w:r>
-      <w:proofErr w:type="spellStart"/>
-      <w:proofErr w:type="gramStart"/>
-      <w:r>
-        <w:rPr>
-          <w:rFonts w:ascii="Courier New" w:eastAsia="Times New Roman" w:hAnsi="Courier New" w:cs="Courier New"/>
-          <w:sz w:val="20"/>
-          <w:szCs w:val="20"/>
-          <w:lang w:val="en-US" w:eastAsia="de-DE"/>
-        </w:rPr>
-        <w:t>tr</w:t>
-      </w:r>
-      <w:proofErr w:type="spellEnd"/>
-      <w:proofErr w:type="gramEnd"/>
-      <w:r>
-        <w:rPr>
-          <w:rFonts w:ascii="Courier New" w:eastAsia="Times New Roman" w:hAnsi="Courier New" w:cs="Courier New"/>
-          <w:sz w:val="20"/>
-          <w:szCs w:val="20"/>
-          <w:lang w:val="en-US" w:eastAsia="de-DE"/>
-        </w:rPr>
-        <w:t>&gt;</w:t>
+        <w:t>&lt;/tr&gt;</w:t>
       </w:r>
     </w:p>
     <w:p>
@@ -2714,21 +2488,21 @@
         </w:rPr>
         <w:t>However, dates and other data from SORMAS can be formatted using the utility “</w:t>
       </w:r>
-      <w:proofErr w:type="gramStart"/>
-      <w:r>
-        <w:rPr>
-          <w:b/>
-          <w:lang w:val="en-US"/>
-        </w:rPr>
-        <w:t>F.fmt(</w:t>
-      </w:r>
-      <w:proofErr w:type="gramEnd"/>
-      <w:r>
-        <w:rPr>
-          <w:b/>
-          <w:lang w:val="en-US"/>
-        </w:rPr>
-        <w:t>&lt;object&gt;)</w:t>
+      <w:proofErr w:type="spellStart"/>
+      <w:r>
+        <w:rPr>
+          <w:b/>
+          <w:lang w:val="en-US"/>
+        </w:rPr>
+        <w:t>F.fmt</w:t>
+      </w:r>
+      <w:proofErr w:type="spellEnd"/>
+      <w:r>
+        <w:rPr>
+          <w:b/>
+          <w:lang w:val="en-US"/>
+        </w:rPr>
+        <w:t>(&lt;object&gt;)</w:t>
       </w:r>
       <w:r>
         <w:rPr>
@@ -2739,7 +2513,7 @@
     </w:p>
     <w:p>
       <w:pPr>
-        <w:pStyle w:val="HTMLVorformatiert"/>
+        <w:pStyle w:val="HTMLPreformatted"/>
         <w:rPr>
           <w:lang w:val="en-US"/>
         </w:rPr>
@@ -2759,18 +2533,12 @@
         <w:t>F.format</w:t>
       </w:r>
       <w:proofErr w:type="spellEnd"/>
-      <w:r>
-        <w:rPr>
-          <w:lang w:val="en-US"/>
-        </w:rPr>
-        <w:t>(</w:t>
-      </w:r>
       <w:proofErr w:type="gramEnd"/>
       <w:r>
         <w:rPr>
           <w:lang w:val="en-US"/>
         </w:rPr>
-        <w:t>$</w:t>
+        <w:t>($</w:t>
       </w:r>
       <w:proofErr w:type="spellStart"/>
       <w:r>
@@ -2789,7 +2557,7 @@
     </w:p>
     <w:p>
       <w:pPr>
-        <w:pStyle w:val="KeinLeerraum"/>
+        <w:pStyle w:val="NoSpacing"/>
         <w:shd w:val="clear" w:color="auto" w:fill="C6D9F1" w:themeFill="text2" w:themeFillTint="33"/>
         <w:jc w:val="center"/>
         <w:rPr>
@@ -2830,7 +2598,7 @@
     </w:p>
     <w:p>
       <w:pPr>
-        <w:pStyle w:val="KeinLeerraum"/>
+        <w:pStyle w:val="NoSpacing"/>
         <w:rPr>
           <w:lang w:val="en-US"/>
         </w:rPr>
@@ -2867,12 +2635,26 @@
         <w:rPr>
           <w:lang w:val="en-US"/>
         </w:rPr>
-        <w:t>. The template file will be saved under the name of the upload file which is also used later to present a list of available documents when generating documents. Thus template file names should be meaningful.</w:t>
-      </w:r>
-    </w:p>
-    <w:p>
-      <w:pPr>
-        <w:pStyle w:val="KeinLeerraum"/>
+        <w:t xml:space="preserve">. The template file will be saved under the name of the upload file which is also used later to present a list of available documents when generating documents. </w:t>
+      </w:r>
+      <w:proofErr w:type="gramStart"/>
+      <w:r>
+        <w:rPr>
+          <w:lang w:val="en-US"/>
+        </w:rPr>
+        <w:t>Thus</w:t>
+      </w:r>
+      <w:proofErr w:type="gramEnd"/>
+      <w:r>
+        <w:rPr>
+          <w:lang w:val="en-US"/>
+        </w:rPr>
+        <w:t xml:space="preserve"> template file names should be meaningful.</w:t>
+      </w:r>
+    </w:p>
+    <w:p>
+      <w:pPr>
+        <w:pStyle w:val="NoSpacing"/>
         <w:shd w:val="clear" w:color="auto" w:fill="C6D9F1" w:themeFill="text2" w:themeFillTint="33"/>
         <w:jc w:val="center"/>
         <w:rPr>
@@ -2903,7 +2685,7 @@
     </w:p>
     <w:p>
       <w:pPr>
-        <w:pStyle w:val="KeinLeerraum"/>
+        <w:pStyle w:val="NoSpacing"/>
         <w:rPr>
           <w:lang w:val="en-US"/>
         </w:rPr>
@@ -2920,7 +2702,21 @@
         <w:rPr>
           <w:lang w:val="en-US"/>
         </w:rPr>
-        <w:t>In workflows where document generation is implemented, the user can choose a template from a list of available templates. If the chosen template contains custom placeholders, the user is asked to fill in this information (e.g., if the templates provides the possibility to add remarks or the like).</w:t>
+        <w:t xml:space="preserve">In workflows where document generation is implemented, the user can choose a template from a list of available templates. If the chosen template contains custom placeholders, the user is asked to fill in this information (e.g., if the templates </w:t>
+      </w:r>
+      <w:proofErr w:type="gramStart"/>
+      <w:r>
+        <w:rPr>
+          <w:lang w:val="en-US"/>
+        </w:rPr>
+        <w:t>provides</w:t>
+      </w:r>
+      <w:proofErr w:type="gramEnd"/>
+      <w:r>
+        <w:rPr>
+          <w:lang w:val="en-US"/>
+        </w:rPr>
+        <w:t xml:space="preserve"> the possibility to add remarks or the like).</w:t>
       </w:r>
     </w:p>
     <w:p>
@@ -2934,21 +2730,7 @@
         <w:rPr>
           <w:lang w:val="en-US"/>
         </w:rPr>
-        <w:t>The document is then generated for download as a .</w:t>
-      </w:r>
-      <w:proofErr w:type="spellStart"/>
-      <w:r>
-        <w:rPr>
-          <w:lang w:val="en-US"/>
-        </w:rPr>
-        <w:t>docx</w:t>
-      </w:r>
-      <w:proofErr w:type="spellEnd"/>
-      <w:r>
-        <w:rPr>
-          <w:lang w:val="en-US"/>
-        </w:rPr>
-        <w:t xml:space="preserve"> </w:t>
+        <w:t xml:space="preserve">The document is then generated for download as a .docx </w:t>
       </w:r>
       <w:r>
         <w:rPr>
@@ -2996,23 +2778,13 @@
         </w:rPr>
         <w:t xml:space="preserve"> If the information for a placeholder is not available, this is indicated by “</w:t>
       </w:r>
-      <w:proofErr w:type="gramStart"/>
-      <w:r>
-        <w:rPr>
-          <w:b/>
-          <w:bCs/>
-          <w:lang w:val="en-US"/>
-        </w:rPr>
-        <w:t>./</w:t>
-      </w:r>
-      <w:proofErr w:type="gramEnd"/>
-      <w:r>
-        <w:rPr>
-          <w:b/>
-          <w:bCs/>
-          <w:lang w:val="en-US"/>
-        </w:rPr>
-        <w:t>.</w:t>
+      <w:r>
+        <w:rPr>
+          <w:b/>
+          <w:bCs/>
+          <w:lang w:val="en-US"/>
+        </w:rPr>
+        <w:t>./.</w:t>
       </w:r>
       <w:r>
         <w:rPr>
@@ -3023,7 +2795,7 @@
     </w:p>
     <w:p>
       <w:pPr>
-        <w:pStyle w:val="KeinLeerraum"/>
+        <w:pStyle w:val="NoSpacing"/>
         <w:shd w:val="clear" w:color="auto" w:fill="C6D9F1" w:themeFill="text2" w:themeFillTint="33"/>
         <w:jc w:val="center"/>
         <w:rPr>
@@ -3045,7 +2817,7 @@
     </w:p>
     <w:p>
       <w:pPr>
-        <w:pStyle w:val="KeinLeerraum"/>
+        <w:pStyle w:val="NoSpacing"/>
         <w:rPr>
           <w:lang w:val="en-US"/>
         </w:rPr>
@@ -3073,7 +2845,7 @@
     </w:p>
     <w:p>
       <w:pPr>
-        <w:pStyle w:val="Listenabsatz"/>
+        <w:pStyle w:val="ListParagraph"/>
         <w:numPr>
           <w:ilvl w:val="0"/>
           <w:numId w:val="9"/>
@@ -3096,23 +2868,7 @@
           <w:b/>
           <w:lang w:val="en-US"/>
         </w:rPr>
-        <w:t xml:space="preserve"> (.</w:t>
-      </w:r>
-      <w:proofErr w:type="spellStart"/>
-      <w:r>
-        <w:rPr>
-          <w:b/>
-          <w:lang w:val="en-US"/>
-        </w:rPr>
-        <w:t>docx</w:t>
-      </w:r>
-      <w:proofErr w:type="spellEnd"/>
-      <w:r>
-        <w:rPr>
-          <w:b/>
-          <w:lang w:val="en-US"/>
-        </w:rPr>
-        <w:t>)</w:t>
+        <w:t xml:space="preserve"> (.docx)</w:t>
       </w:r>
       <w:r>
         <w:rPr>
@@ -3143,7 +2899,7 @@
     </w:p>
     <w:p>
       <w:pPr>
-        <w:pStyle w:val="Listenabsatz"/>
+        <w:pStyle w:val="ListParagraph"/>
         <w:numPr>
           <w:ilvl w:val="0"/>
           <w:numId w:val="11"/>
@@ -3176,7 +2932,7 @@
     </w:p>
     <w:p>
       <w:pPr>
-        <w:pStyle w:val="Listenabsatz"/>
+        <w:pStyle w:val="ListParagraph"/>
         <w:numPr>
           <w:ilvl w:val="0"/>
           <w:numId w:val="11"/>
@@ -3202,7 +2958,7 @@
     </w:p>
     <w:p>
       <w:pPr>
-        <w:pStyle w:val="Listenabsatz"/>
+        <w:pStyle w:val="ListParagraph"/>
         <w:numPr>
           <w:ilvl w:val="0"/>
           <w:numId w:val="11"/>
@@ -3228,7 +2984,7 @@
     </w:p>
     <w:p>
       <w:pPr>
-        <w:pStyle w:val="Listenabsatz"/>
+        <w:pStyle w:val="ListParagraph"/>
         <w:numPr>
           <w:ilvl w:val="0"/>
           <w:numId w:val="11"/>
@@ -3260,7 +3016,7 @@
     </w:p>
     <w:p>
       <w:pPr>
-        <w:pStyle w:val="Listenabsatz"/>
+        <w:pStyle w:val="ListParagraph"/>
         <w:numPr>
           <w:ilvl w:val="0"/>
           <w:numId w:val="11"/>
@@ -3316,7 +3072,7 @@
     </w:p>
     <w:p>
       <w:pPr>
-        <w:pStyle w:val="Listenabsatz"/>
+        <w:pStyle w:val="ListParagraph"/>
         <w:numPr>
           <w:ilvl w:val="0"/>
           <w:numId w:val="9"/>
@@ -3346,23 +3102,7 @@
           <w:b/>
           <w:lang w:val="en-US"/>
         </w:rPr>
-        <w:t>(.</w:t>
-      </w:r>
-      <w:proofErr w:type="spellStart"/>
-      <w:r>
-        <w:rPr>
-          <w:b/>
-          <w:lang w:val="en-US"/>
-        </w:rPr>
-        <w:t>docx</w:t>
-      </w:r>
-      <w:proofErr w:type="spellEnd"/>
-      <w:r>
-        <w:rPr>
-          <w:b/>
-          <w:lang w:val="en-US"/>
-        </w:rPr>
-        <w:t>):</w:t>
+        <w:t>(.docx):</w:t>
       </w:r>
       <w:r>
         <w:rPr>
@@ -3387,7 +3127,7 @@
     </w:p>
     <w:p>
       <w:pPr>
-        <w:pStyle w:val="Listenabsatz"/>
+        <w:pStyle w:val="ListParagraph"/>
         <w:numPr>
           <w:ilvl w:val="0"/>
           <w:numId w:val="11"/>
@@ -3413,7 +3153,7 @@
     </w:p>
     <w:p>
       <w:pPr>
-        <w:pStyle w:val="Listenabsatz"/>
+        <w:pStyle w:val="ListParagraph"/>
         <w:numPr>
           <w:ilvl w:val="0"/>
           <w:numId w:val="11"/>
@@ -3439,7 +3179,7 @@
     </w:p>
     <w:p>
       <w:pPr>
-        <w:pStyle w:val="Listenabsatz"/>
+        <w:pStyle w:val="ListParagraph"/>
         <w:numPr>
           <w:ilvl w:val="0"/>
           <w:numId w:val="11"/>
@@ -3465,7 +3205,7 @@
     </w:p>
     <w:p>
       <w:pPr>
-        <w:pStyle w:val="Listenabsatz"/>
+        <w:pStyle w:val="ListParagraph"/>
         <w:numPr>
           <w:ilvl w:val="0"/>
           <w:numId w:val="11"/>
@@ -3497,7 +3237,7 @@
     </w:p>
     <w:p>
       <w:pPr>
-        <w:pStyle w:val="Listenabsatz"/>
+        <w:pStyle w:val="ListParagraph"/>
         <w:numPr>
           <w:ilvl w:val="0"/>
           <w:numId w:val="11"/>
@@ -3558,7 +3298,7 @@
     </w:p>
     <w:p>
       <w:pPr>
-        <w:pStyle w:val="Listenabsatz"/>
+        <w:pStyle w:val="ListParagraph"/>
         <w:numPr>
           <w:ilvl w:val="0"/>
           <w:numId w:val="9"/>
@@ -3582,23 +3322,7 @@
           <w:b/>
           <w:lang w:val="en-US"/>
         </w:rPr>
-        <w:t xml:space="preserve"> (.</w:t>
-      </w:r>
-      <w:proofErr w:type="spellStart"/>
-      <w:r>
-        <w:rPr>
-          <w:b/>
-          <w:lang w:val="en-US"/>
-        </w:rPr>
-        <w:t>docx</w:t>
-      </w:r>
-      <w:proofErr w:type="spellEnd"/>
-      <w:r>
-        <w:rPr>
-          <w:b/>
-          <w:lang w:val="en-US"/>
-        </w:rPr>
-        <w:t>):</w:t>
+        <w:t xml:space="preserve"> (.docx):</w:t>
       </w:r>
       <w:r>
         <w:rPr>
@@ -3623,7 +3347,7 @@
     </w:p>
     <w:p>
       <w:pPr>
-        <w:pStyle w:val="Listenabsatz"/>
+        <w:pStyle w:val="ListParagraph"/>
         <w:numPr>
           <w:ilvl w:val="0"/>
           <w:numId w:val="11"/>
@@ -3665,7 +3389,7 @@
     </w:p>
     <w:p>
       <w:pPr>
-        <w:pStyle w:val="Listenabsatz"/>
+        <w:pStyle w:val="ListParagraph"/>
         <w:numPr>
           <w:ilvl w:val="0"/>
           <w:numId w:val="11"/>
@@ -3705,7 +3429,7 @@
     </w:p>
     <w:p>
       <w:pPr>
-        <w:pStyle w:val="Listenabsatz"/>
+        <w:pStyle w:val="ListParagraph"/>
         <w:numPr>
           <w:ilvl w:val="0"/>
           <w:numId w:val="11"/>
@@ -3731,7 +3455,7 @@
     </w:p>
     <w:p>
       <w:pPr>
-        <w:pStyle w:val="Listenabsatz"/>
+        <w:pStyle w:val="ListParagraph"/>
         <w:numPr>
           <w:ilvl w:val="0"/>
           <w:numId w:val="11"/>
@@ -3771,7 +3495,7 @@
     </w:p>
     <w:p>
       <w:pPr>
-        <w:pStyle w:val="Listenabsatz"/>
+        <w:pStyle w:val="ListParagraph"/>
         <w:numPr>
           <w:ilvl w:val="0"/>
           <w:numId w:val="11"/>
@@ -3827,7 +3551,7 @@
     </w:p>
     <w:p>
       <w:pPr>
-        <w:pStyle w:val="Listenabsatz"/>
+        <w:pStyle w:val="ListParagraph"/>
         <w:numPr>
           <w:ilvl w:val="0"/>
           <w:numId w:val="9"/>
@@ -3850,23 +3574,7 @@
           <w:b/>
           <w:lang w:val="en-US"/>
         </w:rPr>
-        <w:t xml:space="preserve"> (.</w:t>
-      </w:r>
-      <w:proofErr w:type="spellStart"/>
-      <w:r>
-        <w:rPr>
-          <w:b/>
-          <w:lang w:val="en-US"/>
-        </w:rPr>
-        <w:t>docx</w:t>
-      </w:r>
-      <w:proofErr w:type="spellEnd"/>
-      <w:r>
-        <w:rPr>
-          <w:b/>
-          <w:lang w:val="en-US"/>
-        </w:rPr>
-        <w:t>):</w:t>
+        <w:t xml:space="preserve"> (.docx):</w:t>
       </w:r>
       <w:r>
         <w:rPr>
@@ -3891,7 +3599,7 @@
     </w:p>
     <w:p>
       <w:pPr>
-        <w:pStyle w:val="Listenabsatz"/>
+        <w:pStyle w:val="ListParagraph"/>
         <w:numPr>
           <w:ilvl w:val="0"/>
           <w:numId w:val="11"/>
@@ -3933,7 +3641,7 @@
     </w:p>
     <w:p>
       <w:pPr>
-        <w:pStyle w:val="Listenabsatz"/>
+        <w:pStyle w:val="ListParagraph"/>
         <w:numPr>
           <w:ilvl w:val="0"/>
           <w:numId w:val="11"/>
@@ -3954,12 +3662,26 @@
         <w:rPr>
           <w:lang w:val="en-US"/>
         </w:rPr>
-        <w:t>: the travelEntry person</w:t>
-      </w:r>
-    </w:p>
-    <w:p>
-      <w:pPr>
-        <w:pStyle w:val="Listenabsatz"/>
+        <w:t xml:space="preserve">: the </w:t>
+      </w:r>
+      <w:proofErr w:type="spellStart"/>
+      <w:r>
+        <w:rPr>
+          <w:lang w:val="en-US"/>
+        </w:rPr>
+        <w:t>travelEntry</w:t>
+      </w:r>
+      <w:proofErr w:type="spellEnd"/>
+      <w:r>
+        <w:rPr>
+          <w:lang w:val="en-US"/>
+        </w:rPr>
+        <w:t xml:space="preserve"> person</w:t>
+      </w:r>
+    </w:p>
+    <w:p>
+      <w:pPr>
+        <w:pStyle w:val="ListParagraph"/>
         <w:numPr>
           <w:ilvl w:val="0"/>
           <w:numId w:val="11"/>
@@ -3993,7 +3715,7 @@
     </w:p>
     <w:p>
       <w:pPr>
-        <w:pStyle w:val="Listenabsatz"/>
+        <w:pStyle w:val="ListParagraph"/>
         <w:numPr>
           <w:ilvl w:val="0"/>
           <w:numId w:val="9"/>
@@ -4061,7 +3783,7 @@
     </w:p>
     <w:p>
       <w:pPr>
-        <w:pStyle w:val="Listenabsatz"/>
+        <w:pStyle w:val="ListParagraph"/>
         <w:numPr>
           <w:ilvl w:val="0"/>
           <w:numId w:val="11"/>
@@ -4087,7 +3809,7 @@
     </w:p>
     <w:p>
       <w:pPr>
-        <w:pStyle w:val="Listenabsatz"/>
+        <w:pStyle w:val="ListParagraph"/>
         <w:numPr>
           <w:ilvl w:val="0"/>
           <w:numId w:val="11"/>
@@ -4123,7 +3845,7 @@
     </w:p>
     <w:p>
       <w:pPr>
-        <w:pStyle w:val="Listenabsatz"/>
+        <w:pStyle w:val="ListParagraph"/>
         <w:numPr>
           <w:ilvl w:val="0"/>
           <w:numId w:val="11"/>
@@ -4151,7 +3873,7 @@
     </w:p>
     <w:p>
       <w:pPr>
-        <w:pStyle w:val="Listenabsatz"/>
+        <w:pStyle w:val="ListParagraph"/>
         <w:numPr>
           <w:ilvl w:val="0"/>
           <w:numId w:val="11"/>
@@ -4177,7 +3899,198 @@
     </w:p>
     <w:p>
       <w:pPr>
-        <w:pStyle w:val="Listenabsatz"/>
+        <w:shd w:val="clear" w:color="auto" w:fill="FFFFFF" w:themeFill="background1"/>
+        <w:rPr>
+          <w:lang w:val="en-US"/>
+        </w:rPr>
+      </w:pPr>
+    </w:p>
+    <w:p>
+      <w:pPr>
+        <w:pStyle w:val="ListParagraph"/>
+        <w:numPr>
+          <w:ilvl w:val="0"/>
+          <w:numId w:val="9"/>
+        </w:numPr>
+        <w:shd w:val="clear" w:color="auto" w:fill="FFFFFF" w:themeFill="background1"/>
+        <w:rPr>
+          <w:b/>
+          <w:bCs/>
+          <w:lang w:val="en-US"/>
+        </w:rPr>
+      </w:pPr>
+      <w:r>
+        <w:rPr>
+          <w:b/>
+          <w:bCs/>
+          <w:lang w:val="en-US"/>
+        </w:rPr>
+        <w:t>Templates for Surveys (.docx):</w:t>
+      </w:r>
+    </w:p>
+    <w:p>
+      <w:pPr>
+        <w:pStyle w:val="ListParagraph"/>
+        <w:shd w:val="clear" w:color="auto" w:fill="FFFFFF" w:themeFill="background1"/>
+        <w:rPr>
+          <w:b/>
+          <w:lang w:val="en-US"/>
+        </w:rPr>
+      </w:pPr>
+      <w:r>
+        <w:rPr>
+          <w:lang w:val="en-US"/>
+        </w:rPr>
+        <w:t>Available root entities:</w:t>
+      </w:r>
+      <w:r>
+        <w:rPr>
+          <w:lang w:val="en-US"/>
+        </w:rPr>
+        <w:t xml:space="preserve"> </w:t>
+      </w:r>
+    </w:p>
+    <w:p>
+      <w:pPr>
+        <w:pStyle w:val="ListParagraph"/>
+        <w:numPr>
+          <w:ilvl w:val="0"/>
+          <w:numId w:val="11"/>
+        </w:numPr>
+        <w:shd w:val="clear" w:color="auto" w:fill="FFFFFF" w:themeFill="background1"/>
+        <w:rPr>
+          <w:lang w:val="en-US"/>
+        </w:rPr>
+      </w:pPr>
+      <w:r>
+        <w:rPr>
+          <w:b/>
+          <w:lang w:val="en-US"/>
+        </w:rPr>
+        <w:t>case</w:t>
+      </w:r>
+      <w:r>
+        <w:rPr>
+          <w:lang w:val="en-US"/>
+        </w:rPr>
+        <w:t xml:space="preserve">: </w:t>
+      </w:r>
+      <w:r>
+        <w:rPr>
+          <w:lang w:val="en-US"/>
+        </w:rPr>
+        <w:t xml:space="preserve">case </w:t>
+      </w:r>
+      <w:r>
+        <w:rPr>
+          <w:lang w:val="en-US"/>
+        </w:rPr>
+        <w:t>data</w:t>
+      </w:r>
+    </w:p>
+    <w:p>
+      <w:pPr>
+        <w:pStyle w:val="ListParagraph"/>
+        <w:numPr>
+          <w:ilvl w:val="0"/>
+          <w:numId w:val="11"/>
+        </w:numPr>
+        <w:shd w:val="clear" w:color="auto" w:fill="FFFFFF" w:themeFill="background1"/>
+        <w:rPr>
+          <w:lang w:val="en-US"/>
+        </w:rPr>
+      </w:pPr>
+      <w:r>
+        <w:rPr>
+          <w:b/>
+          <w:lang w:val="en-US"/>
+        </w:rPr>
+        <w:t>person</w:t>
+      </w:r>
+      <w:r>
+        <w:rPr>
+          <w:lang w:val="en-US"/>
+        </w:rPr>
+        <w:t>:</w:t>
+      </w:r>
+      <w:r>
+        <w:rPr>
+          <w:lang w:val="en-US"/>
+        </w:rPr>
+        <w:t xml:space="preserve"> the case’s person</w:t>
+      </w:r>
+    </w:p>
+    <w:p>
+      <w:pPr>
+        <w:pStyle w:val="ListParagraph"/>
+        <w:numPr>
+          <w:ilvl w:val="0"/>
+          <w:numId w:val="11"/>
+        </w:numPr>
+        <w:shd w:val="clear" w:color="auto" w:fill="FFFFFF" w:themeFill="background1"/>
+        <w:rPr>
+          <w:lang w:val="en-US"/>
+        </w:rPr>
+      </w:pPr>
+      <w:proofErr w:type="spellStart"/>
+      <w:r>
+        <w:rPr>
+          <w:b/>
+          <w:lang w:val="en-US"/>
+        </w:rPr>
+        <w:t>surveyToken</w:t>
+      </w:r>
+      <w:proofErr w:type="spellEnd"/>
+      <w:r>
+        <w:rPr>
+          <w:b/>
+          <w:lang w:val="en-US"/>
+        </w:rPr>
+        <w:t xml:space="preserve">: </w:t>
+      </w:r>
+      <w:r>
+        <w:rPr>
+          <w:lang w:val="en-US"/>
+        </w:rPr>
+        <w:t xml:space="preserve">mandatory </w:t>
+      </w:r>
+      <w:r>
+        <w:rPr>
+          <w:lang w:val="en-US"/>
+        </w:rPr>
+        <w:t>custom placeholder</w:t>
+      </w:r>
+    </w:p>
+    <w:p>
+      <w:pPr>
+        <w:pStyle w:val="ListParagraph"/>
+        <w:shd w:val="clear" w:color="auto" w:fill="FFFFFF" w:themeFill="background1"/>
+        <w:rPr>
+          <w:lang w:val="en-US"/>
+        </w:rPr>
+      </w:pPr>
+    </w:p>
+    <w:p>
+      <w:pPr>
+        <w:shd w:val="clear" w:color="auto" w:fill="FFFFFF" w:themeFill="background1"/>
+        <w:ind w:left="360"/>
+        <w:rPr>
+          <w:lang w:val="en-US"/>
+        </w:rPr>
+      </w:pPr>
+    </w:p>
+    <w:p>
+      <w:pPr>
+        <w:pStyle w:val="ListParagraph"/>
+        <w:shd w:val="clear" w:color="auto" w:fill="FFFFFF" w:themeFill="background1"/>
+        <w:rPr>
+          <w:lang w:val="en-US"/>
+        </w:rPr>
+      </w:pPr>
+    </w:p>
+    <w:p>
+      <w:pPr>
+        <w:pStyle w:val="ListParagraph"/>
         <w:shd w:val="clear" w:color="auto" w:fill="FFFFFF" w:themeFill="background1"/>
         <w:rPr>
           <w:lang w:val="en-US"/>
@@ -4211,8 +4124,8 @@
 </file>
 
 <file path=word/numbering.xml><?xml version="1.0" encoding="utf-8"?>
-<w:numbering xmlns:ve="http://schemas.openxmlformats.org/markup-compatibility/2006" xmlns:o="urn:schemas-microsoft-com:office:office" xmlns:r="http://schemas.openxmlformats.org/officeDocument/2006/relationships" xmlns:m="http://schemas.openxmlformats.org/officeDocument/2006/math" xmlns:v="urn:schemas-microsoft-com:vml" xmlns:wp="http://schemas.openxmlformats.org/drawingml/2006/wordprocessingDrawing" xmlns:w10="urn:schemas-microsoft-com:office:word" xmlns:w="http://schemas.openxmlformats.org/wordprocessingml/2006/main" xmlns:wne="http://schemas.microsoft.com/office/word/2006/wordml">
-  <w:abstractNum w:abstractNumId="0">
+<w:numbering xmlns:wpc="http://schemas.microsoft.com/office/word/2010/wordprocessingCanvas" xmlns:cx="http://schemas.microsoft.com/office/drawing/2014/chartex" xmlns:cx1="http://schemas.microsoft.com/office/drawing/2015/9/8/chartex" xmlns:cx2="http://schemas.microsoft.com/office/drawing/2015/10/21/chartex" xmlns:cx3="http://schemas.microsoft.com/office/drawing/2016/5/9/chartex" xmlns:cx4="http://schemas.microsoft.com/office/drawing/2016/5/10/chartex" xmlns:cx5="http://schemas.microsoft.com/office/drawing/2016/5/11/chartex" xmlns:cx6="http://schemas.microsoft.com/office/drawing/2016/5/12/chartex" xmlns:cx7="http://schemas.microsoft.com/office/drawing/2016/5/13/chartex" xmlns:cx8="http://schemas.microsoft.com/office/drawing/2016/5/14/chartex" xmlns:mc="http://schemas.openxmlformats.org/markup-compatibility/2006" xmlns:aink="http://schemas.microsoft.com/office/drawing/2016/ink" xmlns:am3d="http://schemas.microsoft.com/office/drawing/2017/model3d" xmlns:o="urn:schemas-microsoft-com:office:office" xmlns:oel="http://schemas.microsoft.com/office/2019/extlst" xmlns:r="http://schemas.openxmlformats.org/officeDocument/2006/relationships" xmlns:m="http://schemas.openxmlformats.org/officeDocument/2006/math" xmlns:v="urn:schemas-microsoft-com:vml" xmlns:wp14="http://schemas.microsoft.com/office/word/2010/wordprocessingDrawing" xmlns:wp="http://schemas.openxmlformats.org/drawingml/2006/wordprocessingDrawing" xmlns:w10="urn:schemas-microsoft-com:office:word" xmlns:w="http://schemas.openxmlformats.org/wordprocessingml/2006/main" xmlns:w14="http://schemas.microsoft.com/office/word/2010/wordml" xmlns:w15="http://schemas.microsoft.com/office/word/2012/wordml" xmlns:w16cex="http://schemas.microsoft.com/office/word/2018/wordml/cex" xmlns:w16cid="http://schemas.microsoft.com/office/word/2016/wordml/cid" xmlns:w16="http://schemas.microsoft.com/office/word/2018/wordml" xmlns:w16sdtdh="http://schemas.microsoft.com/office/word/2020/wordml/sdtdatahash" xmlns:w16se="http://schemas.microsoft.com/office/word/2015/wordml/symex" xmlns:wpg="http://schemas.microsoft.com/office/word/2010/wordprocessingGroup" xmlns:wpi="http://schemas.microsoft.com/office/word/2010/wordprocessingInk" xmlns:wne="http://schemas.microsoft.com/office/word/2006/wordml" xmlns:wps="http://schemas.microsoft.com/office/word/2010/wordprocessingShape" mc:Ignorable="w14 w15 w16se w16cid w16 w16cex w16sdtdh wp14">
+  <w:abstractNum w:abstractNumId="0" w15:restartNumberingAfterBreak="0">
     <w:nsid w:val="02522946"/>
     <w:multiLevelType w:val="hybridMultilevel"/>
     <w:tmpl w:val="AF90CBC2"/>
@@ -4301,7 +4214,7 @@
       </w:pPr>
     </w:lvl>
   </w:abstractNum>
-  <w:abstractNum w:abstractNumId="1">
+  <w:abstractNum w:abstractNumId="1" w15:restartNumberingAfterBreak="0">
     <w:nsid w:val="0BD062A8"/>
     <w:multiLevelType w:val="hybridMultilevel"/>
     <w:tmpl w:val="0BA400AA"/>
@@ -4414,7 +4327,7 @@
       </w:rPr>
     </w:lvl>
   </w:abstractNum>
-  <w:abstractNum w:abstractNumId="2">
+  <w:abstractNum w:abstractNumId="2" w15:restartNumberingAfterBreak="0">
     <w:nsid w:val="13863039"/>
     <w:multiLevelType w:val="hybridMultilevel"/>
     <w:tmpl w:val="90A0CB78"/>
@@ -4526,7 +4439,7 @@
       </w:rPr>
     </w:lvl>
   </w:abstractNum>
-  <w:abstractNum w:abstractNumId="3">
+  <w:abstractNum w:abstractNumId="3" w15:restartNumberingAfterBreak="0">
     <w:nsid w:val="26802CC1"/>
     <w:multiLevelType w:val="hybridMultilevel"/>
     <w:tmpl w:val="A06E3D1A"/>
@@ -4639,7 +4552,7 @@
       </w:rPr>
     </w:lvl>
   </w:abstractNum>
-  <w:abstractNum w:abstractNumId="4">
+  <w:abstractNum w:abstractNumId="4" w15:restartNumberingAfterBreak="0">
     <w:nsid w:val="48DE1FAA"/>
     <w:multiLevelType w:val="hybridMultilevel"/>
     <w:tmpl w:val="6764C8F6"/>
@@ -4752,7 +4665,7 @@
       </w:rPr>
     </w:lvl>
   </w:abstractNum>
-  <w:abstractNum w:abstractNumId="5">
+  <w:abstractNum w:abstractNumId="5" w15:restartNumberingAfterBreak="0">
     <w:nsid w:val="51696C38"/>
     <w:multiLevelType w:val="hybridMultilevel"/>
     <w:tmpl w:val="CBB81070"/>
@@ -4865,7 +4778,7 @@
       </w:rPr>
     </w:lvl>
   </w:abstractNum>
-  <w:abstractNum w:abstractNumId="6">
+  <w:abstractNum w:abstractNumId="6" w15:restartNumberingAfterBreak="0">
     <w:nsid w:val="52177621"/>
     <w:multiLevelType w:val="hybridMultilevel"/>
     <w:tmpl w:val="4EC2B71E"/>
@@ -4978,7 +4891,7 @@
       </w:rPr>
     </w:lvl>
   </w:abstractNum>
-  <w:abstractNum w:abstractNumId="7">
+  <w:abstractNum w:abstractNumId="7" w15:restartNumberingAfterBreak="0">
     <w:nsid w:val="5E4F4643"/>
     <w:multiLevelType w:val="hybridMultilevel"/>
     <w:tmpl w:val="36BC510C"/>
@@ -5091,7 +5004,7 @@
       </w:rPr>
     </w:lvl>
   </w:abstractNum>
-  <w:abstractNum w:abstractNumId="8">
+  <w:abstractNum w:abstractNumId="8" w15:restartNumberingAfterBreak="0">
     <w:nsid w:val="639A5941"/>
     <w:multiLevelType w:val="hybridMultilevel"/>
     <w:tmpl w:val="9CA6F2F4"/>
@@ -5180,7 +5093,7 @@
       </w:pPr>
     </w:lvl>
   </w:abstractNum>
-  <w:abstractNum w:abstractNumId="9">
+  <w:abstractNum w:abstractNumId="9" w15:restartNumberingAfterBreak="0">
     <w:nsid w:val="763A69ED"/>
     <w:multiLevelType w:val="hybridMultilevel"/>
     <w:tmpl w:val="4EC2B71E"/>
@@ -5293,7 +5206,7 @@
       </w:rPr>
     </w:lvl>
   </w:abstractNum>
-  <w:abstractNum w:abstractNumId="10">
+  <w:abstractNum w:abstractNumId="10" w15:restartNumberingAfterBreak="0">
     <w:nsid w:val="7AD1048C"/>
     <w:multiLevelType w:val="hybridMultilevel"/>
     <w:tmpl w:val="57469CC6"/>
@@ -5309,7 +5222,7 @@
         <w:rFonts w:ascii="Calibri" w:eastAsiaTheme="minorHAnsi" w:hAnsi="Calibri" w:cstheme="minorBidi" w:hint="default"/>
       </w:rPr>
     </w:lvl>
-    <w:lvl w:ilvl="1" w:tplc="04070003" w:tentative="1">
+    <w:lvl w:ilvl="1" w:tplc="04070003">
       <w:start w:val="1"/>
       <w:numFmt w:val="bullet"/>
       <w:lvlText w:val="o"/>
@@ -5406,44 +5319,44 @@
       </w:rPr>
     </w:lvl>
   </w:abstractNum>
-  <w:num w:numId="1">
+  <w:num w:numId="1" w16cid:durableId="1329094885">
     <w:abstractNumId w:val="2"/>
   </w:num>
-  <w:num w:numId="2">
+  <w:num w:numId="2" w16cid:durableId="204104383">
     <w:abstractNumId w:val="1"/>
   </w:num>
-  <w:num w:numId="3">
+  <w:num w:numId="3" w16cid:durableId="876166095">
     <w:abstractNumId w:val="6"/>
   </w:num>
-  <w:num w:numId="4">
+  <w:num w:numId="4" w16cid:durableId="254443079">
     <w:abstractNumId w:val="5"/>
   </w:num>
-  <w:num w:numId="5">
+  <w:num w:numId="5" w16cid:durableId="1208224833">
     <w:abstractNumId w:val="4"/>
   </w:num>
-  <w:num w:numId="6">
+  <w:num w:numId="6" w16cid:durableId="206793626">
     <w:abstractNumId w:val="9"/>
   </w:num>
-  <w:num w:numId="7">
+  <w:num w:numId="7" w16cid:durableId="874923494">
     <w:abstractNumId w:val="7"/>
   </w:num>
-  <w:num w:numId="8">
+  <w:num w:numId="8" w16cid:durableId="159660822">
     <w:abstractNumId w:val="3"/>
   </w:num>
-  <w:num w:numId="9">
+  <w:num w:numId="9" w16cid:durableId="1389064046">
     <w:abstractNumId w:val="10"/>
   </w:num>
-  <w:num w:numId="10">
+  <w:num w:numId="10" w16cid:durableId="176164000">
     <w:abstractNumId w:val="0"/>
   </w:num>
-  <w:num w:numId="11">
+  <w:num w:numId="11" w16cid:durableId="1312562616">
     <w:abstractNumId w:val="8"/>
   </w:num>
 </w:numbering>
 </file>
 
 <file path=word/styles.xml><?xml version="1.0" encoding="utf-8"?>
-<w:styles xmlns:r="http://schemas.openxmlformats.org/officeDocument/2006/relationships" xmlns:w="http://schemas.openxmlformats.org/wordprocessingml/2006/main">
+<w:styles xmlns:mc="http://schemas.openxmlformats.org/markup-compatibility/2006" xmlns:r="http://schemas.openxmlformats.org/officeDocument/2006/relationships" xmlns:w="http://schemas.openxmlformats.org/wordprocessingml/2006/main" xmlns:w14="http://schemas.microsoft.com/office/word/2010/wordml" xmlns:w15="http://schemas.microsoft.com/office/word/2012/wordml" xmlns:w16cex="http://schemas.microsoft.com/office/word/2018/wordml/cex" xmlns:w16cid="http://schemas.microsoft.com/office/word/2016/wordml/cid" xmlns:w16="http://schemas.microsoft.com/office/word/2018/wordml" xmlns:w16sdtdh="http://schemas.microsoft.com/office/word/2020/wordml/sdtdatahash" xmlns:w16se="http://schemas.microsoft.com/office/word/2015/wordml/symex" mc:Ignorable="w14 w15 w16se w16cid w16 w16cex w16sdtdh">
   <w:docDefaults>
     <w:rPrDefault>
       <w:rPr>
@@ -5459,162 +5372,400 @@
       </w:pPr>
     </w:pPrDefault>
   </w:docDefaults>
-  <w:latentStyles w:defLockedState="0" w:defUIPriority="99" w:defSemiHidden="1" w:defUnhideWhenUsed="1" w:defQFormat="0" w:count="267">
-    <w:lsdException w:name="Normal" w:semiHidden="0" w:uiPriority="0" w:unhideWhenUsed="0" w:qFormat="1"/>
-    <w:lsdException w:name="heading 1" w:semiHidden="0" w:uiPriority="9" w:unhideWhenUsed="0" w:qFormat="1"/>
-    <w:lsdException w:name="heading 2" w:uiPriority="9" w:qFormat="1"/>
-    <w:lsdException w:name="heading 3" w:uiPriority="9" w:qFormat="1"/>
-    <w:lsdException w:name="heading 4" w:uiPriority="9" w:qFormat="1"/>
-    <w:lsdException w:name="heading 5" w:uiPriority="9" w:qFormat="1"/>
-    <w:lsdException w:name="heading 6" w:uiPriority="9" w:qFormat="1"/>
-    <w:lsdException w:name="heading 7" w:uiPriority="9" w:qFormat="1"/>
-    <w:lsdException w:name="heading 8" w:uiPriority="9" w:qFormat="1"/>
-    <w:lsdException w:name="heading 9" w:uiPriority="9" w:qFormat="1"/>
-    <w:lsdException w:name="toc 1" w:uiPriority="39"/>
-    <w:lsdException w:name="toc 2" w:uiPriority="39"/>
-    <w:lsdException w:name="toc 3" w:uiPriority="39"/>
-    <w:lsdException w:name="toc 4" w:uiPriority="39"/>
-    <w:lsdException w:name="toc 5" w:uiPriority="39"/>
-    <w:lsdException w:name="toc 6" w:uiPriority="39"/>
-    <w:lsdException w:name="toc 7" w:uiPriority="39"/>
-    <w:lsdException w:name="toc 8" w:uiPriority="39"/>
-    <w:lsdException w:name="toc 9" w:uiPriority="39"/>
-    <w:lsdException w:name="caption" w:uiPriority="35" w:qFormat="1"/>
-    <w:lsdException w:name="Title" w:semiHidden="0" w:uiPriority="10" w:unhideWhenUsed="0" w:qFormat="1"/>
-    <w:lsdException w:name="Default Paragraph Font" w:uiPriority="1"/>
-    <w:lsdException w:name="Subtitle" w:semiHidden="0" w:uiPriority="11" w:unhideWhenUsed="0" w:qFormat="1"/>
-    <w:lsdException w:name="Strong" w:semiHidden="0" w:uiPriority="22" w:unhideWhenUsed="0" w:qFormat="1"/>
-    <w:lsdException w:name="Emphasis" w:semiHidden="0" w:uiPriority="20" w:unhideWhenUsed="0" w:qFormat="1"/>
-    <w:lsdException w:name="Table Grid" w:semiHidden="0" w:uiPriority="59" w:unhideWhenUsed="0"/>
-    <w:lsdException w:name="Placeholder Text" w:unhideWhenUsed="0"/>
-    <w:lsdException w:name="No Spacing" w:semiHidden="0" w:uiPriority="1" w:unhideWhenUsed="0" w:qFormat="1"/>
-    <w:lsdException w:name="Light Shading" w:semiHidden="0" w:uiPriority="60" w:unhideWhenUsed="0"/>
-    <w:lsdException w:name="Light List" w:semiHidden="0" w:uiPriority="61" w:unhideWhenUsed="0"/>
-    <w:lsdException w:name="Light Grid" w:semiHidden="0" w:uiPriority="62" w:unhideWhenUsed="0"/>
-    <w:lsdException w:name="Medium Shading 1" w:semiHidden="0" w:uiPriority="63" w:unhideWhenUsed="0"/>
-    <w:lsdException w:name="Medium Shading 2" w:semiHidden="0" w:uiPriority="64" w:unhideWhenUsed="0"/>
-    <w:lsdException w:name="Medium List 1" w:semiHidden="0" w:uiPriority="65" w:unhideWhenUsed="0"/>
-    <w:lsdException w:name="Medium List 2" w:semiHidden="0" w:uiPriority="66" w:unhideWhenUsed="0"/>
-    <w:lsdException w:name="Medium Grid 1" w:semiHidden="0" w:uiPriority="67" w:unhideWhenUsed="0"/>
-    <w:lsdException w:name="Medium Grid 2" w:semiHidden="0" w:uiPriority="68" w:unhideWhenUsed="0"/>
-    <w:lsdException w:name="Medium Grid 3" w:semiHidden="0" w:uiPriority="69" w:unhideWhenUsed="0"/>
-    <w:lsdException w:name="Dark List" w:semiHidden="0" w:uiPriority="70" w:unhideWhenUsed="0"/>
-    <w:lsdException w:name="Colorful Shading" w:semiHidden="0" w:uiPriority="71" w:unhideWhenUsed="0"/>
-    <w:lsdException w:name="Colorful List" w:semiHidden="0" w:uiPriority="72" w:unhideWhenUsed="0"/>
-    <w:lsdException w:name="Colorful Grid" w:semiHidden="0" w:uiPriority="73" w:unhideWhenUsed="0"/>
-    <w:lsdException w:name="Light Shading Accent 1" w:semiHidden="0" w:uiPriority="60" w:unhideWhenUsed="0"/>
-    <w:lsdException w:name="Light List Accent 1" w:semiHidden="0" w:uiPriority="61" w:unhideWhenUsed="0"/>
-    <w:lsdException w:name="Light Grid Accent 1" w:semiHidden="0" w:uiPriority="62" w:unhideWhenUsed="0"/>
-    <w:lsdException w:name="Medium Shading 1 Accent 1" w:semiHidden="0" w:uiPriority="63" w:unhideWhenUsed="0"/>
-    <w:lsdException w:name="Medium Shading 2 Accent 1" w:semiHidden="0" w:uiPriority="64" w:unhideWhenUsed="0"/>
-    <w:lsdException w:name="Medium List 1 Accent 1" w:semiHidden="0" w:uiPriority="65" w:unhideWhenUsed="0"/>
-    <w:lsdException w:name="Revision" w:unhideWhenUsed="0"/>
-    <w:lsdException w:name="List Paragraph" w:semiHidden="0" w:uiPriority="34" w:unhideWhenUsed="0" w:qFormat="1"/>
-    <w:lsdException w:name="Quote" w:semiHidden="0" w:uiPriority="29" w:unhideWhenUsed="0" w:qFormat="1"/>
-    <w:lsdException w:name="Intense Quote" w:semiHidden="0" w:uiPriority="30" w:unhideWhenUsed="0" w:qFormat="1"/>
-    <w:lsdException w:name="Medium List 2 Accent 1" w:semiHidden="0" w:uiPriority="66" w:unhideWhenUsed="0"/>
-    <w:lsdException w:name="Medium Grid 1 Accent 1" w:semiHidden="0" w:uiPriority="67" w:unhideWhenUsed="0"/>
-    <w:lsdException w:name="Medium Grid 2 Accent 1" w:semiHidden="0" w:uiPriority="68" w:unhideWhenUsed="0"/>
-    <w:lsdException w:name="Medium Grid 3 Accent 1" w:semiHidden="0" w:uiPriority="69" w:unhideWhenUsed="0"/>
-    <w:lsdException w:name="Dark List Accent 1" w:semiHidden="0" w:uiPriority="70" w:unhideWhenUsed="0"/>
-    <w:lsdException w:name="Colorful Shading Accent 1" w:semiHidden="0" w:uiPriority="71" w:unhideWhenUsed="0"/>
-    <w:lsdException w:name="Colorful List Accent 1" w:semiHidden="0" w:uiPriority="72" w:unhideWhenUsed="0"/>
-    <w:lsdException w:name="Colorful Grid Accent 1" w:semiHidden="0" w:uiPriority="73" w:unhideWhenUsed="0"/>
-    <w:lsdException w:name="Light Shading Accent 2" w:semiHidden="0" w:uiPriority="60" w:unhideWhenUsed="0"/>
-    <w:lsdException w:name="Light List Accent 2" w:semiHidden="0" w:uiPriority="61" w:unhideWhenUsed="0"/>
-    <w:lsdException w:name="Light Grid Accent 2" w:semiHidden="0" w:uiPriority="62" w:unhideWhenUsed="0"/>
-    <w:lsdException w:name="Medium Shading 1 Accent 2" w:semiHidden="0" w:uiPriority="63" w:unhideWhenUsed="0"/>
-    <w:lsdException w:name="Medium Shading 2 Accent 2" w:semiHidden="0" w:uiPriority="64" w:unhideWhenUsed="0"/>
-    <w:lsdException w:name="Medium List 1 Accent 2" w:semiHidden="0" w:uiPriority="65" w:unhideWhenUsed="0"/>
-    <w:lsdException w:name="Medium List 2 Accent 2" w:semiHidden="0" w:uiPriority="66" w:unhideWhenUsed="0"/>
-    <w:lsdException w:name="Medium Grid 1 Accent 2" w:semiHidden="0" w:uiPriority="67" w:unhideWhenUsed="0"/>
-    <w:lsdException w:name="Medium Grid 2 Accent 2" w:semiHidden="0" w:uiPriority="68" w:unhideWhenUsed="0"/>
-    <w:lsdException w:name="Medium Grid 3 Accent 2" w:semiHidden="0" w:uiPriority="69" w:unhideWhenUsed="0"/>
-    <w:lsdException w:name="Dark List Accent 2" w:semiHidden="0" w:uiPriority="70" w:unhideWhenUsed="0"/>
-    <w:lsdException w:name="Colorful Shading Accent 2" w:semiHidden="0" w:uiPriority="71" w:unhideWhenUsed="0"/>
-    <w:lsdException w:name="Colorful List Accent 2" w:semiHidden="0" w:uiPriority="72" w:unhideWhenUsed="0"/>
-    <w:lsdException w:name="Colorful Grid Accent 2" w:semiHidden="0" w:uiPriority="73" w:unhideWhenUsed="0"/>
-    <w:lsdException w:name="Light Shading Accent 3" w:semiHidden="0" w:uiPriority="60" w:unhideWhenUsed="0"/>
-    <w:lsdException w:name="Light List Accent 3" w:semiHidden="0" w:uiPriority="61" w:unhideWhenUsed="0"/>
-    <w:lsdException w:name="Light Grid Accent 3" w:semiHidden="0" w:uiPriority="62" w:unhideWhenUsed="0"/>
-    <w:lsdException w:name="Medium Shading 1 Accent 3" w:semiHidden="0" w:uiPriority="63" w:unhideWhenUsed="0"/>
-    <w:lsdException w:name="Medium Shading 2 Accent 3" w:semiHidden="0" w:uiPriority="64" w:unhideWhenUsed="0"/>
-    <w:lsdException w:name="Medium List 1 Accent 3" w:semiHidden="0" w:uiPriority="65" w:unhideWhenUsed="0"/>
-    <w:lsdException w:name="Medium List 2 Accent 3" w:semiHidden="0" w:uiPriority="66" w:unhideWhenUsed="0"/>
-    <w:lsdException w:name="Medium Grid 1 Accent 3" w:semiHidden="0" w:uiPriority="67" w:unhideWhenUsed="0"/>
-    <w:lsdException w:name="Medium Grid 2 Accent 3" w:semiHidden="0" w:uiPriority="68" w:unhideWhenUsed="0"/>
-    <w:lsdException w:name="Medium Grid 3 Accent 3" w:semiHidden="0" w:uiPriority="69" w:unhideWhenUsed="0"/>
-    <w:lsdException w:name="Dark List Accent 3" w:semiHidden="0" w:uiPriority="70" w:unhideWhenUsed="0"/>
-    <w:lsdException w:name="Colorful Shading Accent 3" w:semiHidden="0" w:uiPriority="71" w:unhideWhenUsed="0"/>
-    <w:lsdException w:name="Colorful List Accent 3" w:semiHidden="0" w:uiPriority="72" w:unhideWhenUsed="0"/>
-    <w:lsdException w:name="Colorful Grid Accent 3" w:semiHidden="0" w:uiPriority="73" w:unhideWhenUsed="0"/>
-    <w:lsdException w:name="Light Shading Accent 4" w:semiHidden="0" w:uiPriority="60" w:unhideWhenUsed="0"/>
-    <w:lsdException w:name="Light List Accent 4" w:semiHidden="0" w:uiPriority="61" w:unhideWhenUsed="0"/>
-    <w:lsdException w:name="Light Grid Accent 4" w:semiHidden="0" w:uiPriority="62" w:unhideWhenUsed="0"/>
-    <w:lsdException w:name="Medium Shading 1 Accent 4" w:semiHidden="0" w:uiPriority="63" w:unhideWhenUsed="0"/>
-    <w:lsdException w:name="Medium Shading 2 Accent 4" w:semiHidden="0" w:uiPriority="64" w:unhideWhenUsed="0"/>
-    <w:lsdException w:name="Medium List 1 Accent 4" w:semiHidden="0" w:uiPriority="65" w:unhideWhenUsed="0"/>
-    <w:lsdException w:name="Medium List 2 Accent 4" w:semiHidden="0" w:uiPriority="66" w:unhideWhenUsed="0"/>
-    <w:lsdException w:name="Medium Grid 1 Accent 4" w:semiHidden="0" w:uiPriority="67" w:unhideWhenUsed="0"/>
-    <w:lsdException w:name="Medium Grid 2 Accent 4" w:semiHidden="0" w:uiPriority="68" w:unhideWhenUsed="0"/>
-    <w:lsdException w:name="Medium Grid 3 Accent 4" w:semiHidden="0" w:uiPriority="69" w:unhideWhenUsed="0"/>
-    <w:lsdException w:name="Dark List Accent 4" w:semiHidden="0" w:uiPriority="70" w:unhideWhenUsed="0"/>
-    <w:lsdException w:name="Colorful Shading Accent 4" w:semiHidden="0" w:uiPriority="71" w:unhideWhenUsed="0"/>
-    <w:lsdException w:name="Colorful List Accent 4" w:semiHidden="0" w:uiPriority="72" w:unhideWhenUsed="0"/>
-    <w:lsdException w:name="Colorful Grid Accent 4" w:semiHidden="0" w:uiPriority="73" w:unhideWhenUsed="0"/>
-    <w:lsdException w:name="Light Shading Accent 5" w:semiHidden="0" w:uiPriority="60" w:unhideWhenUsed="0"/>
-    <w:lsdException w:name="Light List Accent 5" w:semiHidden="0" w:uiPriority="61" w:unhideWhenUsed="0"/>
-    <w:lsdException w:name="Light Grid Accent 5" w:semiHidden="0" w:uiPriority="62" w:unhideWhenUsed="0"/>
-    <w:lsdException w:name="Medium Shading 1 Accent 5" w:semiHidden="0" w:uiPriority="63" w:unhideWhenUsed="0"/>
-    <w:lsdException w:name="Medium Shading 2 Accent 5" w:semiHidden="0" w:uiPriority="64" w:unhideWhenUsed="0"/>
-    <w:lsdException w:name="Medium List 1 Accent 5" w:semiHidden="0" w:uiPriority="65" w:unhideWhenUsed="0"/>
-    <w:lsdException w:name="Medium List 2 Accent 5" w:semiHidden="0" w:uiPriority="66" w:unhideWhenUsed="0"/>
-    <w:lsdException w:name="Medium Grid 1 Accent 5" w:semiHidden="0" w:uiPriority="67" w:unhideWhenUsed="0"/>
-    <w:lsdException w:name="Medium Grid 2 Accent 5" w:semiHidden="0" w:uiPriority="68" w:unhideWhenUsed="0"/>
-    <w:lsdException w:name="Medium Grid 3 Accent 5" w:semiHidden="0" w:uiPriority="69" w:unhideWhenUsed="0"/>
-    <w:lsdException w:name="Dark List Accent 5" w:semiHidden="0" w:uiPriority="70" w:unhideWhenUsed="0"/>
-    <w:lsdException w:name="Colorful Shading Accent 5" w:semiHidden="0" w:uiPriority="71" w:unhideWhenUsed="0"/>
-    <w:lsdException w:name="Colorful List Accent 5" w:semiHidden="0" w:uiPriority="72" w:unhideWhenUsed="0"/>
-    <w:lsdException w:name="Colorful Grid Accent 5" w:semiHidden="0" w:uiPriority="73" w:unhideWhenUsed="0"/>
-    <w:lsdException w:name="Light Shading Accent 6" w:semiHidden="0" w:uiPriority="60" w:unhideWhenUsed="0"/>
-    <w:lsdException w:name="Light List Accent 6" w:semiHidden="0" w:uiPriority="61" w:unhideWhenUsed="0"/>
-    <w:lsdException w:name="Light Grid Accent 6" w:semiHidden="0" w:uiPriority="62" w:unhideWhenUsed="0"/>
-    <w:lsdException w:name="Medium Shading 1 Accent 6" w:semiHidden="0" w:uiPriority="63" w:unhideWhenUsed="0"/>
-    <w:lsdException w:name="Medium Shading 2 Accent 6" w:semiHidden="0" w:uiPriority="64" w:unhideWhenUsed="0"/>
-    <w:lsdException w:name="Medium List 1 Accent 6" w:semiHidden="0" w:uiPriority="65" w:unhideWhenUsed="0"/>
-    <w:lsdException w:name="Medium List 2 Accent 6" w:semiHidden="0" w:uiPriority="66" w:unhideWhenUsed="0"/>
-    <w:lsdException w:name="Medium Grid 1 Accent 6" w:semiHidden="0" w:uiPriority="67" w:unhideWhenUsed="0"/>
-    <w:lsdException w:name="Medium Grid 2 Accent 6" w:semiHidden="0" w:uiPriority="68" w:unhideWhenUsed="0"/>
-    <w:lsdException w:name="Medium Grid 3 Accent 6" w:semiHidden="0" w:uiPriority="69" w:unhideWhenUsed="0"/>
-    <w:lsdException w:name="Dark List Accent 6" w:semiHidden="0" w:uiPriority="70" w:unhideWhenUsed="0"/>
-    <w:lsdException w:name="Colorful Shading Accent 6" w:semiHidden="0" w:uiPriority="71" w:unhideWhenUsed="0"/>
-    <w:lsdException w:name="Colorful List Accent 6" w:semiHidden="0" w:uiPriority="72" w:unhideWhenUsed="0"/>
-    <w:lsdException w:name="Colorful Grid Accent 6" w:semiHidden="0" w:uiPriority="73" w:unhideWhenUsed="0"/>
-    <w:lsdException w:name="Subtle Emphasis" w:semiHidden="0" w:uiPriority="19" w:unhideWhenUsed="0" w:qFormat="1"/>
-    <w:lsdException w:name="Intense Emphasis" w:semiHidden="0" w:uiPriority="21" w:unhideWhenUsed="0" w:qFormat="1"/>
-    <w:lsdException w:name="Subtle Reference" w:semiHidden="0" w:uiPriority="31" w:unhideWhenUsed="0" w:qFormat="1"/>
-    <w:lsdException w:name="Intense Reference" w:semiHidden="0" w:uiPriority="32" w:unhideWhenUsed="0" w:qFormat="1"/>
-    <w:lsdException w:name="Book Title" w:semiHidden="0" w:uiPriority="33" w:unhideWhenUsed="0" w:qFormat="1"/>
-    <w:lsdException w:name="Bibliography" w:uiPriority="37"/>
-    <w:lsdException w:name="TOC Heading" w:uiPriority="39" w:qFormat="1"/>
+  <w:latentStyles w:defLockedState="0" w:defUIPriority="99" w:defSemiHidden="0" w:defUnhideWhenUsed="0" w:defQFormat="0" w:count="376">
+    <w:lsdException w:name="Normal" w:uiPriority="0" w:qFormat="1"/>
+    <w:lsdException w:name="heading 1" w:uiPriority="9" w:qFormat="1"/>
+    <w:lsdException w:name="heading 2" w:semiHidden="1" w:uiPriority="9" w:unhideWhenUsed="1" w:qFormat="1"/>
+    <w:lsdException w:name="heading 3" w:semiHidden="1" w:uiPriority="9" w:unhideWhenUsed="1" w:qFormat="1"/>
+    <w:lsdException w:name="heading 4" w:semiHidden="1" w:uiPriority="9" w:unhideWhenUsed="1" w:qFormat="1"/>
+    <w:lsdException w:name="heading 5" w:semiHidden="1" w:uiPriority="9" w:unhideWhenUsed="1" w:qFormat="1"/>
+    <w:lsdException w:name="heading 6" w:semiHidden="1" w:uiPriority="9" w:unhideWhenUsed="1" w:qFormat="1"/>
+    <w:lsdException w:name="heading 7" w:semiHidden="1" w:uiPriority="9" w:unhideWhenUsed="1" w:qFormat="1"/>
+    <w:lsdException w:name="heading 8" w:semiHidden="1" w:uiPriority="9" w:unhideWhenUsed="1" w:qFormat="1"/>
+    <w:lsdException w:name="heading 9" w:semiHidden="1" w:uiPriority="9" w:unhideWhenUsed="1" w:qFormat="1"/>
+    <w:lsdException w:name="index 1" w:semiHidden="1" w:unhideWhenUsed="1"/>
+    <w:lsdException w:name="index 2" w:semiHidden="1" w:unhideWhenUsed="1"/>
+    <w:lsdException w:name="index 3" w:semiHidden="1" w:unhideWhenUsed="1"/>
+    <w:lsdException w:name="index 4" w:semiHidden="1" w:unhideWhenUsed="1"/>
+    <w:lsdException w:name="index 5" w:semiHidden="1" w:unhideWhenUsed="1"/>
+    <w:lsdException w:name="index 6" w:semiHidden="1" w:unhideWhenUsed="1"/>
+    <w:lsdException w:name="index 7" w:semiHidden="1" w:unhideWhenUsed="1"/>
+    <w:lsdException w:name="index 8" w:semiHidden="1" w:unhideWhenUsed="1"/>
+    <w:lsdException w:name="index 9" w:semiHidden="1" w:unhideWhenUsed="1"/>
+    <w:lsdException w:name="toc 1" w:semiHidden="1" w:uiPriority="39" w:unhideWhenUsed="1"/>
+    <w:lsdException w:name="toc 2" w:semiHidden="1" w:uiPriority="39" w:unhideWhenUsed="1"/>
+    <w:lsdException w:name="toc 3" w:semiHidden="1" w:uiPriority="39" w:unhideWhenUsed="1"/>
+    <w:lsdException w:name="toc 4" w:semiHidden="1" w:uiPriority="39" w:unhideWhenUsed="1"/>
+    <w:lsdException w:name="toc 5" w:semiHidden="1" w:uiPriority="39" w:unhideWhenUsed="1"/>
+    <w:lsdException w:name="toc 6" w:semiHidden="1" w:uiPriority="39" w:unhideWhenUsed="1"/>
+    <w:lsdException w:name="toc 7" w:semiHidden="1" w:uiPriority="39" w:unhideWhenUsed="1"/>
+    <w:lsdException w:name="toc 8" w:semiHidden="1" w:uiPriority="39" w:unhideWhenUsed="1"/>
+    <w:lsdException w:name="toc 9" w:semiHidden="1" w:uiPriority="39" w:unhideWhenUsed="1"/>
+    <w:lsdException w:name="Normal Indent" w:semiHidden="1" w:unhideWhenUsed="1"/>
+    <w:lsdException w:name="footnote text" w:semiHidden="1" w:unhideWhenUsed="1"/>
+    <w:lsdException w:name="annotation text" w:semiHidden="1" w:unhideWhenUsed="1"/>
+    <w:lsdException w:name="header" w:semiHidden="1" w:unhideWhenUsed="1"/>
+    <w:lsdException w:name="footer" w:semiHidden="1" w:unhideWhenUsed="1"/>
+    <w:lsdException w:name="index heading" w:semiHidden="1" w:unhideWhenUsed="1"/>
+    <w:lsdException w:name="caption" w:semiHidden="1" w:uiPriority="35" w:unhideWhenUsed="1" w:qFormat="1"/>
+    <w:lsdException w:name="table of figures" w:semiHidden="1" w:unhideWhenUsed="1"/>
+    <w:lsdException w:name="envelope address" w:semiHidden="1" w:unhideWhenUsed="1"/>
+    <w:lsdException w:name="envelope return" w:semiHidden="1" w:unhideWhenUsed="1"/>
+    <w:lsdException w:name="footnote reference" w:semiHidden="1" w:unhideWhenUsed="1"/>
+    <w:lsdException w:name="annotation reference" w:semiHidden="1" w:unhideWhenUsed="1"/>
+    <w:lsdException w:name="line number" w:semiHidden="1" w:unhideWhenUsed="1"/>
+    <w:lsdException w:name="page number" w:semiHidden="1" w:unhideWhenUsed="1"/>
+    <w:lsdException w:name="endnote reference" w:semiHidden="1" w:unhideWhenUsed="1"/>
+    <w:lsdException w:name="endnote text" w:semiHidden="1" w:unhideWhenUsed="1"/>
+    <w:lsdException w:name="table of authorities" w:semiHidden="1" w:unhideWhenUsed="1"/>
+    <w:lsdException w:name="macro" w:semiHidden="1" w:unhideWhenUsed="1"/>
+    <w:lsdException w:name="toa heading" w:semiHidden="1" w:unhideWhenUsed="1"/>
+    <w:lsdException w:name="List" w:semiHidden="1" w:unhideWhenUsed="1"/>
+    <w:lsdException w:name="List Bullet" w:semiHidden="1" w:unhideWhenUsed="1"/>
+    <w:lsdException w:name="List Number" w:semiHidden="1" w:unhideWhenUsed="1"/>
+    <w:lsdException w:name="List 2" w:semiHidden="1" w:unhideWhenUsed="1"/>
+    <w:lsdException w:name="List 3" w:semiHidden="1" w:unhideWhenUsed="1"/>
+    <w:lsdException w:name="List 4" w:semiHidden="1" w:unhideWhenUsed="1"/>
+    <w:lsdException w:name="List 5" w:semiHidden="1" w:unhideWhenUsed="1"/>
+    <w:lsdException w:name="List Bullet 2" w:semiHidden="1" w:unhideWhenUsed="1"/>
+    <w:lsdException w:name="List Bullet 3" w:semiHidden="1" w:unhideWhenUsed="1"/>
+    <w:lsdException w:name="List Bullet 4" w:semiHidden="1" w:unhideWhenUsed="1"/>
+    <w:lsdException w:name="List Bullet 5" w:semiHidden="1" w:unhideWhenUsed="1"/>
+    <w:lsdException w:name="List Number 2" w:semiHidden="1" w:unhideWhenUsed="1"/>
+    <w:lsdException w:name="List Number 3" w:semiHidden="1" w:unhideWhenUsed="1"/>
+    <w:lsdException w:name="List Number 4" w:semiHidden="1" w:unhideWhenUsed="1"/>
+    <w:lsdException w:name="List Number 5" w:semiHidden="1" w:unhideWhenUsed="1"/>
+    <w:lsdException w:name="Title" w:uiPriority="10" w:qFormat="1"/>
+    <w:lsdException w:name="Closing" w:semiHidden="1" w:unhideWhenUsed="1"/>
+    <w:lsdException w:name="Signature" w:semiHidden="1" w:unhideWhenUsed="1"/>
+    <w:lsdException w:name="Default Paragraph Font" w:semiHidden="1" w:uiPriority="1" w:unhideWhenUsed="1"/>
+    <w:lsdException w:name="Body Text" w:semiHidden="1" w:unhideWhenUsed="1"/>
+    <w:lsdException w:name="Body Text Indent" w:semiHidden="1" w:unhideWhenUsed="1"/>
+    <w:lsdException w:name="List Continue" w:semiHidden="1" w:unhideWhenUsed="1"/>
+    <w:lsdException w:name="List Continue 2" w:semiHidden="1" w:unhideWhenUsed="1"/>
+    <w:lsdException w:name="List Continue 3" w:semiHidden="1" w:unhideWhenUsed="1"/>
+    <w:lsdException w:name="List Continue 4" w:semiHidden="1" w:unhideWhenUsed="1"/>
+    <w:lsdException w:name="List Continue 5" w:semiHidden="1" w:unhideWhenUsed="1"/>
+    <w:lsdException w:name="Message Header" w:semiHidden="1" w:unhideWhenUsed="1"/>
+    <w:lsdException w:name="Subtitle" w:uiPriority="11" w:qFormat="1"/>
+    <w:lsdException w:name="Salutation" w:semiHidden="1" w:unhideWhenUsed="1"/>
+    <w:lsdException w:name="Date" w:semiHidden="1" w:unhideWhenUsed="1"/>
+    <w:lsdException w:name="Body Text First Indent" w:semiHidden="1" w:unhideWhenUsed="1"/>
+    <w:lsdException w:name="Body Text First Indent 2" w:semiHidden="1" w:unhideWhenUsed="1"/>
+    <w:lsdException w:name="Note Heading" w:semiHidden="1" w:unhideWhenUsed="1"/>
+    <w:lsdException w:name="Body Text 2" w:semiHidden="1" w:unhideWhenUsed="1"/>
+    <w:lsdException w:name="Body Text 3" w:semiHidden="1" w:unhideWhenUsed="1"/>
+    <w:lsdException w:name="Body Text Indent 2" w:semiHidden="1" w:unhideWhenUsed="1"/>
+    <w:lsdException w:name="Body Text Indent 3" w:semiHidden="1" w:unhideWhenUsed="1"/>
+    <w:lsdException w:name="Block Text" w:semiHidden="1" w:unhideWhenUsed="1"/>
+    <w:lsdException w:name="Hyperlink" w:semiHidden="1" w:unhideWhenUsed="1"/>
+    <w:lsdException w:name="FollowedHyperlink" w:semiHidden="1" w:unhideWhenUsed="1"/>
+    <w:lsdException w:name="Strong" w:uiPriority="22" w:qFormat="1"/>
+    <w:lsdException w:name="Emphasis" w:uiPriority="20" w:qFormat="1"/>
+    <w:lsdException w:name="Document Map" w:semiHidden="1" w:unhideWhenUsed="1"/>
+    <w:lsdException w:name="Plain Text" w:semiHidden="1" w:unhideWhenUsed="1"/>
+    <w:lsdException w:name="E-mail Signature" w:semiHidden="1" w:unhideWhenUsed="1"/>
+    <w:lsdException w:name="HTML Top of Form" w:semiHidden="1" w:unhideWhenUsed="1"/>
+    <w:lsdException w:name="HTML Bottom of Form" w:semiHidden="1" w:unhideWhenUsed="1"/>
+    <w:lsdException w:name="Normal (Web)" w:semiHidden="1" w:unhideWhenUsed="1"/>
+    <w:lsdException w:name="HTML Acronym" w:semiHidden="1" w:unhideWhenUsed="1"/>
+    <w:lsdException w:name="HTML Address" w:semiHidden="1" w:unhideWhenUsed="1"/>
+    <w:lsdException w:name="HTML Cite" w:semiHidden="1" w:unhideWhenUsed="1"/>
+    <w:lsdException w:name="HTML Code" w:semiHidden="1" w:unhideWhenUsed="1"/>
+    <w:lsdException w:name="HTML Definition" w:semiHidden="1" w:unhideWhenUsed="1"/>
+    <w:lsdException w:name="HTML Keyboard" w:semiHidden="1" w:unhideWhenUsed="1"/>
+    <w:lsdException w:name="HTML Preformatted" w:semiHidden="1" w:unhideWhenUsed="1"/>
+    <w:lsdException w:name="HTML Sample" w:semiHidden="1" w:unhideWhenUsed="1"/>
+    <w:lsdException w:name="HTML Typewriter" w:semiHidden="1" w:unhideWhenUsed="1"/>
+    <w:lsdException w:name="HTML Variable" w:semiHidden="1" w:unhideWhenUsed="1"/>
+    <w:lsdException w:name="Normal Table" w:semiHidden="1" w:unhideWhenUsed="1"/>
+    <w:lsdException w:name="annotation subject" w:semiHidden="1" w:unhideWhenUsed="1"/>
+    <w:lsdException w:name="No List" w:semiHidden="1" w:unhideWhenUsed="1"/>
+    <w:lsdException w:name="Outline List 1" w:semiHidden="1" w:unhideWhenUsed="1"/>
+    <w:lsdException w:name="Outline List 2" w:semiHidden="1" w:unhideWhenUsed="1"/>
+    <w:lsdException w:name="Outline List 3" w:semiHidden="1" w:unhideWhenUsed="1"/>
+    <w:lsdException w:name="Table Simple 1" w:semiHidden="1" w:unhideWhenUsed="1"/>
+    <w:lsdException w:name="Table Simple 2" w:semiHidden="1" w:unhideWhenUsed="1"/>
+    <w:lsdException w:name="Table Simple 3" w:semiHidden="1" w:unhideWhenUsed="1"/>
+    <w:lsdException w:name="Table Classic 1" w:semiHidden="1" w:unhideWhenUsed="1"/>
+    <w:lsdException w:name="Table Classic 2" w:semiHidden="1" w:unhideWhenUsed="1"/>
+    <w:lsdException w:name="Table Classic 3" w:semiHidden="1" w:unhideWhenUsed="1"/>
+    <w:lsdException w:name="Table Classic 4" w:semiHidden="1" w:unhideWhenUsed="1"/>
+    <w:lsdException w:name="Table Colorful 1" w:semiHidden="1" w:unhideWhenUsed="1"/>
+    <w:lsdException w:name="Table Colorful 2" w:semiHidden="1" w:unhideWhenUsed="1"/>
+    <w:lsdException w:name="Table Colorful 3" w:semiHidden="1" w:unhideWhenUsed="1"/>
+    <w:lsdException w:name="Table Columns 1" w:semiHidden="1" w:unhideWhenUsed="1"/>
+    <w:lsdException w:name="Table Columns 2" w:semiHidden="1" w:unhideWhenUsed="1"/>
+    <w:lsdException w:name="Table Columns 3" w:semiHidden="1" w:unhideWhenUsed="1"/>
+    <w:lsdException w:name="Table Columns 4" w:semiHidden="1" w:unhideWhenUsed="1"/>
+    <w:lsdException w:name="Table Columns 5" w:semiHidden="1" w:unhideWhenUsed="1"/>
+    <w:lsdException w:name="Table Grid 1" w:semiHidden="1" w:unhideWhenUsed="1"/>
+    <w:lsdException w:name="Table Grid 2" w:semiHidden="1" w:unhideWhenUsed="1"/>
+    <w:lsdException w:name="Table Grid 3" w:semiHidden="1" w:unhideWhenUsed="1"/>
+    <w:lsdException w:name="Table Grid 4" w:semiHidden="1" w:unhideWhenUsed="1"/>
+    <w:lsdException w:name="Table Grid 5" w:semiHidden="1" w:unhideWhenUsed="1"/>
+    <w:lsdException w:name="Table Grid 6" w:semiHidden="1" w:unhideWhenUsed="1"/>
+    <w:lsdException w:name="Table Grid 7" w:semiHidden="1" w:unhideWhenUsed="1"/>
+    <w:lsdException w:name="Table Grid 8" w:semiHidden="1" w:unhideWhenUsed="1"/>
+    <w:lsdException w:name="Table List 1" w:semiHidden="1" w:unhideWhenUsed="1"/>
+    <w:lsdException w:name="Table List 2" w:semiHidden="1" w:unhideWhenUsed="1"/>
+    <w:lsdException w:name="Table List 3" w:semiHidden="1" w:unhideWhenUsed="1"/>
+    <w:lsdException w:name="Table List 4" w:semiHidden="1" w:unhideWhenUsed="1"/>
+    <w:lsdException w:name="Table List 5" w:semiHidden="1" w:unhideWhenUsed="1"/>
+    <w:lsdException w:name="Table List 6" w:semiHidden="1" w:unhideWhenUsed="1"/>
+    <w:lsdException w:name="Table List 7" w:semiHidden="1" w:unhideWhenUsed="1"/>
+    <w:lsdException w:name="Table List 8" w:semiHidden="1" w:unhideWhenUsed="1"/>
+    <w:lsdException w:name="Table 3D effects 1" w:semiHidden="1" w:unhideWhenUsed="1"/>
+    <w:lsdException w:name="Table 3D effects 2" w:semiHidden="1" w:unhideWhenUsed="1"/>
+    <w:lsdException w:name="Table 3D effects 3" w:semiHidden="1" w:unhideWhenUsed="1"/>
+    <w:lsdException w:name="Table Contemporary" w:semiHidden="1" w:unhideWhenUsed="1"/>
+    <w:lsdException w:name="Table Elegant" w:semiHidden="1" w:unhideWhenUsed="1"/>
+    <w:lsdException w:name="Table Professional" w:semiHidden="1" w:unhideWhenUsed="1"/>
+    <w:lsdException w:name="Table Subtle 1" w:semiHidden="1" w:unhideWhenUsed="1"/>
+    <w:lsdException w:name="Table Subtle 2" w:semiHidden="1" w:unhideWhenUsed="1"/>
+    <w:lsdException w:name="Table Web 1" w:semiHidden="1" w:unhideWhenUsed="1"/>
+    <w:lsdException w:name="Table Web 2" w:semiHidden="1" w:unhideWhenUsed="1"/>
+    <w:lsdException w:name="Table Web 3" w:semiHidden="1" w:unhideWhenUsed="1"/>
+    <w:lsdException w:name="Balloon Text" w:semiHidden="1" w:unhideWhenUsed="1"/>
+    <w:lsdException w:name="Table Grid" w:uiPriority="59"/>
+    <w:lsdException w:name="Table Theme" w:semiHidden="1" w:unhideWhenUsed="1"/>
+    <w:lsdException w:name="Placeholder Text" w:semiHidden="1"/>
+    <w:lsdException w:name="No Spacing" w:uiPriority="1" w:qFormat="1"/>
+    <w:lsdException w:name="Light Shading" w:uiPriority="60"/>
+    <w:lsdException w:name="Light List" w:uiPriority="61"/>
+    <w:lsdException w:name="Light Grid" w:uiPriority="62"/>
+    <w:lsdException w:name="Medium Shading 1" w:uiPriority="63"/>
+    <w:lsdException w:name="Medium Shading 2" w:uiPriority="64"/>
+    <w:lsdException w:name="Medium List 1" w:uiPriority="65"/>
+    <w:lsdException w:name="Medium List 2" w:uiPriority="66"/>
+    <w:lsdException w:name="Medium Grid 1" w:uiPriority="67"/>
+    <w:lsdException w:name="Medium Grid 2" w:uiPriority="68"/>
+    <w:lsdException w:name="Medium Grid 3" w:uiPriority="69"/>
+    <w:lsdException w:name="Dark List" w:uiPriority="70"/>
+    <w:lsdException w:name="Colorful Shading" w:uiPriority="71"/>
+    <w:lsdException w:name="Colorful List" w:uiPriority="72"/>
+    <w:lsdException w:name="Colorful Grid" w:uiPriority="73"/>
+    <w:lsdException w:name="Light Shading Accent 1" w:uiPriority="60"/>
+    <w:lsdException w:name="Light List Accent 1" w:uiPriority="61"/>
+    <w:lsdException w:name="Light Grid Accent 1" w:uiPriority="62"/>
+    <w:lsdException w:name="Medium Shading 1 Accent 1" w:uiPriority="63"/>
+    <w:lsdException w:name="Medium Shading 2 Accent 1" w:uiPriority="64"/>
+    <w:lsdException w:name="Medium List 1 Accent 1" w:uiPriority="65"/>
+    <w:lsdException w:name="Revision" w:semiHidden="1"/>
+    <w:lsdException w:name="List Paragraph" w:uiPriority="34" w:qFormat="1"/>
+    <w:lsdException w:name="Quote" w:uiPriority="29" w:qFormat="1"/>
+    <w:lsdException w:name="Intense Quote" w:uiPriority="30" w:qFormat="1"/>
+    <w:lsdException w:name="Medium List 2 Accent 1" w:uiPriority="66"/>
+    <w:lsdException w:name="Medium Grid 1 Accent 1" w:uiPriority="67"/>
+    <w:lsdException w:name="Medium Grid 2 Accent 1" w:uiPriority="68"/>
+    <w:lsdException w:name="Medium Grid 3 Accent 1" w:uiPriority="69"/>
+    <w:lsdException w:name="Dark List Accent 1" w:uiPriority="70"/>
+    <w:lsdException w:name="Colorful Shading Accent 1" w:uiPriority="71"/>
+    <w:lsdException w:name="Colorful List Accent 1" w:uiPriority="72"/>
+    <w:lsdException w:name="Colorful Grid Accent 1" w:uiPriority="73"/>
+    <w:lsdException w:name="Light Shading Accent 2" w:uiPriority="60"/>
+    <w:lsdException w:name="Light List Accent 2" w:uiPriority="61"/>
+    <w:lsdException w:name="Light Grid Accent 2" w:uiPriority="62"/>
+    <w:lsdException w:name="Medium Shading 1 Accent 2" w:uiPriority="63"/>
+    <w:lsdException w:name="Medium Shading 2 Accent 2" w:uiPriority="64"/>
+    <w:lsdException w:name="Medium List 1 Accent 2" w:uiPriority="65"/>
+    <w:lsdException w:name="Medium List 2 Accent 2" w:uiPriority="66"/>
+    <w:lsdException w:name="Medium Grid 1 Accent 2" w:uiPriority="67"/>
+    <w:lsdException w:name="Medium Grid 2 Accent 2" w:uiPriority="68"/>
+    <w:lsdException w:name="Medium Grid 3 Accent 2" w:uiPriority="69"/>
+    <w:lsdException w:name="Dark List Accent 2" w:uiPriority="70"/>
+    <w:lsdException w:name="Colorful Shading Accent 2" w:uiPriority="71"/>
+    <w:lsdException w:name="Colorful List Accent 2" w:uiPriority="72"/>
+    <w:lsdException w:name="Colorful Grid Accent 2" w:uiPriority="73"/>
+    <w:lsdException w:name="Light Shading Accent 3" w:uiPriority="60"/>
+    <w:lsdException w:name="Light List Accent 3" w:uiPriority="61"/>
+    <w:lsdException w:name="Light Grid Accent 3" w:uiPriority="62"/>
+    <w:lsdException w:name="Medium Shading 1 Accent 3" w:uiPriority="63"/>
+    <w:lsdException w:name="Medium Shading 2 Accent 3" w:uiPriority="64"/>
+    <w:lsdException w:name="Medium List 1 Accent 3" w:uiPriority="65"/>
+    <w:lsdException w:name="Medium List 2 Accent 3" w:uiPriority="66"/>
+    <w:lsdException w:name="Medium Grid 1 Accent 3" w:uiPriority="67"/>
+    <w:lsdException w:name="Medium Grid 2 Accent 3" w:uiPriority="68"/>
+    <w:lsdException w:name="Medium Grid 3 Accent 3" w:uiPriority="69"/>
+    <w:lsdException w:name="Dark List Accent 3" w:uiPriority="70"/>
+    <w:lsdException w:name="Colorful Shading Accent 3" w:uiPriority="71"/>
+    <w:lsdException w:name="Colorful List Accent 3" w:uiPriority="72"/>
+    <w:lsdException w:name="Colorful Grid Accent 3" w:uiPriority="73"/>
+    <w:lsdException w:name="Light Shading Accent 4" w:uiPriority="60"/>
+    <w:lsdException w:name="Light List Accent 4" w:uiPriority="61"/>
+    <w:lsdException w:name="Light Grid Accent 4" w:uiPriority="62"/>
+    <w:lsdException w:name="Medium Shading 1 Accent 4" w:uiPriority="63"/>
+    <w:lsdException w:name="Medium Shading 2 Accent 4" w:uiPriority="64"/>
+    <w:lsdException w:name="Medium List 1 Accent 4" w:uiPriority="65"/>
+    <w:lsdException w:name="Medium List 2 Accent 4" w:uiPriority="66"/>
+    <w:lsdException w:name="Medium Grid 1 Accent 4" w:uiPriority="67"/>
+    <w:lsdException w:name="Medium Grid 2 Accent 4" w:uiPriority="68"/>
+    <w:lsdException w:name="Medium Grid 3 Accent 4" w:uiPriority="69"/>
+    <w:lsdException w:name="Dark List Accent 4" w:uiPriority="70"/>
+    <w:lsdException w:name="Colorful Shading Accent 4" w:uiPriority="71"/>
+    <w:lsdException w:name="Colorful List Accent 4" w:uiPriority="72"/>
+    <w:lsdException w:name="Colorful Grid Accent 4" w:uiPriority="73"/>
+    <w:lsdException w:name="Light Shading Accent 5" w:uiPriority="60"/>
+    <w:lsdException w:name="Light List Accent 5" w:uiPriority="61"/>
+    <w:lsdException w:name="Light Grid Accent 5" w:uiPriority="62"/>
+    <w:lsdException w:name="Medium Shading 1 Accent 5" w:uiPriority="63"/>
+    <w:lsdException w:name="Medium Shading 2 Accent 5" w:uiPriority="64"/>
+    <w:lsdException w:name="Medium List 1 Accent 5" w:uiPriority="65"/>
+    <w:lsdException w:name="Medium List 2 Accent 5" w:uiPriority="66"/>
+    <w:lsdException w:name="Medium Grid 1 Accent 5" w:uiPriority="67"/>
+    <w:lsdException w:name="Medium Grid 2 Accent 5" w:uiPriority="68"/>
+    <w:lsdException w:name="Medium Grid 3 Accent 5" w:uiPriority="69"/>
+    <w:lsdException w:name="Dark List Accent 5" w:uiPriority="70"/>
+    <w:lsdException w:name="Colorful Shading Accent 5" w:uiPriority="71"/>
+    <w:lsdException w:name="Colorful List Accent 5" w:uiPriority="72"/>
+    <w:lsdException w:name="Colorful Grid Accent 5" w:uiPriority="73"/>
+    <w:lsdException w:name="Light Shading Accent 6" w:uiPriority="60"/>
+    <w:lsdException w:name="Light List Accent 6" w:uiPriority="61"/>
+    <w:lsdException w:name="Light Grid Accent 6" w:uiPriority="62"/>
+    <w:lsdException w:name="Medium Shading 1 Accent 6" w:uiPriority="63"/>
+    <w:lsdException w:name="Medium Shading 2 Accent 6" w:uiPriority="64"/>
+    <w:lsdException w:name="Medium List 1 Accent 6" w:uiPriority="65"/>
+    <w:lsdException w:name="Medium List 2 Accent 6" w:uiPriority="66"/>
+    <w:lsdException w:name="Medium Grid 1 Accent 6" w:uiPriority="67"/>
+    <w:lsdException w:name="Medium Grid 2 Accent 6" w:uiPriority="68"/>
+    <w:lsdException w:name="Medium Grid 3 Accent 6" w:uiPriority="69"/>
+    <w:lsdException w:name="Dark List Accent 6" w:uiPriority="70"/>
+    <w:lsdException w:name="Colorful Shading Accent 6" w:uiPriority="71"/>
+    <w:lsdException w:name="Colorful List Accent 6" w:uiPriority="72"/>
+    <w:lsdException w:name="Colorful Grid Accent 6" w:uiPriority="73"/>
+    <w:lsdException w:name="Subtle Emphasis" w:uiPriority="19" w:qFormat="1"/>
+    <w:lsdException w:name="Intense Emphasis" w:uiPriority="21" w:qFormat="1"/>
+    <w:lsdException w:name="Subtle Reference" w:uiPriority="31" w:qFormat="1"/>
+    <w:lsdException w:name="Intense Reference" w:uiPriority="32" w:qFormat="1"/>
+    <w:lsdException w:name="Book Title" w:uiPriority="33" w:qFormat="1"/>
+    <w:lsdException w:name="Bibliography" w:semiHidden="1" w:uiPriority="37" w:unhideWhenUsed="1"/>
+    <w:lsdException w:name="TOC Heading" w:semiHidden="1" w:uiPriority="39" w:unhideWhenUsed="1" w:qFormat="1"/>
+    <w:lsdException w:name="Plain Table 1" w:uiPriority="41"/>
+    <w:lsdException w:name="Plain Table 2" w:uiPriority="42"/>
+    <w:lsdException w:name="Plain Table 3" w:uiPriority="43"/>
+    <w:lsdException w:name="Plain Table 4" w:uiPriority="44"/>
+    <w:lsdException w:name="Plain Table 5" w:uiPriority="45"/>
+    <w:lsdException w:name="Grid Table Light" w:uiPriority="40"/>
+    <w:lsdException w:name="Grid Table 1 Light" w:uiPriority="46"/>
+    <w:lsdException w:name="Grid Table 2" w:uiPriority="47"/>
+    <w:lsdException w:name="Grid Table 3" w:uiPriority="48"/>
+    <w:lsdException w:name="Grid Table 4" w:uiPriority="49"/>
+    <w:lsdException w:name="Grid Table 5 Dark" w:uiPriority="50"/>
+    <w:lsdException w:name="Grid Table 6 Colorful" w:uiPriority="51"/>
+    <w:lsdException w:name="Grid Table 7 Colorful" w:uiPriority="52"/>
+    <w:lsdException w:name="Grid Table 1 Light Accent 1" w:uiPriority="46"/>
+    <w:lsdException w:name="Grid Table 2 Accent 1" w:uiPriority="47"/>
+    <w:lsdException w:name="Grid Table 3 Accent 1" w:uiPriority="48"/>
+    <w:lsdException w:name="Grid Table 4 Accent 1" w:uiPriority="49"/>
+    <w:lsdException w:name="Grid Table 5 Dark Accent 1" w:uiPriority="50"/>
+    <w:lsdException w:name="Grid Table 6 Colorful Accent 1" w:uiPriority="51"/>
+    <w:lsdException w:name="Grid Table 7 Colorful Accent 1" w:uiPriority="52"/>
+    <w:lsdException w:name="Grid Table 1 Light Accent 2" w:uiPriority="46"/>
+    <w:lsdException w:name="Grid Table 2 Accent 2" w:uiPriority="47"/>
+    <w:lsdException w:name="Grid Table 3 Accent 2" w:uiPriority="48"/>
+    <w:lsdException w:name="Grid Table 4 Accent 2" w:uiPriority="49"/>
+    <w:lsdException w:name="Grid Table 5 Dark Accent 2" w:uiPriority="50"/>
+    <w:lsdException w:name="Grid Table 6 Colorful Accent 2" w:uiPriority="51"/>
+    <w:lsdException w:name="Grid Table 7 Colorful Accent 2" w:uiPriority="52"/>
+    <w:lsdException w:name="Grid Table 1 Light Accent 3" w:uiPriority="46"/>
+    <w:lsdException w:name="Grid Table 2 Accent 3" w:uiPriority="47"/>
+    <w:lsdException w:name="Grid Table 3 Accent 3" w:uiPriority="48"/>
+    <w:lsdException w:name="Grid Table 4 Accent 3" w:uiPriority="49"/>
+    <w:lsdException w:name="Grid Table 5 Dark Accent 3" w:uiPriority="50"/>
+    <w:lsdException w:name="Grid Table 6 Colorful Accent 3" w:uiPriority="51"/>
+    <w:lsdException w:name="Grid Table 7 Colorful Accent 3" w:uiPriority="52"/>
+    <w:lsdException w:name="Grid Table 1 Light Accent 4" w:uiPriority="46"/>
+    <w:lsdException w:name="Grid Table 2 Accent 4" w:uiPriority="47"/>
+    <w:lsdException w:name="Grid Table 3 Accent 4" w:uiPriority="48"/>
+    <w:lsdException w:name="Grid Table 4 Accent 4" w:uiPriority="49"/>
+    <w:lsdException w:name="Grid Table 5 Dark Accent 4" w:uiPriority="50"/>
+    <w:lsdException w:name="Grid Table 6 Colorful Accent 4" w:uiPriority="51"/>
+    <w:lsdException w:name="Grid Table 7 Colorful Accent 4" w:uiPriority="52"/>
+    <w:lsdException w:name="Grid Table 1 Light Accent 5" w:uiPriority="46"/>
+    <w:lsdException w:name="Grid Table 2 Accent 5" w:uiPriority="47"/>
+    <w:lsdException w:name="Grid Table 3 Accent 5" w:uiPriority="48"/>
+    <w:lsdException w:name="Grid Table 4 Accent 5" w:uiPriority="49"/>
+    <w:lsdException w:name="Grid Table 5 Dark Accent 5" w:uiPriority="50"/>
+    <w:lsdException w:name="Grid Table 6 Colorful Accent 5" w:uiPriority="51"/>
+    <w:lsdException w:name="Grid Table 7 Colorful Accent 5" w:uiPriority="52"/>
+    <w:lsdException w:name="Grid Table 1 Light Accent 6" w:uiPriority="46"/>
+    <w:lsdException w:name="Grid Table 2 Accent 6" w:uiPriority="47"/>
+    <w:lsdException w:name="Grid Table 3 Accent 6" w:uiPriority="48"/>
+    <w:lsdException w:name="Grid Table 4 Accent 6" w:uiPriority="49"/>
+    <w:lsdException w:name="Grid Table 5 Dark Accent 6" w:uiPriority="50"/>
+    <w:lsdException w:name="Grid Table 6 Colorful Accent 6" w:uiPriority="51"/>
+    <w:lsdException w:name="Grid Table 7 Colorful Accent 6" w:uiPriority="52"/>
+    <w:lsdException w:name="List Table 1 Light" w:uiPriority="46"/>
+    <w:lsdException w:name="List Table 2" w:uiPriority="47"/>
+    <w:lsdException w:name="List Table 3" w:uiPriority="48"/>
+    <w:lsdException w:name="List Table 4" w:uiPriority="49"/>
+    <w:lsdException w:name="List Table 5 Dark" w:uiPriority="50"/>
+    <w:lsdException w:name="List Table 6 Colorful" w:uiPriority="51"/>
+    <w:lsdException w:name="List Table 7 Colorful" w:uiPriority="52"/>
+    <w:lsdException w:name="List Table 1 Light Accent 1" w:uiPriority="46"/>
+    <w:lsdException w:name="List Table 2 Accent 1" w:uiPriority="47"/>
+    <w:lsdException w:name="List Table 3 Accent 1" w:uiPriority="48"/>
+    <w:lsdException w:name="List Table 4 Accent 1" w:uiPriority="49"/>
+    <w:lsdException w:name="List Table 5 Dark Accent 1" w:uiPriority="50"/>
+    <w:lsdException w:name="List Table 6 Colorful Accent 1" w:uiPriority="51"/>
+    <w:lsdException w:name="List Table 7 Colorful Accent 1" w:uiPriority="52"/>
+    <w:lsdException w:name="List Table 1 Light Accent 2" w:uiPriority="46"/>
+    <w:lsdException w:name="List Table 2 Accent 2" w:uiPriority="47"/>
+    <w:lsdException w:name="List Table 3 Accent 2" w:uiPriority="48"/>
+    <w:lsdException w:name="List Table 4 Accent 2" w:uiPriority="49"/>
+    <w:lsdException w:name="List Table 5 Dark Accent 2" w:uiPriority="50"/>
+    <w:lsdException w:name="List Table 6 Colorful Accent 2" w:uiPriority="51"/>
+    <w:lsdException w:name="List Table 7 Colorful Accent 2" w:uiPriority="52"/>
+    <w:lsdException w:name="List Table 1 Light Accent 3" w:uiPriority="46"/>
+    <w:lsdException w:name="List Table 2 Accent 3" w:uiPriority="47"/>
+    <w:lsdException w:name="List Table 3 Accent 3" w:uiPriority="48"/>
+    <w:lsdException w:name="List Table 4 Accent 3" w:uiPriority="49"/>
+    <w:lsdException w:name="List Table 5 Dark Accent 3" w:uiPriority="50"/>
+    <w:lsdException w:name="List Table 6 Colorful Accent 3" w:uiPriority="51"/>
+    <w:lsdException w:name="List Table 7 Colorful Accent 3" w:uiPriority="52"/>
+    <w:lsdException w:name="List Table 1 Light Accent 4" w:uiPriority="46"/>
+    <w:lsdException w:name="List Table 2 Accent 4" w:uiPriority="47"/>
+    <w:lsdException w:name="List Table 3 Accent 4" w:uiPriority="48"/>
+    <w:lsdException w:name="List Table 4 Accent 4" w:uiPriority="49"/>
+    <w:lsdException w:name="List Table 5 Dark Accent 4" w:uiPriority="50"/>
+    <w:lsdException w:name="List Table 6 Colorful Accent 4" w:uiPriority="51"/>
+    <w:lsdException w:name="List Table 7 Colorful Accent 4" w:uiPriority="52"/>
+    <w:lsdException w:name="List Table 1 Light Accent 5" w:uiPriority="46"/>
+    <w:lsdException w:name="List Table 2 Accent 5" w:uiPriority="47"/>
+    <w:lsdException w:name="List Table 3 Accent 5" w:uiPriority="48"/>
+    <w:lsdException w:name="List Table 4 Accent 5" w:uiPriority="49"/>
+    <w:lsdException w:name="List Table 5 Dark Accent 5" w:uiPriority="50"/>
+    <w:lsdException w:name="List Table 6 Colorful Accent 5" w:uiPriority="51"/>
+    <w:lsdException w:name="List Table 7 Colorful Accent 5" w:uiPriority="52"/>
+    <w:lsdException w:name="List Table 1 Light Accent 6" w:uiPriority="46"/>
+    <w:lsdException w:name="List Table 2 Accent 6" w:uiPriority="47"/>
+    <w:lsdException w:name="List Table 3 Accent 6" w:uiPriority="48"/>
+    <w:lsdException w:name="List Table 4 Accent 6" w:uiPriority="49"/>
+    <w:lsdException w:name="List Table 5 Dark Accent 6" w:uiPriority="50"/>
+    <w:lsdException w:name="List Table 6 Colorful Accent 6" w:uiPriority="51"/>
+    <w:lsdException w:name="List Table 7 Colorful Accent 6" w:uiPriority="52"/>
+    <w:lsdException w:name="Mention" w:semiHidden="1" w:unhideWhenUsed="1"/>
+    <w:lsdException w:name="Smart Hyperlink" w:semiHidden="1" w:unhideWhenUsed="1"/>
+    <w:lsdException w:name="Hashtag" w:semiHidden="1" w:unhideWhenUsed="1"/>
+    <w:lsdException w:name="Unresolved Mention" w:semiHidden="1" w:unhideWhenUsed="1"/>
+    <w:lsdException w:name="Smart Link" w:semiHidden="1" w:unhideWhenUsed="1"/>
   </w:latentStyles>
-  <w:style w:type="paragraph" w:default="1" w:styleId="Standard">
+  <w:style w:type="paragraph" w:default="1" w:styleId="Normal">
     <w:name w:val="Normal"/>
     <w:qFormat/>
     <w:rsid w:val="00C67D8D"/>
   </w:style>
-  <w:style w:type="character" w:default="1" w:styleId="Absatz-Standardschriftart">
+  <w:style w:type="character" w:default="1" w:styleId="DefaultParagraphFont">
     <w:name w:val="Default Paragraph Font"/>
     <w:uiPriority w:val="1"/>
     <w:semiHidden/>
     <w:unhideWhenUsed/>
   </w:style>
-  <w:style w:type="table" w:default="1" w:styleId="NormaleTabelle">
+  <w:style w:type="table" w:default="1" w:styleId="TableNormal">
     <w:name w:val="Normal Table"/>
     <w:uiPriority w:val="99"/>
     <w:semiHidden/>
     <w:unhideWhenUsed/>
-    <w:qFormat/>
     <w:tblPr>
       <w:tblInd w:w="0" w:type="dxa"/>
       <w:tblCellMar>
@@ -5625,13 +5776,13 @@
       </w:tblCellMar>
     </w:tblPr>
   </w:style>
-  <w:style w:type="numbering" w:default="1" w:styleId="KeineListe">
+  <w:style w:type="numbering" w:default="1" w:styleId="NoList">
     <w:name w:val="No List"/>
     <w:uiPriority w:val="99"/>
     <w:semiHidden/>
     <w:unhideWhenUsed/>
   </w:style>
-  <w:style w:type="paragraph" w:styleId="KeinLeerraum">
+  <w:style w:type="paragraph" w:styleId="NoSpacing">
     <w:name w:val="No Spacing"/>
     <w:uiPriority w:val="1"/>
     <w:qFormat/>
@@ -5642,7 +5793,7 @@
   </w:style>
   <w:style w:type="character" w:styleId="Hyperlink">
     <w:name w:val="Hyperlink"/>
-    <w:basedOn w:val="Absatz-Standardschriftart"/>
+    <w:basedOn w:val="DefaultParagraphFont"/>
     <w:uiPriority w:val="99"/>
     <w:unhideWhenUsed/>
     <w:rsid w:val="00A740EA"/>
@@ -5651,9 +5802,9 @@
       <w:u w:val="single"/>
     </w:rPr>
   </w:style>
-  <w:style w:type="paragraph" w:styleId="Listenabsatz">
+  <w:style w:type="paragraph" w:styleId="ListParagraph">
     <w:name w:val="List Paragraph"/>
-    <w:basedOn w:val="Standard"/>
+    <w:basedOn w:val="Normal"/>
     <w:uiPriority w:val="34"/>
     <w:qFormat/>
     <w:rsid w:val="00AA7D00"/>
@@ -5662,10 +5813,10 @@
       <w:contextualSpacing/>
     </w:pPr>
   </w:style>
-  <w:style w:type="paragraph" w:styleId="HTMLVorformatiert">
+  <w:style w:type="paragraph" w:styleId="HTMLPreformatted">
     <w:name w:val="HTML Preformatted"/>
-    <w:basedOn w:val="Standard"/>
-    <w:link w:val="HTMLVorformatiertZchn"/>
+    <w:basedOn w:val="Normal"/>
+    <w:link w:val="HTMLPreformattedChar"/>
     <w:uiPriority w:val="99"/>
     <w:unhideWhenUsed/>
     <w:rsid w:val="00C42B05"/>
@@ -5697,10 +5848,10 @@
       <w:lang w:eastAsia="de-DE"/>
     </w:rPr>
   </w:style>
-  <w:style w:type="character" w:customStyle="1" w:styleId="HTMLVorformatiertZchn">
-    <w:name w:val="HTML Vorformatiert Zchn"/>
-    <w:basedOn w:val="Absatz-Standardschriftart"/>
-    <w:link w:val="HTMLVorformatiert"/>
+  <w:style w:type="character" w:customStyle="1" w:styleId="HTMLPreformattedChar">
+    <w:name w:val="HTML Preformatted Char"/>
+    <w:basedOn w:val="DefaultParagraphFont"/>
+    <w:link w:val="HTMLPreformatted"/>
     <w:uiPriority w:val="99"/>
     <w:rsid w:val="00C42B05"/>
     <w:rPr>
@@ -5712,17 +5863,17 @@
   </w:style>
   <w:style w:type="character" w:customStyle="1" w:styleId="start-tag">
     <w:name w:val="start-tag"/>
-    <w:basedOn w:val="Absatz-Standardschriftart"/>
+    <w:basedOn w:val="DefaultParagraphFont"/>
     <w:rsid w:val="00C42B05"/>
   </w:style>
   <w:style w:type="character" w:customStyle="1" w:styleId="end-tag">
     <w:name w:val="end-tag"/>
-    <w:basedOn w:val="Absatz-Standardschriftart"/>
+    <w:basedOn w:val="DefaultParagraphFont"/>
     <w:rsid w:val="00C42B05"/>
   </w:style>
   <w:style w:type="character" w:customStyle="1" w:styleId="error">
     <w:name w:val="error"/>
-    <w:basedOn w:val="Absatz-Standardschriftart"/>
+    <w:basedOn w:val="DefaultParagraphFont"/>
     <w:rsid w:val="00C42B05"/>
   </w:style>
 </w:styles>

</xml_diff>

<commit_message>
Feature 13192 add doc and email template to survey (#13271)
* #13252 - Create Survey pages

* #13252 - Create Survey pages

* #13252 - Create Survey pages - changes after review

* #13252 - Create Survey pages - changes after review

* #13252 - Create Survey pages - changes after review

* #13192 - Add upload of Document and email template for Survey

* #13192 - Add upload of Document and email template for Survey

* #13192 - Add upload of Document and email template for Survey

* #13192 - Add upload of Document and email template for Survey

* #13192 - Add upload of Document and email template for Survey

* #13192 - Add upload of Document and email template for Survey

* #13192 - Add upload of Document and email template for Survey

---------

Co-authored-by: SergiuPacurariu <sergiu.pacurariu@she.ro>
</commit_message>
<xml_diff>
--- a/sormas-ui/src/main/resources/SORMAS_Document_Template_Guide.docx
+++ b/sormas-ui/src/main/resources/SORMAS_Document_Template_Guide.docx
@@ -1,10 +1,10 @@
 
 <file path=word/document.xml><?xml version="1.0" encoding="utf-8"?>
-<w:document xmlns:ve="http://schemas.openxmlformats.org/markup-compatibility/2006" xmlns:o="urn:schemas-microsoft-com:office:office" xmlns:r="http://schemas.openxmlformats.org/officeDocument/2006/relationships" xmlns:m="http://schemas.openxmlformats.org/officeDocument/2006/math" xmlns:v="urn:schemas-microsoft-com:vml" xmlns:wp="http://schemas.openxmlformats.org/drawingml/2006/wordprocessingDrawing" xmlns:w10="urn:schemas-microsoft-com:office:word" xmlns:w="http://schemas.openxmlformats.org/wordprocessingml/2006/main" xmlns:wne="http://schemas.microsoft.com/office/word/2006/wordml">
+<w:document xmlns:wpc="http://schemas.microsoft.com/office/word/2010/wordprocessingCanvas" xmlns:cx="http://schemas.microsoft.com/office/drawing/2014/chartex" xmlns:cx1="http://schemas.microsoft.com/office/drawing/2015/9/8/chartex" xmlns:cx2="http://schemas.microsoft.com/office/drawing/2015/10/21/chartex" xmlns:cx3="http://schemas.microsoft.com/office/drawing/2016/5/9/chartex" xmlns:cx4="http://schemas.microsoft.com/office/drawing/2016/5/10/chartex" xmlns:cx5="http://schemas.microsoft.com/office/drawing/2016/5/11/chartex" xmlns:cx6="http://schemas.microsoft.com/office/drawing/2016/5/12/chartex" xmlns:cx7="http://schemas.microsoft.com/office/drawing/2016/5/13/chartex" xmlns:cx8="http://schemas.microsoft.com/office/drawing/2016/5/14/chartex" xmlns:mc="http://schemas.openxmlformats.org/markup-compatibility/2006" xmlns:aink="http://schemas.microsoft.com/office/drawing/2016/ink" xmlns:am3d="http://schemas.microsoft.com/office/drawing/2017/model3d" xmlns:o="urn:schemas-microsoft-com:office:office" xmlns:oel="http://schemas.microsoft.com/office/2019/extlst" xmlns:r="http://schemas.openxmlformats.org/officeDocument/2006/relationships" xmlns:m="http://schemas.openxmlformats.org/officeDocument/2006/math" xmlns:v="urn:schemas-microsoft-com:vml" xmlns:wp14="http://schemas.microsoft.com/office/word/2010/wordprocessingDrawing" xmlns:wp="http://schemas.openxmlformats.org/drawingml/2006/wordprocessingDrawing" xmlns:w10="urn:schemas-microsoft-com:office:word" xmlns:w="http://schemas.openxmlformats.org/wordprocessingml/2006/main" xmlns:w14="http://schemas.microsoft.com/office/word/2010/wordml" xmlns:w15="http://schemas.microsoft.com/office/word/2012/wordml" xmlns:w16cex="http://schemas.microsoft.com/office/word/2018/wordml/cex" xmlns:w16cid="http://schemas.microsoft.com/office/word/2016/wordml/cid" xmlns:w16="http://schemas.microsoft.com/office/word/2018/wordml" xmlns:w16sdtdh="http://schemas.microsoft.com/office/word/2020/wordml/sdtdatahash" xmlns:w16se="http://schemas.microsoft.com/office/word/2015/wordml/symex" xmlns:wpg="http://schemas.microsoft.com/office/word/2010/wordprocessingGroup" xmlns:wpi="http://schemas.microsoft.com/office/word/2010/wordprocessingInk" xmlns:wne="http://schemas.microsoft.com/office/word/2006/wordml" xmlns:wps="http://schemas.microsoft.com/office/word/2010/wordprocessingShape" mc:Ignorable="w14 w15 w16se w16cid w16 w16cex w16sdtdh wp14">
   <w:body>
     <w:p>
       <w:pPr>
-        <w:pStyle w:val="KeinLeerraum"/>
+        <w:pStyle w:val="NoSpacing"/>
         <w:jc w:val="center"/>
         <w:rPr>
           <w:b/>
@@ -47,7 +47,7 @@
     </w:p>
     <w:p>
       <w:pPr>
-        <w:pStyle w:val="KeinLeerraum"/>
+        <w:pStyle w:val="NoSpacing"/>
         <w:jc w:val="center"/>
         <w:rPr>
           <w:color w:val="548DD4" w:themeColor="text2" w:themeTint="99"/>
@@ -116,21 +116,7 @@
         <w:rPr>
           <w:lang w:val="en-US"/>
         </w:rPr>
-        <w:t>A document template can be any .</w:t>
-      </w:r>
-      <w:proofErr w:type="spellStart"/>
-      <w:r>
-        <w:rPr>
-          <w:lang w:val="en-US"/>
-        </w:rPr>
-        <w:t>docx</w:t>
-      </w:r>
-      <w:proofErr w:type="spellEnd"/>
-      <w:r>
-        <w:rPr>
-          <w:lang w:val="en-US"/>
-        </w:rPr>
-        <w:t xml:space="preserve"> file, where placeholders are filled in with actual data when generating the document. Besides data from SORMAS as described in the </w:t>
+        <w:t xml:space="preserve">A document template can be any .docx file, where placeholders are filled in with actual data when generating the document. Besides data from SORMAS as described in the </w:t>
       </w:r>
       <w:r>
         <w:rPr>
@@ -149,7 +135,7 @@
     </w:p>
     <w:p>
       <w:pPr>
-        <w:pStyle w:val="KeinLeerraum"/>
+        <w:pStyle w:val="NoSpacing"/>
         <w:shd w:val="clear" w:color="auto" w:fill="C6D9F1" w:themeFill="text2" w:themeFillTint="33"/>
         <w:jc w:val="center"/>
         <w:rPr>
@@ -234,7 +220,7 @@
     </w:p>
     <w:p>
       <w:pPr>
-        <w:pStyle w:val="KeinLeerraum"/>
+        <w:pStyle w:val="NoSpacing"/>
         <w:rPr>
           <w:color w:val="548DD4" w:themeColor="text2" w:themeTint="99"/>
           <w:sz w:val="28"/>
@@ -254,96 +240,124 @@
           <w:bCs/>
           <w:lang w:val="en-US"/>
         </w:rPr>
-        <w:t>To create a document template, start with the .</w:t>
+        <w:t>To create a document template, start with the .docx document</w:t>
+      </w:r>
+      <w:r>
+        <w:rPr>
+          <w:bCs/>
+          <w:lang w:val="en-US"/>
+        </w:rPr>
+        <w:t xml:space="preserve"> </w:t>
+      </w:r>
+      <w:r>
+        <w:rPr>
+          <w:lang w:val="en-US"/>
+        </w:rPr>
+        <w:t xml:space="preserve">normally issued in the workflow at hand. In this document, </w:t>
+      </w:r>
+      <w:r>
+        <w:rPr>
+          <w:lang w:val="en-US"/>
+        </w:rPr>
+        <w:t>create placeholders for data you want to be filled when the document is generated.</w:t>
+      </w:r>
+    </w:p>
+    <w:p>
+      <w:pPr>
+        <w:rPr>
+          <w:b/>
+          <w:bCs/>
+          <w:lang w:val="en-US"/>
+        </w:rPr>
+      </w:pPr>
+      <w:r>
+        <w:rPr>
+          <w:b/>
+          <w:bCs/>
+          <w:lang w:val="en-US"/>
+        </w:rPr>
+        <w:t xml:space="preserve">Using </w:t>
+      </w:r>
+      <w:r>
+        <w:rPr>
+          <w:b/>
+          <w:bCs/>
+          <w:lang w:val="en-US"/>
+        </w:rPr>
+        <w:t xml:space="preserve">Microsoft </w:t>
+      </w:r>
+      <w:r>
+        <w:rPr>
+          <w:b/>
+          <w:bCs/>
+          <w:lang w:val="en-US"/>
+        </w:rPr>
+        <w:t>Word</w:t>
+      </w:r>
+      <w:r>
+        <w:rPr>
+          <w:b/>
+          <w:bCs/>
+          <w:lang w:val="en-US"/>
+        </w:rPr>
+        <w:t>:</w:t>
+      </w:r>
+    </w:p>
+    <w:p>
+      <w:pPr>
+        <w:rPr>
+          <w:lang w:val="en-US"/>
+        </w:rPr>
+      </w:pPr>
+      <w:r>
+        <w:rPr>
+          <w:lang w:val="en-US"/>
+        </w:rPr>
+        <w:t xml:space="preserve">To create a placeholder or </w:t>
       </w:r>
       <w:proofErr w:type="spellStart"/>
       <w:r>
         <w:rPr>
-          <w:bCs/>
-          <w:lang w:val="en-US"/>
-        </w:rPr>
-        <w:t>docx</w:t>
+          <w:b/>
+          <w:bCs/>
+          <w:lang w:val="en-US"/>
+        </w:rPr>
+        <w:t>MergeField</w:t>
       </w:r>
       <w:proofErr w:type="spellEnd"/>
       <w:r>
         <w:rPr>
-          <w:bCs/>
-          <w:lang w:val="en-US"/>
-        </w:rPr>
-        <w:t xml:space="preserve"> document</w:t>
-      </w:r>
-      <w:r>
-        <w:rPr>
-          <w:bCs/>
-          <w:lang w:val="en-US"/>
-        </w:rPr>
-        <w:t xml:space="preserve"> </w:t>
-      </w:r>
-      <w:r>
-        <w:rPr>
-          <w:lang w:val="en-US"/>
-        </w:rPr>
-        <w:t xml:space="preserve">normally issued in the workflow at hand. In this document, </w:t>
-      </w:r>
-      <w:r>
-        <w:rPr>
-          <w:lang w:val="en-US"/>
-        </w:rPr>
-        <w:t>create placeholders for data you want to be filled when the document is generated.</w:t>
-      </w:r>
-    </w:p>
-    <w:p>
-      <w:pPr>
-        <w:rPr>
-          <w:b/>
-          <w:bCs/>
-          <w:lang w:val="en-US"/>
-        </w:rPr>
-      </w:pPr>
-      <w:r>
-        <w:rPr>
-          <w:b/>
-          <w:bCs/>
-          <w:lang w:val="en-US"/>
-        </w:rPr>
-        <w:t xml:space="preserve">Using </w:t>
-      </w:r>
-      <w:r>
-        <w:rPr>
-          <w:b/>
-          <w:bCs/>
-          <w:lang w:val="en-US"/>
-        </w:rPr>
-        <w:t xml:space="preserve">Microsoft </w:t>
-      </w:r>
-      <w:r>
-        <w:rPr>
-          <w:b/>
-          <w:bCs/>
-          <w:lang w:val="en-US"/>
-        </w:rPr>
-        <w:t>Word</w:t>
-      </w:r>
-      <w:r>
-        <w:rPr>
-          <w:b/>
-          <w:bCs/>
-          <w:lang w:val="en-US"/>
-        </w:rPr>
-        <w:t>:</w:t>
-      </w:r>
-    </w:p>
-    <w:p>
-      <w:pPr>
-        <w:rPr>
-          <w:lang w:val="en-US"/>
-        </w:rPr>
-      </w:pPr>
-      <w:r>
-        <w:rPr>
-          <w:lang w:val="en-US"/>
-        </w:rPr>
-        <w:t xml:space="preserve">To create a placeholder or </w:t>
+          <w:lang w:val="en-US"/>
+        </w:rPr>
+        <w:t>, press Ctrl + F9. This inserts a pair of curly brackets “</w:t>
+      </w:r>
+      <w:r>
+        <w:rPr>
+          <w:b/>
+          <w:bCs/>
+          <w:lang w:val="en-US"/>
+        </w:rPr>
+        <w:t>{}</w:t>
+      </w:r>
+      <w:r>
+        <w:rPr>
+          <w:lang w:val="en-US"/>
+        </w:rPr>
+        <w:t>”. Right-click these and choose “</w:t>
+      </w:r>
+      <w:r>
+        <w:rPr>
+          <w:b/>
+          <w:bCs/>
+          <w:lang w:val="en-US"/>
+        </w:rPr>
+        <w:t>Edit Field</w:t>
+      </w:r>
+      <w:r>
+        <w:rPr>
+          <w:lang w:val="en-US"/>
+        </w:rPr>
+        <w:t>” from the context menu. Choose “</w:t>
       </w:r>
       <w:proofErr w:type="spellStart"/>
       <w:r>
@@ -359,7 +373,125 @@
         <w:rPr>
           <w:lang w:val="en-US"/>
         </w:rPr>
-        <w:t>, press Ctrl + F9. This inserts a pair of curly brackets “</w:t>
+        <w:t>” from the list at the left side of the window that opens now. Enter the name of your placeholder prefixed by a dollar sign “</w:t>
+      </w:r>
+      <w:r>
+        <w:rPr>
+          <w:b/>
+          <w:bCs/>
+          <w:lang w:val="en-US"/>
+        </w:rPr>
+        <w:t>$</w:t>
+      </w:r>
+      <w:r>
+        <w:rPr>
+          <w:lang w:val="en-US"/>
+        </w:rPr>
+        <w:t>” in the “</w:t>
+      </w:r>
+      <w:r>
+        <w:rPr>
+          <w:b/>
+          <w:bCs/>
+          <w:lang w:val="en-US"/>
+        </w:rPr>
+        <w:t>Field Name</w:t>
+      </w:r>
+      <w:r>
+        <w:rPr>
+          <w:lang w:val="en-US"/>
+        </w:rPr>
+        <w:t xml:space="preserve">” input, e.g., </w:t>
+      </w:r>
+      <w:r>
+        <w:rPr>
+          <w:lang w:val="en-US"/>
+        </w:rPr>
+        <w:t>“</w:t>
+      </w:r>
+      <w:r>
+        <w:rPr>
+          <w:b/>
+          <w:bCs/>
+          <w:lang w:val="en-US"/>
+        </w:rPr>
+        <w:t>$</w:t>
+      </w:r>
+      <w:proofErr w:type="spellStart"/>
+      <w:proofErr w:type="gramStart"/>
+      <w:r>
+        <w:rPr>
+          <w:b/>
+          <w:bCs/>
+          <w:lang w:val="en-US"/>
+        </w:rPr>
+        <w:t>case.person</w:t>
+      </w:r>
+      <w:proofErr w:type="gramEnd"/>
+      <w:r>
+        <w:rPr>
+          <w:b/>
+          <w:bCs/>
+          <w:lang w:val="en-US"/>
+        </w:rPr>
+        <w:t>.firstName</w:t>
+      </w:r>
+      <w:proofErr w:type="spellEnd"/>
+      <w:r>
+        <w:rPr>
+          <w:lang w:val="en-US"/>
+        </w:rPr>
+        <w:t>” for the first name of a case’s person</w:t>
+      </w:r>
+      <w:r>
+        <w:rPr>
+          <w:lang w:val="en-US"/>
+        </w:rPr>
+        <w:t>. Finally click “</w:t>
+      </w:r>
+      <w:r>
+        <w:rPr>
+          <w:b/>
+          <w:bCs/>
+          <w:lang w:val="en-US"/>
+        </w:rPr>
+        <w:t>Ok</w:t>
+      </w:r>
+      <w:r>
+        <w:rPr>
+          <w:lang w:val="en-US"/>
+        </w:rPr>
+        <w:t>”.</w:t>
+      </w:r>
+    </w:p>
+    <w:p>
+      <w:pPr>
+        <w:rPr>
+          <w:b/>
+          <w:bCs/>
+          <w:lang w:val="en-US"/>
+        </w:rPr>
+      </w:pPr>
+      <w:r>
+        <w:rPr>
+          <w:b/>
+          <w:bCs/>
+          <w:lang w:val="en-US"/>
+        </w:rPr>
+        <w:t>Using LibreOffice:</w:t>
+      </w:r>
+    </w:p>
+    <w:p>
+      <w:pPr>
+        <w:rPr>
+          <w:lang w:val="en-US"/>
+        </w:rPr>
+      </w:pPr>
+      <w:r>
+        <w:rPr>
+          <w:lang w:val="en-US"/>
+        </w:rPr>
+        <w:t>To create a placeholder, insert the placeholder’s name surrounded by curly brackets “</w:t>
       </w:r>
       <w:r>
         <w:rPr>
@@ -373,226 +505,66 @@
         <w:rPr>
           <w:lang w:val="en-US"/>
         </w:rPr>
-        <w:t>”. Right-click these and choose “</w:t>
-      </w:r>
-      <w:r>
-        <w:rPr>
-          <w:b/>
-          <w:bCs/>
-          <w:lang w:val="en-US"/>
-        </w:rPr>
-        <w:t>Edit Field</w:t>
-      </w:r>
-      <w:r>
-        <w:rPr>
-          <w:lang w:val="en-US"/>
-        </w:rPr>
-        <w:t>” from the context menu. Choose “</w:t>
+        <w:t>” and prefixed by a dollar sign “</w:t>
+      </w:r>
+      <w:r>
+        <w:rPr>
+          <w:b/>
+          <w:bCs/>
+          <w:lang w:val="en-US"/>
+        </w:rPr>
+        <w:t>$</w:t>
+      </w:r>
+      <w:r>
+        <w:rPr>
+          <w:lang w:val="en-US"/>
+        </w:rPr>
+        <w:t xml:space="preserve">” in the text. E.g., to create a place holder for the case person’s first name, insert </w:t>
+      </w:r>
+      <w:r>
+        <w:rPr>
+          <w:lang w:val="en-US"/>
+        </w:rPr>
+        <w:t>“</w:t>
+      </w:r>
+      <w:r>
+        <w:rPr>
+          <w:b/>
+          <w:bCs/>
+          <w:lang w:val="en-US"/>
+        </w:rPr>
+        <w:t>$</w:t>
+      </w:r>
+      <w:r>
+        <w:rPr>
+          <w:b/>
+          <w:bCs/>
+          <w:lang w:val="en-US"/>
+        </w:rPr>
+        <w:t>{</w:t>
       </w:r>
       <w:proofErr w:type="spellStart"/>
-      <w:r>
-        <w:rPr>
-          <w:b/>
-          <w:bCs/>
-          <w:lang w:val="en-US"/>
-        </w:rPr>
-        <w:t>MergeField</w:t>
+      <w:proofErr w:type="gramStart"/>
+      <w:r>
+        <w:rPr>
+          <w:b/>
+          <w:bCs/>
+          <w:lang w:val="en-US"/>
+        </w:rPr>
+        <w:t>case.person</w:t>
+      </w:r>
+      <w:proofErr w:type="gramEnd"/>
+      <w:r>
+        <w:rPr>
+          <w:b/>
+          <w:bCs/>
+          <w:lang w:val="en-US"/>
+        </w:rPr>
+        <w:t>.firstName</w:t>
       </w:r>
       <w:proofErr w:type="spellEnd"/>
       <w:r>
         <w:rPr>
-          <w:lang w:val="en-US"/>
-        </w:rPr>
-        <w:t>” from the list at the left side of the window that opens now. Enter the name of your placeholder prefixed by a dollar sign “</w:t>
-      </w:r>
-      <w:r>
-        <w:rPr>
-          <w:b/>
-          <w:bCs/>
-          <w:lang w:val="en-US"/>
-        </w:rPr>
-        <w:t>$</w:t>
-      </w:r>
-      <w:r>
-        <w:rPr>
-          <w:lang w:val="en-US"/>
-        </w:rPr>
-        <w:t>” in the “</w:t>
-      </w:r>
-      <w:r>
-        <w:rPr>
-          <w:b/>
-          <w:bCs/>
-          <w:lang w:val="en-US"/>
-        </w:rPr>
-        <w:t>Field Name</w:t>
-      </w:r>
-      <w:r>
-        <w:rPr>
-          <w:lang w:val="en-US"/>
-        </w:rPr>
-        <w:t xml:space="preserve">” input, e.g., </w:t>
-      </w:r>
-      <w:r>
-        <w:rPr>
-          <w:lang w:val="en-US"/>
-        </w:rPr>
-        <w:t>“</w:t>
-      </w:r>
-      <w:r>
-        <w:rPr>
-          <w:b/>
-          <w:bCs/>
-          <w:lang w:val="en-US"/>
-        </w:rPr>
-        <w:t>$</w:t>
-      </w:r>
-      <w:proofErr w:type="spellStart"/>
-      <w:r>
-        <w:rPr>
-          <w:b/>
-          <w:bCs/>
-          <w:lang w:val="en-US"/>
-        </w:rPr>
-        <w:t>case.person.firstName</w:t>
-      </w:r>
-      <w:proofErr w:type="spellEnd"/>
-      <w:r>
-        <w:rPr>
-          <w:lang w:val="en-US"/>
-        </w:rPr>
-        <w:t>” for the first name of a case’s person</w:t>
-      </w:r>
-      <w:r>
-        <w:rPr>
-          <w:lang w:val="en-US"/>
-        </w:rPr>
-        <w:t>. Finally click “</w:t>
-      </w:r>
-      <w:r>
-        <w:rPr>
-          <w:b/>
-          <w:bCs/>
-          <w:lang w:val="en-US"/>
-        </w:rPr>
-        <w:t>Ok</w:t>
-      </w:r>
-      <w:r>
-        <w:rPr>
-          <w:lang w:val="en-US"/>
-        </w:rPr>
-        <w:t>”.</w:t>
-      </w:r>
-    </w:p>
-    <w:p>
-      <w:pPr>
-        <w:rPr>
-          <w:b/>
-          <w:bCs/>
-          <w:lang w:val="en-US"/>
-        </w:rPr>
-      </w:pPr>
-      <w:r>
-        <w:rPr>
-          <w:b/>
-          <w:bCs/>
-          <w:lang w:val="en-US"/>
-        </w:rPr>
-        <w:t xml:space="preserve">Using </w:t>
-      </w:r>
-      <w:proofErr w:type="spellStart"/>
-      <w:r>
-        <w:rPr>
-          <w:b/>
-          <w:bCs/>
-          <w:lang w:val="en-US"/>
-        </w:rPr>
-        <w:t>LibreOffice</w:t>
-      </w:r>
-      <w:proofErr w:type="spellEnd"/>
-      <w:r>
-        <w:rPr>
-          <w:b/>
-          <w:bCs/>
-          <w:lang w:val="en-US"/>
-        </w:rPr>
-        <w:t>:</w:t>
-      </w:r>
-    </w:p>
-    <w:p>
-      <w:pPr>
-        <w:rPr>
-          <w:lang w:val="en-US"/>
-        </w:rPr>
-      </w:pPr>
-      <w:r>
-        <w:rPr>
-          <w:lang w:val="en-US"/>
-        </w:rPr>
-        <w:t>To create a placeholder, insert the placeholder’s name surrounded by curly brackets “</w:t>
-      </w:r>
-      <w:r>
-        <w:rPr>
-          <w:b/>
-          <w:bCs/>
-          <w:lang w:val="en-US"/>
-        </w:rPr>
-        <w:t>{}</w:t>
-      </w:r>
-      <w:r>
-        <w:rPr>
-          <w:lang w:val="en-US"/>
-        </w:rPr>
-        <w:t>” and prefixed by a dollar sign “</w:t>
-      </w:r>
-      <w:r>
-        <w:rPr>
-          <w:b/>
-          <w:bCs/>
-          <w:lang w:val="en-US"/>
-        </w:rPr>
-        <w:t>$</w:t>
-      </w:r>
-      <w:r>
-        <w:rPr>
-          <w:lang w:val="en-US"/>
-        </w:rPr>
-        <w:t xml:space="preserve">” in the text. E.g., to create a place holder for the case person’s first name, insert </w:t>
-      </w:r>
-      <w:r>
-        <w:rPr>
-          <w:lang w:val="en-US"/>
-        </w:rPr>
-        <w:t>“</w:t>
-      </w:r>
-      <w:r>
-        <w:rPr>
-          <w:b/>
-          <w:bCs/>
-          <w:lang w:val="en-US"/>
-        </w:rPr>
-        <w:t>$</w:t>
-      </w:r>
-      <w:r>
-        <w:rPr>
-          <w:b/>
-          <w:bCs/>
-          <w:lang w:val="en-US"/>
-        </w:rPr>
-        <w:t>{</w:t>
-      </w:r>
-      <w:proofErr w:type="spellStart"/>
-      <w:r>
-        <w:rPr>
-          <w:b/>
-          <w:bCs/>
-          <w:lang w:val="en-US"/>
-        </w:rPr>
-        <w:t>case.person.firstName</w:t>
-      </w:r>
-      <w:proofErr w:type="spellEnd"/>
-      <w:r>
-        <w:rPr>
           <w:b/>
           <w:bCs/>
           <w:lang w:val="en-US"/>
@@ -608,7 +580,7 @@
     </w:p>
     <w:p>
       <w:pPr>
-        <w:pStyle w:val="KeinLeerraum"/>
+        <w:pStyle w:val="NoSpacing"/>
         <w:shd w:val="clear" w:color="auto" w:fill="C6D9F1" w:themeFill="text2" w:themeFillTint="33"/>
         <w:jc w:val="center"/>
         <w:rPr>
@@ -630,7 +602,7 @@
     </w:p>
     <w:p>
       <w:pPr>
-        <w:pStyle w:val="KeinLeerraum"/>
+        <w:pStyle w:val="NoSpacing"/>
         <w:rPr>
           <w:lang w:val="en-US"/>
         </w:rPr>
@@ -765,6 +737,7 @@
         <w:t>$</w:t>
       </w:r>
       <w:proofErr w:type="spellStart"/>
+      <w:proofErr w:type="gramStart"/>
       <w:r>
         <w:rPr>
           <w:b/>
@@ -774,6 +747,7 @@
         <w:t>case.epidNumber</w:t>
       </w:r>
       <w:proofErr w:type="spellEnd"/>
+      <w:proofErr w:type="gramEnd"/>
       <w:r>
         <w:rPr>
           <w:lang w:val="en-US"/>
@@ -846,13 +820,23 @@
         <w:t>$</w:t>
       </w:r>
       <w:proofErr w:type="spellStart"/>
-      <w:r>
-        <w:rPr>
-          <w:b/>
-          <w:bCs/>
-          <w:lang w:val="en-US"/>
-        </w:rPr>
-        <w:t>case.person.firstName</w:t>
+      <w:proofErr w:type="gramStart"/>
+      <w:r>
+        <w:rPr>
+          <w:b/>
+          <w:bCs/>
+          <w:lang w:val="en-US"/>
+        </w:rPr>
+        <w:t>case.person</w:t>
+      </w:r>
+      <w:proofErr w:type="gramEnd"/>
+      <w:r>
+        <w:rPr>
+          <w:b/>
+          <w:bCs/>
+          <w:lang w:val="en-US"/>
+        </w:rPr>
+        <w:t>.firstName</w:t>
       </w:r>
       <w:proofErr w:type="spellEnd"/>
       <w:r>
@@ -1002,7 +986,7 @@
     </w:p>
     <w:p>
       <w:pPr>
-        <w:pStyle w:val="KeinLeerraum"/>
+        <w:pStyle w:val="NoSpacing"/>
         <w:rPr>
           <w:sz w:val="2"/>
           <w:lang w:val="en-US"/>
@@ -1045,7 +1029,7 @@
     </w:p>
     <w:p>
       <w:pPr>
-        <w:pStyle w:val="KeinLeerraum"/>
+        <w:pStyle w:val="NoSpacing"/>
         <w:shd w:val="clear" w:color="auto" w:fill="C6D9F1" w:themeFill="text2" w:themeFillTint="33"/>
         <w:jc w:val="center"/>
         <w:rPr>
@@ -1085,7 +1069,7 @@
     </w:p>
     <w:p>
       <w:pPr>
-        <w:pStyle w:val="KeinLeerraum"/>
+        <w:pStyle w:val="NoSpacing"/>
         <w:rPr>
           <w:lang w:val="en-US"/>
         </w:rPr>
@@ -1126,6 +1110,7 @@
         <w:t>$</w:t>
       </w:r>
       <w:proofErr w:type="spellStart"/>
+      <w:proofErr w:type="gramStart"/>
       <w:r>
         <w:rPr>
           <w:b/>
@@ -1151,6 +1136,7 @@
         <w:t>umber</w:t>
       </w:r>
       <w:proofErr w:type="spellEnd"/>
+      <w:proofErr w:type="gramEnd"/>
       <w:r>
         <w:rPr>
           <w:lang w:val="en-US"/>
@@ -1160,7 +1146,7 @@
     </w:p>
     <w:p>
       <w:pPr>
-        <w:pStyle w:val="KeinLeerraum"/>
+        <w:pStyle w:val="NoSpacing"/>
         <w:shd w:val="clear" w:color="auto" w:fill="C6D9F1" w:themeFill="text2" w:themeFillTint="33"/>
         <w:jc w:val="center"/>
         <w:rPr>
@@ -1182,7 +1168,7 @@
     </w:p>
     <w:p>
       <w:pPr>
-        <w:pStyle w:val="KeinLeerraum"/>
+        <w:pStyle w:val="NoSpacing"/>
         <w:rPr>
           <w:lang w:val="en-US"/>
         </w:rPr>
@@ -1199,25 +1185,29 @@
         <w:rPr>
           <w:lang w:val="en-US"/>
         </w:rPr>
-        <w:t>Whenever the data for a placeholder is not available – i.e., the data is not recorded in the SORMAS database or a custom placeholder is left empty when prompted – an indicator “</w:t>
+        <w:t xml:space="preserve">Whenever the data for a placeholder is not available – i.e., the data is not recorded in the SORMAS </w:t>
       </w:r>
       <w:proofErr w:type="gramStart"/>
       <w:r>
         <w:rPr>
-          <w:b/>
-          <w:bCs/>
-          <w:lang w:val="en-US"/>
-        </w:rPr>
-        <w:t>./</w:t>
+          <w:lang w:val="en-US"/>
+        </w:rPr>
+        <w:t>database</w:t>
       </w:r>
       <w:proofErr w:type="gramEnd"/>
       <w:r>
         <w:rPr>
-          <w:b/>
-          <w:bCs/>
-          <w:lang w:val="en-US"/>
-        </w:rPr>
-        <w:t>.</w:t>
+          <w:lang w:val="en-US"/>
+        </w:rPr>
+        <w:t xml:space="preserve"> or a custom placeholder is left empty when prompted – an indicator “</w:t>
+      </w:r>
+      <w:r>
+        <w:rPr>
+          <w:b/>
+          <w:bCs/>
+          <w:lang w:val="en-US"/>
+        </w:rPr>
+        <w:t>./.</w:t>
       </w:r>
       <w:r>
         <w:rPr>
@@ -1245,6 +1235,7 @@
         </w:rPr>
         <w:t>“</w:t>
       </w:r>
+      <w:proofErr w:type="gramStart"/>
       <w:r>
         <w:rPr>
           <w:b/>
@@ -1253,7 +1244,6 @@
         </w:rPr>
         <w:t>$</w:t>
       </w:r>
-      <w:proofErr w:type="gramStart"/>
       <w:r>
         <w:rPr>
           <w:b/>
@@ -1269,7 +1259,16 @@
           <w:bCs/>
           <w:lang w:val="en-US"/>
         </w:rPr>
-        <w:t>case.person.</w:t>
+        <w:t>case</w:t>
+      </w:r>
+      <w:proofErr w:type="gramEnd"/>
+      <w:r>
+        <w:rPr>
+          <w:b/>
+          <w:bCs/>
+          <w:lang w:val="en-US"/>
+        </w:rPr>
+        <w:t>.person.</w:t>
       </w:r>
       <w:r>
         <w:rPr>
@@ -1280,7 +1279,6 @@
         <w:t>phone</w:t>
       </w:r>
       <w:proofErr w:type="spellEnd"/>
-      <w:proofErr w:type="gramEnd"/>
       <w:r>
         <w:rPr>
           <w:lang w:val="en-US"/>
@@ -1290,7 +1288,7 @@
     </w:p>
     <w:p>
       <w:pPr>
-        <w:pStyle w:val="KeinLeerraum"/>
+        <w:pStyle w:val="NoSpacing"/>
         <w:shd w:val="clear" w:color="auto" w:fill="C6D9F1" w:themeFill="text2" w:themeFillTint="33"/>
         <w:jc w:val="center"/>
         <w:rPr>
@@ -1312,51 +1310,79 @@
     </w:p>
     <w:p>
       <w:pPr>
-        <w:pStyle w:val="KeinLeerraum"/>
-        <w:rPr>
-          <w:lang w:val="en-US"/>
-        </w:rPr>
-      </w:pPr>
-    </w:p>
-    <w:p>
-      <w:pPr>
-        <w:rPr>
-          <w:lang w:val="en-US"/>
-        </w:rPr>
-      </w:pPr>
-      <w:r>
-        <w:rPr>
-          <w:lang w:val="en-US"/>
-        </w:rPr>
-        <w:t>For event handouts, document templates are in .html format. Data from SORMAS can be integrated like in .</w:t>
+        <w:pStyle w:val="NoSpacing"/>
+        <w:rPr>
+          <w:lang w:val="en-US"/>
+        </w:rPr>
+      </w:pPr>
+    </w:p>
+    <w:p>
+      <w:pPr>
+        <w:rPr>
+          <w:lang w:val="en-US"/>
+        </w:rPr>
+      </w:pPr>
+      <w:r>
+        <w:rPr>
+          <w:lang w:val="en-US"/>
+        </w:rPr>
+        <w:t xml:space="preserve">For event handouts, document templates are in .html format. Data from SORMAS can be integrated like in .docx templates, the separator character however is “_”. This means, for example </w:t>
+      </w:r>
+      <w:r>
+        <w:rPr>
+          <w:lang w:val="en-US"/>
+        </w:rPr>
+        <w:t>“</w:t>
+      </w:r>
+      <w:r>
+        <w:rPr>
+          <w:b/>
+          <w:bCs/>
+          <w:lang w:val="en-US"/>
+        </w:rPr>
+        <w:t>$</w:t>
       </w:r>
       <w:proofErr w:type="spellStart"/>
-      <w:r>
-        <w:rPr>
-          <w:lang w:val="en-US"/>
-        </w:rPr>
-        <w:t>docx</w:t>
+      <w:proofErr w:type="gramStart"/>
+      <w:r>
+        <w:rPr>
+          <w:b/>
+          <w:bCs/>
+          <w:lang w:val="en-US"/>
+        </w:rPr>
+        <w:t>case.</w:t>
+      </w:r>
+      <w:r>
+        <w:rPr>
+          <w:b/>
+          <w:bCs/>
+          <w:lang w:val="en-US"/>
+        </w:rPr>
+        <w:t>hospitalization</w:t>
+      </w:r>
+      <w:proofErr w:type="gramEnd"/>
+      <w:r>
+        <w:rPr>
+          <w:b/>
+          <w:bCs/>
+          <w:lang w:val="en-US"/>
+        </w:rPr>
+        <w:t>.</w:t>
+      </w:r>
+      <w:r>
+        <w:rPr>
+          <w:b/>
+          <w:bCs/>
+          <w:lang w:val="en-US"/>
+        </w:rPr>
+        <w:t>admissionDate</w:t>
       </w:r>
       <w:proofErr w:type="spellEnd"/>
       <w:r>
         <w:rPr>
           <w:lang w:val="en-US"/>
         </w:rPr>
-        <w:t xml:space="preserve"> </w:t>
-      </w:r>
-      <w:proofErr w:type="gramStart"/>
-      <w:r>
-        <w:rPr>
-          <w:lang w:val="en-US"/>
-        </w:rPr>
-        <w:t>templates,</w:t>
-      </w:r>
-      <w:proofErr w:type="gramEnd"/>
-      <w:r>
-        <w:rPr>
-          <w:lang w:val="en-US"/>
-        </w:rPr>
-        <w:t xml:space="preserve"> the separator character however is “_”. This means, for example </w:t>
+        <w:t xml:space="preserve">” in a .docx template is addressed in an .html template as </w:t>
       </w:r>
       <w:r>
         <w:rPr>
@@ -1379,129 +1405,33 @@
           <w:bCs/>
           <w:lang w:val="en-US"/>
         </w:rPr>
-        <w:t>case.</w:t>
-      </w:r>
-      <w:r>
-        <w:rPr>
-          <w:b/>
-          <w:bCs/>
-          <w:lang w:val="en-US"/>
-        </w:rPr>
-        <w:t>hospitalization</w:t>
-      </w:r>
-      <w:r>
-        <w:rPr>
-          <w:b/>
-          <w:bCs/>
-          <w:lang w:val="en-US"/>
-        </w:rPr>
-        <w:t>.</w:t>
-      </w:r>
-      <w:r>
-        <w:rPr>
-          <w:b/>
-          <w:bCs/>
-          <w:lang w:val="en-US"/>
-        </w:rPr>
-        <w:t>admissionDate</w:t>
+        <w:t>case_hospitalization_admissionDate</w:t>
       </w:r>
       <w:proofErr w:type="spellEnd"/>
       <w:r>
         <w:rPr>
           <w:lang w:val="en-US"/>
         </w:rPr>
-        <w:t>” in a .</w:t>
-      </w:r>
-      <w:proofErr w:type="spellStart"/>
-      <w:r>
-        <w:rPr>
-          <w:lang w:val="en-US"/>
-        </w:rPr>
-        <w:t>docx</w:t>
-      </w:r>
-      <w:proofErr w:type="spellEnd"/>
-      <w:r>
-        <w:rPr>
-          <w:lang w:val="en-US"/>
-        </w:rPr>
-        <w:t xml:space="preserve"> template is addressed in an .html template as </w:t>
-      </w:r>
-      <w:r>
-        <w:rPr>
-          <w:lang w:val="en-US"/>
-        </w:rPr>
-        <w:t>“</w:t>
-      </w:r>
-      <w:r>
-        <w:rPr>
-          <w:b/>
-          <w:bCs/>
-          <w:lang w:val="en-US"/>
-        </w:rPr>
-        <w:t>$</w:t>
-      </w:r>
-      <w:proofErr w:type="spellStart"/>
-      <w:r>
-        <w:rPr>
-          <w:b/>
-          <w:bCs/>
-          <w:lang w:val="en-US"/>
-        </w:rPr>
-        <w:t>case_hospitalization_admissionDate</w:t>
-      </w:r>
-      <w:proofErr w:type="spellEnd"/>
-      <w:r>
-        <w:rPr>
-          <w:lang w:val="en-US"/>
-        </w:rPr>
         <w:t>”</w:t>
       </w:r>
       <w:r>
         <w:rPr>
           <w:lang w:val="en-US"/>
         </w:rPr>
-        <w:t>. (</w:t>
-      </w:r>
-      <w:proofErr w:type="gramStart"/>
-      <w:r>
-        <w:rPr>
-          <w:lang w:val="en-US"/>
-        </w:rPr>
-        <w:t>see</w:t>
-      </w:r>
-      <w:proofErr w:type="gramEnd"/>
-      <w:r>
-        <w:rPr>
-          <w:lang w:val="en-US"/>
-        </w:rPr>
-        <w:t xml:space="preserve"> example templates).</w:t>
-      </w:r>
-    </w:p>
-    <w:p>
-      <w:pPr>
-        <w:rPr>
-          <w:lang w:val="en-US"/>
-        </w:rPr>
-      </w:pPr>
-      <w:r>
-        <w:rPr>
-          <w:lang w:val="en-US"/>
-        </w:rPr>
-        <w:t>Beyond the functionality of .</w:t>
-      </w:r>
-      <w:proofErr w:type="spellStart"/>
-      <w:r>
-        <w:rPr>
-          <w:lang w:val="en-US"/>
-        </w:rPr>
-        <w:t>docx</w:t>
-      </w:r>
-      <w:proofErr w:type="spellEnd"/>
-      <w:r>
-        <w:rPr>
-          <w:lang w:val="en-US"/>
-        </w:rPr>
-        <w:t xml:space="preserve"> templates, .html templates can use all of the features of the underlying Apache Velocity template engine (see </w:t>
+        <w:t>. (see example templates).</w:t>
+      </w:r>
+    </w:p>
+    <w:p>
+      <w:pPr>
+        <w:rPr>
+          <w:lang w:val="en-US"/>
+        </w:rPr>
+      </w:pPr>
+      <w:r>
+        <w:rPr>
+          <w:lang w:val="en-US"/>
+        </w:rPr>
+        <w:t xml:space="preserve">Beyond the functionality of .docx templates, .html templates can use all of the features of the underlying Apache Velocity template engine (see </w:t>
       </w:r>
       <w:hyperlink r:id="rId6" w:history="1">
         <w:r>
@@ -1522,35 +1452,7 @@
         <w:rPr>
           <w:lang w:val="en-US"/>
         </w:rPr>
-        <w:t xml:space="preserve"> Notice that raw access without any </w:t>
-      </w:r>
-      <w:proofErr w:type="spellStart"/>
-      <w:r>
-        <w:rPr>
-          <w:lang w:val="en-US"/>
-        </w:rPr>
-        <w:t>preformatting</w:t>
-      </w:r>
-      <w:proofErr w:type="spellEnd"/>
-      <w:r>
-        <w:rPr>
-          <w:lang w:val="en-US"/>
-        </w:rPr>
-        <w:t xml:space="preserve"> or database reference resolution to template variables is obtained by using a dot instead of an underscore. This is necessary inside loops, where </w:t>
-      </w:r>
-      <w:proofErr w:type="spellStart"/>
-      <w:r>
-        <w:rPr>
-          <w:lang w:val="en-US"/>
-        </w:rPr>
-        <w:t>preformatting</w:t>
-      </w:r>
-      <w:proofErr w:type="spellEnd"/>
-      <w:r>
-        <w:rPr>
-          <w:lang w:val="en-US"/>
-        </w:rPr>
-        <w:t xml:space="preserve"> is not available:</w:t>
+        <w:t xml:space="preserve"> Notice that raw access without any preformatting or database reference resolution to template variables is obtained by using a dot instead of an underscore. This is necessary inside loops, where preformatting is not available:</w:t>
       </w:r>
     </w:p>
     <w:p>
@@ -1588,27 +1490,7 @@
           <w:szCs w:val="20"/>
           <w:lang w:val="en-US" w:eastAsia="de-DE"/>
         </w:rPr>
-        <w:t>&lt;</w:t>
-      </w:r>
-      <w:proofErr w:type="gramStart"/>
-      <w:r>
-        <w:rPr>
-          <w:rFonts w:ascii="Courier New" w:eastAsia="Times New Roman" w:hAnsi="Courier New" w:cs="Courier New"/>
-          <w:sz w:val="20"/>
-          <w:szCs w:val="20"/>
-          <w:lang w:val="en-US" w:eastAsia="de-DE"/>
-        </w:rPr>
-        <w:t>table</w:t>
-      </w:r>
-      <w:proofErr w:type="gramEnd"/>
-      <w:r>
-        <w:rPr>
-          <w:rFonts w:ascii="Courier New" w:eastAsia="Times New Roman" w:hAnsi="Courier New" w:cs="Courier New"/>
-          <w:sz w:val="20"/>
-          <w:szCs w:val="20"/>
-          <w:lang w:val="en-US" w:eastAsia="de-DE"/>
-        </w:rPr>
-        <w:t>&gt;</w:t>
+        <w:t>&lt;table&gt;</w:t>
       </w:r>
     </w:p>
     <w:p>
@@ -1646,29 +1528,7 @@
           <w:szCs w:val="20"/>
           <w:lang w:val="en-US" w:eastAsia="de-DE"/>
         </w:rPr>
-        <w:t xml:space="preserve">    &lt;</w:t>
-      </w:r>
-      <w:proofErr w:type="spellStart"/>
-      <w:proofErr w:type="gramStart"/>
-      <w:r>
-        <w:rPr>
-          <w:rFonts w:ascii="Courier New" w:eastAsia="Times New Roman" w:hAnsi="Courier New" w:cs="Courier New"/>
-          <w:sz w:val="20"/>
-          <w:szCs w:val="20"/>
-          <w:lang w:val="en-US" w:eastAsia="de-DE"/>
-        </w:rPr>
-        <w:t>tr</w:t>
-      </w:r>
-      <w:proofErr w:type="spellEnd"/>
-      <w:proofErr w:type="gramEnd"/>
-      <w:r>
-        <w:rPr>
-          <w:rFonts w:ascii="Courier New" w:eastAsia="Times New Roman" w:hAnsi="Courier New" w:cs="Courier New"/>
-          <w:sz w:val="20"/>
-          <w:szCs w:val="20"/>
-          <w:lang w:val="en-US" w:eastAsia="de-DE"/>
-        </w:rPr>
-        <w:t>&gt;</w:t>
+        <w:t xml:space="preserve">    &lt;tr&gt;</w:t>
       </w:r>
     </w:p>
     <w:p>
@@ -1718,7 +1578,6 @@
         <w:t>&lt;</w:t>
       </w:r>
       <w:proofErr w:type="spellStart"/>
-      <w:proofErr w:type="gramStart"/>
       <w:r>
         <w:rPr>
           <w:rFonts w:ascii="Courier New" w:eastAsia="Times New Roman" w:hAnsi="Courier New" w:cs="Courier New"/>
@@ -1736,17 +1595,7 @@
           <w:szCs w:val="20"/>
           <w:lang w:val="en-US" w:eastAsia="de-DE"/>
         </w:rPr>
-        <w:t>&gt;</w:t>
-      </w:r>
-      <w:proofErr w:type="gramEnd"/>
-      <w:r>
-        <w:rPr>
-          <w:rFonts w:ascii="Courier New" w:eastAsia="Times New Roman" w:hAnsi="Courier New" w:cs="Courier New"/>
-          <w:sz w:val="20"/>
-          <w:szCs w:val="20"/>
-          <w:lang w:val="en-US" w:eastAsia="de-DE"/>
-        </w:rPr>
-        <w:t>First Name&lt;/</w:t>
+        <w:t>&gt;First Name&lt;/</w:t>
       </w:r>
       <w:proofErr w:type="spellStart"/>
       <w:r>
@@ -1816,7 +1665,6 @@
         <w:t>&lt;</w:t>
       </w:r>
       <w:proofErr w:type="spellStart"/>
-      <w:proofErr w:type="gramStart"/>
       <w:r>
         <w:rPr>
           <w:rFonts w:ascii="Courier New" w:eastAsia="Times New Roman" w:hAnsi="Courier New" w:cs="Courier New"/>
@@ -1834,17 +1682,7 @@
           <w:szCs w:val="20"/>
           <w:lang w:val="en-US" w:eastAsia="de-DE"/>
         </w:rPr>
-        <w:t>&gt;</w:t>
-      </w:r>
-      <w:proofErr w:type="gramEnd"/>
-      <w:r>
-        <w:rPr>
-          <w:rFonts w:ascii="Courier New" w:eastAsia="Times New Roman" w:hAnsi="Courier New" w:cs="Courier New"/>
-          <w:sz w:val="20"/>
-          <w:szCs w:val="20"/>
-          <w:lang w:val="en-US" w:eastAsia="de-DE"/>
-        </w:rPr>
-        <w:t>Last Name&lt;/</w:t>
+        <w:t>&gt;Last Name&lt;/</w:t>
       </w:r>
       <w:proofErr w:type="spellStart"/>
       <w:r>
@@ -1914,7 +1752,6 @@
         <w:t>&lt;</w:t>
       </w:r>
       <w:proofErr w:type="spellStart"/>
-      <w:proofErr w:type="gramStart"/>
       <w:r>
         <w:rPr>
           <w:rFonts w:ascii="Courier New" w:eastAsia="Times New Roman" w:hAnsi="Courier New" w:cs="Courier New"/>
@@ -1932,17 +1769,7 @@
           <w:szCs w:val="20"/>
           <w:lang w:val="en-US" w:eastAsia="de-DE"/>
         </w:rPr>
-        <w:t>&gt;</w:t>
-      </w:r>
-      <w:proofErr w:type="gramEnd"/>
-      <w:r>
-        <w:rPr>
-          <w:rFonts w:ascii="Courier New" w:eastAsia="Times New Roman" w:hAnsi="Courier New" w:cs="Courier New"/>
-          <w:sz w:val="20"/>
-          <w:szCs w:val="20"/>
-          <w:lang w:val="en-US" w:eastAsia="de-DE"/>
-        </w:rPr>
-        <w:t>Phone&lt;/</w:t>
+        <w:t>&gt;Phone&lt;/</w:t>
       </w:r>
       <w:proofErr w:type="spellStart"/>
       <w:r>
@@ -2012,7 +1839,6 @@
         <w:t>&lt;</w:t>
       </w:r>
       <w:proofErr w:type="spellStart"/>
-      <w:proofErr w:type="gramStart"/>
       <w:r>
         <w:rPr>
           <w:rFonts w:ascii="Courier New" w:eastAsia="Times New Roman" w:hAnsi="Courier New" w:cs="Courier New"/>
@@ -2030,17 +1856,7 @@
           <w:szCs w:val="20"/>
           <w:lang w:val="en-US" w:eastAsia="de-DE"/>
         </w:rPr>
-        <w:t>&gt;</w:t>
-      </w:r>
-      <w:proofErr w:type="gramEnd"/>
-      <w:r>
-        <w:rPr>
-          <w:rFonts w:ascii="Courier New" w:eastAsia="Times New Roman" w:hAnsi="Courier New" w:cs="Courier New"/>
-          <w:sz w:val="20"/>
-          <w:szCs w:val="20"/>
-          <w:lang w:val="en-US" w:eastAsia="de-DE"/>
-        </w:rPr>
-        <w:t>Contacted&lt;/</w:t>
+        <w:t>&gt;Contacted&lt;/</w:t>
       </w:r>
       <w:proofErr w:type="spellStart"/>
       <w:r>
@@ -2060,27 +1876,7 @@
           <w:szCs w:val="20"/>
           <w:lang w:val="en-US" w:eastAsia="de-DE"/>
         </w:rPr>
-        <w:t>&gt;&lt;/</w:t>
-      </w:r>
-      <w:proofErr w:type="spellStart"/>
-      <w:r>
-        <w:rPr>
-          <w:rFonts w:ascii="Courier New" w:eastAsia="Times New Roman" w:hAnsi="Courier New" w:cs="Courier New"/>
-          <w:sz w:val="20"/>
-          <w:szCs w:val="20"/>
-          <w:lang w:val="en-US" w:eastAsia="de-DE"/>
-        </w:rPr>
-        <w:t>tr</w:t>
-      </w:r>
-      <w:proofErr w:type="spellEnd"/>
-      <w:r>
-        <w:rPr>
-          <w:rFonts w:ascii="Courier New" w:eastAsia="Times New Roman" w:hAnsi="Courier New" w:cs="Courier New"/>
-          <w:sz w:val="20"/>
-          <w:szCs w:val="20"/>
-          <w:lang w:val="en-US" w:eastAsia="de-DE"/>
-        </w:rPr>
-        <w:t>&gt;</w:t>
+        <w:t>&gt;&lt;/tr&gt;</w:t>
       </w:r>
     </w:p>
     <w:p>
@@ -2120,7 +1916,6 @@
         </w:rPr>
         <w:t xml:space="preserve">    #</w:t>
       </w:r>
-      <w:proofErr w:type="spellStart"/>
       <w:proofErr w:type="gramStart"/>
       <w:r>
         <w:rPr>
@@ -2129,17 +1924,7 @@
           <w:szCs w:val="20"/>
           <w:lang w:val="en-US" w:eastAsia="de-DE"/>
         </w:rPr>
-        <w:t>foreach</w:t>
-      </w:r>
-      <w:proofErr w:type="spellEnd"/>
-      <w:r>
-        <w:rPr>
-          <w:rFonts w:ascii="Courier New" w:eastAsia="Times New Roman" w:hAnsi="Courier New" w:cs="Courier New"/>
-          <w:sz w:val="20"/>
-          <w:szCs w:val="20"/>
-          <w:lang w:val="en-US" w:eastAsia="de-DE"/>
-        </w:rPr>
-        <w:t>(</w:t>
+        <w:t>foreach(</w:t>
       </w:r>
       <w:proofErr w:type="gramEnd"/>
       <w:r>
@@ -2216,29 +2001,7 @@
           <w:szCs w:val="20"/>
           <w:lang w:val="en-US" w:eastAsia="de-DE"/>
         </w:rPr>
-        <w:t>&lt;</w:t>
-      </w:r>
-      <w:proofErr w:type="spellStart"/>
-      <w:proofErr w:type="gramStart"/>
-      <w:r>
-        <w:rPr>
-          <w:rFonts w:ascii="Courier New" w:eastAsia="Times New Roman" w:hAnsi="Courier New" w:cs="Courier New"/>
-          <w:sz w:val="20"/>
-          <w:szCs w:val="20"/>
-          <w:lang w:val="en-US" w:eastAsia="de-DE"/>
-        </w:rPr>
-        <w:t>tr</w:t>
-      </w:r>
-      <w:proofErr w:type="spellEnd"/>
-      <w:proofErr w:type="gramEnd"/>
-      <w:r>
-        <w:rPr>
-          <w:rFonts w:ascii="Courier New" w:eastAsia="Times New Roman" w:hAnsi="Courier New" w:cs="Courier New"/>
-          <w:sz w:val="20"/>
-          <w:szCs w:val="20"/>
-          <w:lang w:val="en-US" w:eastAsia="de-DE"/>
-        </w:rPr>
-        <w:t>&gt;</w:t>
+        <w:t>&lt;tr&gt;</w:t>
       </w:r>
     </w:p>
     <w:p>
@@ -2288,14 +2051,25 @@
         <w:t>&lt;td&gt;$</w:t>
       </w:r>
       <w:proofErr w:type="spellStart"/>
-      <w:r>
-        <w:rPr>
-          <w:rFonts w:ascii="Courier New" w:eastAsia="Times New Roman" w:hAnsi="Courier New" w:cs="Courier New"/>
-          <w:sz w:val="20"/>
-          <w:szCs w:val="20"/>
-          <w:lang w:val="en-US" w:eastAsia="de-DE"/>
-        </w:rPr>
-        <w:t>participant.person.firstName</w:t>
+      <w:proofErr w:type="gramStart"/>
+      <w:r>
+        <w:rPr>
+          <w:rFonts w:ascii="Courier New" w:eastAsia="Times New Roman" w:hAnsi="Courier New" w:cs="Courier New"/>
+          <w:sz w:val="20"/>
+          <w:szCs w:val="20"/>
+          <w:lang w:val="en-US" w:eastAsia="de-DE"/>
+        </w:rPr>
+        <w:t>participant.person</w:t>
+      </w:r>
+      <w:proofErr w:type="gramEnd"/>
+      <w:r>
+        <w:rPr>
+          <w:rFonts w:ascii="Courier New" w:eastAsia="Times New Roman" w:hAnsi="Courier New" w:cs="Courier New"/>
+          <w:sz w:val="20"/>
+          <w:szCs w:val="20"/>
+          <w:lang w:val="en-US" w:eastAsia="de-DE"/>
+        </w:rPr>
+        <w:t>.firstName</w:t>
       </w:r>
       <w:proofErr w:type="spellEnd"/>
       <w:r>
@@ -2355,14 +2129,25 @@
         <w:t>&lt;td&gt;$</w:t>
       </w:r>
       <w:proofErr w:type="spellStart"/>
-      <w:r>
-        <w:rPr>
-          <w:rFonts w:ascii="Courier New" w:eastAsia="Times New Roman" w:hAnsi="Courier New" w:cs="Courier New"/>
-          <w:sz w:val="20"/>
-          <w:szCs w:val="20"/>
-          <w:lang w:val="en-US" w:eastAsia="de-DE"/>
-        </w:rPr>
-        <w:t>participant.person.lastName</w:t>
+      <w:proofErr w:type="gramStart"/>
+      <w:r>
+        <w:rPr>
+          <w:rFonts w:ascii="Courier New" w:eastAsia="Times New Roman" w:hAnsi="Courier New" w:cs="Courier New"/>
+          <w:sz w:val="20"/>
+          <w:szCs w:val="20"/>
+          <w:lang w:val="en-US" w:eastAsia="de-DE"/>
+        </w:rPr>
+        <w:t>participant.person</w:t>
+      </w:r>
+      <w:proofErr w:type="gramEnd"/>
+      <w:r>
+        <w:rPr>
+          <w:rFonts w:ascii="Courier New" w:eastAsia="Times New Roman" w:hAnsi="Courier New" w:cs="Courier New"/>
+          <w:sz w:val="20"/>
+          <w:szCs w:val="20"/>
+          <w:lang w:val="en-US" w:eastAsia="de-DE"/>
+        </w:rPr>
+        <w:t>.lastName</w:t>
       </w:r>
       <w:proofErr w:type="spellEnd"/>
       <w:r>
@@ -2422,14 +2207,25 @@
         <w:t>&lt;td&gt;$</w:t>
       </w:r>
       <w:proofErr w:type="spellStart"/>
-      <w:r>
-        <w:rPr>
-          <w:rFonts w:ascii="Courier New" w:eastAsia="Times New Roman" w:hAnsi="Courier New" w:cs="Courier New"/>
-          <w:sz w:val="20"/>
-          <w:szCs w:val="20"/>
-          <w:lang w:val="en-US" w:eastAsia="de-DE"/>
-        </w:rPr>
-        <w:t>participant.person.phone</w:t>
+      <w:proofErr w:type="gramStart"/>
+      <w:r>
+        <w:rPr>
+          <w:rFonts w:ascii="Courier New" w:eastAsia="Times New Roman" w:hAnsi="Courier New" w:cs="Courier New"/>
+          <w:sz w:val="20"/>
+          <w:szCs w:val="20"/>
+          <w:lang w:val="en-US" w:eastAsia="de-DE"/>
+        </w:rPr>
+        <w:t>participant.person</w:t>
+      </w:r>
+      <w:proofErr w:type="gramEnd"/>
+      <w:r>
+        <w:rPr>
+          <w:rFonts w:ascii="Courier New" w:eastAsia="Times New Roman" w:hAnsi="Courier New" w:cs="Courier New"/>
+          <w:sz w:val="20"/>
+          <w:szCs w:val="20"/>
+          <w:lang w:val="en-US" w:eastAsia="de-DE"/>
+        </w:rPr>
+        <w:t>.phone</w:t>
       </w:r>
       <w:proofErr w:type="spellEnd"/>
       <w:r>
@@ -2486,7 +2282,7 @@
           <w:szCs w:val="20"/>
           <w:lang w:val="en-US" w:eastAsia="de-DE"/>
         </w:rPr>
-        <w:t>&lt;</w:t>
+        <w:t>&lt;td</w:t>
       </w:r>
       <w:proofErr w:type="gramStart"/>
       <w:r>
@@ -2496,7 +2292,7 @@
           <w:szCs w:val="20"/>
           <w:lang w:val="en-US" w:eastAsia="de-DE"/>
         </w:rPr>
-        <w:t>td</w:t>
+        <w:t>&gt;[</w:t>
       </w:r>
       <w:proofErr w:type="gramEnd"/>
       <w:r>
@@ -2506,7 +2302,7 @@
           <w:szCs w:val="20"/>
           <w:lang w:val="en-US" w:eastAsia="de-DE"/>
         </w:rPr>
-        <w:t>&gt;[ ]&lt;/td&gt;</w:t>
+        <w:t xml:space="preserve"> ]&lt;/td&gt;</w:t>
       </w:r>
     </w:p>
     <w:p>
@@ -2553,29 +2349,7 @@
           <w:szCs w:val="20"/>
           <w:lang w:val="en-US" w:eastAsia="de-DE"/>
         </w:rPr>
-        <w:t>&lt;/</w:t>
-      </w:r>
-      <w:proofErr w:type="spellStart"/>
-      <w:proofErr w:type="gramStart"/>
-      <w:r>
-        <w:rPr>
-          <w:rFonts w:ascii="Courier New" w:eastAsia="Times New Roman" w:hAnsi="Courier New" w:cs="Courier New"/>
-          <w:sz w:val="20"/>
-          <w:szCs w:val="20"/>
-          <w:lang w:val="en-US" w:eastAsia="de-DE"/>
-        </w:rPr>
-        <w:t>tr</w:t>
-      </w:r>
-      <w:proofErr w:type="spellEnd"/>
-      <w:proofErr w:type="gramEnd"/>
-      <w:r>
-        <w:rPr>
-          <w:rFonts w:ascii="Courier New" w:eastAsia="Times New Roman" w:hAnsi="Courier New" w:cs="Courier New"/>
-          <w:sz w:val="20"/>
-          <w:szCs w:val="20"/>
-          <w:lang w:val="en-US" w:eastAsia="de-DE"/>
-        </w:rPr>
-        <w:t>&gt;</w:t>
+        <w:t>&lt;/tr&gt;</w:t>
       </w:r>
     </w:p>
     <w:p>
@@ -2714,21 +2488,21 @@
         </w:rPr>
         <w:t>However, dates and other data from SORMAS can be formatted using the utility “</w:t>
       </w:r>
-      <w:proofErr w:type="gramStart"/>
-      <w:r>
-        <w:rPr>
-          <w:b/>
-          <w:lang w:val="en-US"/>
-        </w:rPr>
-        <w:t>F.fmt(</w:t>
-      </w:r>
-      <w:proofErr w:type="gramEnd"/>
-      <w:r>
-        <w:rPr>
-          <w:b/>
-          <w:lang w:val="en-US"/>
-        </w:rPr>
-        <w:t>&lt;object&gt;)</w:t>
+      <w:proofErr w:type="spellStart"/>
+      <w:r>
+        <w:rPr>
+          <w:b/>
+          <w:lang w:val="en-US"/>
+        </w:rPr>
+        <w:t>F.fmt</w:t>
+      </w:r>
+      <w:proofErr w:type="spellEnd"/>
+      <w:r>
+        <w:rPr>
+          <w:b/>
+          <w:lang w:val="en-US"/>
+        </w:rPr>
+        <w:t>(&lt;object&gt;)</w:t>
       </w:r>
       <w:r>
         <w:rPr>
@@ -2739,7 +2513,7 @@
     </w:p>
     <w:p>
       <w:pPr>
-        <w:pStyle w:val="HTMLVorformatiert"/>
+        <w:pStyle w:val="HTMLPreformatted"/>
         <w:rPr>
           <w:lang w:val="en-US"/>
         </w:rPr>
@@ -2759,18 +2533,12 @@
         <w:t>F.format</w:t>
       </w:r>
       <w:proofErr w:type="spellEnd"/>
-      <w:r>
-        <w:rPr>
-          <w:lang w:val="en-US"/>
-        </w:rPr>
-        <w:t>(</w:t>
-      </w:r>
       <w:proofErr w:type="gramEnd"/>
       <w:r>
         <w:rPr>
           <w:lang w:val="en-US"/>
         </w:rPr>
-        <w:t>$</w:t>
+        <w:t>($</w:t>
       </w:r>
       <w:proofErr w:type="spellStart"/>
       <w:r>
@@ -2789,7 +2557,7 @@
     </w:p>
     <w:p>
       <w:pPr>
-        <w:pStyle w:val="KeinLeerraum"/>
+        <w:pStyle w:val="NoSpacing"/>
         <w:shd w:val="clear" w:color="auto" w:fill="C6D9F1" w:themeFill="text2" w:themeFillTint="33"/>
         <w:jc w:val="center"/>
         <w:rPr>
@@ -2830,7 +2598,7 @@
     </w:p>
     <w:p>
       <w:pPr>
-        <w:pStyle w:val="KeinLeerraum"/>
+        <w:pStyle w:val="NoSpacing"/>
         <w:rPr>
           <w:lang w:val="en-US"/>
         </w:rPr>
@@ -2867,12 +2635,26 @@
         <w:rPr>
           <w:lang w:val="en-US"/>
         </w:rPr>
-        <w:t>. The template file will be saved under the name of the upload file which is also used later to present a list of available documents when generating documents. Thus template file names should be meaningful.</w:t>
-      </w:r>
-    </w:p>
-    <w:p>
-      <w:pPr>
-        <w:pStyle w:val="KeinLeerraum"/>
+        <w:t xml:space="preserve">. The template file will be saved under the name of the upload file which is also used later to present a list of available documents when generating documents. </w:t>
+      </w:r>
+      <w:proofErr w:type="gramStart"/>
+      <w:r>
+        <w:rPr>
+          <w:lang w:val="en-US"/>
+        </w:rPr>
+        <w:t>Thus</w:t>
+      </w:r>
+      <w:proofErr w:type="gramEnd"/>
+      <w:r>
+        <w:rPr>
+          <w:lang w:val="en-US"/>
+        </w:rPr>
+        <w:t xml:space="preserve"> template file names should be meaningful.</w:t>
+      </w:r>
+    </w:p>
+    <w:p>
+      <w:pPr>
+        <w:pStyle w:val="NoSpacing"/>
         <w:shd w:val="clear" w:color="auto" w:fill="C6D9F1" w:themeFill="text2" w:themeFillTint="33"/>
         <w:jc w:val="center"/>
         <w:rPr>
@@ -2903,7 +2685,7 @@
     </w:p>
     <w:p>
       <w:pPr>
-        <w:pStyle w:val="KeinLeerraum"/>
+        <w:pStyle w:val="NoSpacing"/>
         <w:rPr>
           <w:lang w:val="en-US"/>
         </w:rPr>
@@ -2920,7 +2702,21 @@
         <w:rPr>
           <w:lang w:val="en-US"/>
         </w:rPr>
-        <w:t>In workflows where document generation is implemented, the user can choose a template from a list of available templates. If the chosen template contains custom placeholders, the user is asked to fill in this information (e.g., if the templates provides the possibility to add remarks or the like).</w:t>
+        <w:t xml:space="preserve">In workflows where document generation is implemented, the user can choose a template from a list of available templates. If the chosen template contains custom placeholders, the user is asked to fill in this information (e.g., if the templates </w:t>
+      </w:r>
+      <w:proofErr w:type="gramStart"/>
+      <w:r>
+        <w:rPr>
+          <w:lang w:val="en-US"/>
+        </w:rPr>
+        <w:t>provides</w:t>
+      </w:r>
+      <w:proofErr w:type="gramEnd"/>
+      <w:r>
+        <w:rPr>
+          <w:lang w:val="en-US"/>
+        </w:rPr>
+        <w:t xml:space="preserve"> the possibility to add remarks or the like).</w:t>
       </w:r>
     </w:p>
     <w:p>
@@ -2934,21 +2730,7 @@
         <w:rPr>
           <w:lang w:val="en-US"/>
         </w:rPr>
-        <w:t>The document is then generated for download as a .</w:t>
-      </w:r>
-      <w:proofErr w:type="spellStart"/>
-      <w:r>
-        <w:rPr>
-          <w:lang w:val="en-US"/>
-        </w:rPr>
-        <w:t>docx</w:t>
-      </w:r>
-      <w:proofErr w:type="spellEnd"/>
-      <w:r>
-        <w:rPr>
-          <w:lang w:val="en-US"/>
-        </w:rPr>
-        <w:t xml:space="preserve"> </w:t>
+        <w:t xml:space="preserve">The document is then generated for download as a .docx </w:t>
       </w:r>
       <w:r>
         <w:rPr>
@@ -2996,23 +2778,13 @@
         </w:rPr>
         <w:t xml:space="preserve"> If the information for a placeholder is not available, this is indicated by “</w:t>
       </w:r>
-      <w:proofErr w:type="gramStart"/>
-      <w:r>
-        <w:rPr>
-          <w:b/>
-          <w:bCs/>
-          <w:lang w:val="en-US"/>
-        </w:rPr>
-        <w:t>./</w:t>
-      </w:r>
-      <w:proofErr w:type="gramEnd"/>
-      <w:r>
-        <w:rPr>
-          <w:b/>
-          <w:bCs/>
-          <w:lang w:val="en-US"/>
-        </w:rPr>
-        <w:t>.</w:t>
+      <w:r>
+        <w:rPr>
+          <w:b/>
+          <w:bCs/>
+          <w:lang w:val="en-US"/>
+        </w:rPr>
+        <w:t>./.</w:t>
       </w:r>
       <w:r>
         <w:rPr>
@@ -3023,7 +2795,7 @@
     </w:p>
     <w:p>
       <w:pPr>
-        <w:pStyle w:val="KeinLeerraum"/>
+        <w:pStyle w:val="NoSpacing"/>
         <w:shd w:val="clear" w:color="auto" w:fill="C6D9F1" w:themeFill="text2" w:themeFillTint="33"/>
         <w:jc w:val="center"/>
         <w:rPr>
@@ -3045,7 +2817,7 @@
     </w:p>
     <w:p>
       <w:pPr>
-        <w:pStyle w:val="KeinLeerraum"/>
+        <w:pStyle w:val="NoSpacing"/>
         <w:rPr>
           <w:lang w:val="en-US"/>
         </w:rPr>
@@ -3073,7 +2845,7 @@
     </w:p>
     <w:p>
       <w:pPr>
-        <w:pStyle w:val="Listenabsatz"/>
+        <w:pStyle w:val="ListParagraph"/>
         <w:numPr>
           <w:ilvl w:val="0"/>
           <w:numId w:val="9"/>
@@ -3096,23 +2868,7 @@
           <w:b/>
           <w:lang w:val="en-US"/>
         </w:rPr>
-        <w:t xml:space="preserve"> (.</w:t>
-      </w:r>
-      <w:proofErr w:type="spellStart"/>
-      <w:r>
-        <w:rPr>
-          <w:b/>
-          <w:lang w:val="en-US"/>
-        </w:rPr>
-        <w:t>docx</w:t>
-      </w:r>
-      <w:proofErr w:type="spellEnd"/>
-      <w:r>
-        <w:rPr>
-          <w:b/>
-          <w:lang w:val="en-US"/>
-        </w:rPr>
-        <w:t>)</w:t>
+        <w:t xml:space="preserve"> (.docx)</w:t>
       </w:r>
       <w:r>
         <w:rPr>
@@ -3143,7 +2899,7 @@
     </w:p>
     <w:p>
       <w:pPr>
-        <w:pStyle w:val="Listenabsatz"/>
+        <w:pStyle w:val="ListParagraph"/>
         <w:numPr>
           <w:ilvl w:val="0"/>
           <w:numId w:val="11"/>
@@ -3176,7 +2932,7 @@
     </w:p>
     <w:p>
       <w:pPr>
-        <w:pStyle w:val="Listenabsatz"/>
+        <w:pStyle w:val="ListParagraph"/>
         <w:numPr>
           <w:ilvl w:val="0"/>
           <w:numId w:val="11"/>
@@ -3202,7 +2958,7 @@
     </w:p>
     <w:p>
       <w:pPr>
-        <w:pStyle w:val="Listenabsatz"/>
+        <w:pStyle w:val="ListParagraph"/>
         <w:numPr>
           <w:ilvl w:val="0"/>
           <w:numId w:val="11"/>
@@ -3228,7 +2984,7 @@
     </w:p>
     <w:p>
       <w:pPr>
-        <w:pStyle w:val="Listenabsatz"/>
+        <w:pStyle w:val="ListParagraph"/>
         <w:numPr>
           <w:ilvl w:val="0"/>
           <w:numId w:val="11"/>
@@ -3260,7 +3016,7 @@
     </w:p>
     <w:p>
       <w:pPr>
-        <w:pStyle w:val="Listenabsatz"/>
+        <w:pStyle w:val="ListParagraph"/>
         <w:numPr>
           <w:ilvl w:val="0"/>
           <w:numId w:val="11"/>
@@ -3316,7 +3072,7 @@
     </w:p>
     <w:p>
       <w:pPr>
-        <w:pStyle w:val="Listenabsatz"/>
+        <w:pStyle w:val="ListParagraph"/>
         <w:numPr>
           <w:ilvl w:val="0"/>
           <w:numId w:val="9"/>
@@ -3346,23 +3102,7 @@
           <w:b/>
           <w:lang w:val="en-US"/>
         </w:rPr>
-        <w:t>(.</w:t>
-      </w:r>
-      <w:proofErr w:type="spellStart"/>
-      <w:r>
-        <w:rPr>
-          <w:b/>
-          <w:lang w:val="en-US"/>
-        </w:rPr>
-        <w:t>docx</w:t>
-      </w:r>
-      <w:proofErr w:type="spellEnd"/>
-      <w:r>
-        <w:rPr>
-          <w:b/>
-          <w:lang w:val="en-US"/>
-        </w:rPr>
-        <w:t>):</w:t>
+        <w:t>(.docx):</w:t>
       </w:r>
       <w:r>
         <w:rPr>
@@ -3387,7 +3127,7 @@
     </w:p>
     <w:p>
       <w:pPr>
-        <w:pStyle w:val="Listenabsatz"/>
+        <w:pStyle w:val="ListParagraph"/>
         <w:numPr>
           <w:ilvl w:val="0"/>
           <w:numId w:val="11"/>
@@ -3413,7 +3153,7 @@
     </w:p>
     <w:p>
       <w:pPr>
-        <w:pStyle w:val="Listenabsatz"/>
+        <w:pStyle w:val="ListParagraph"/>
         <w:numPr>
           <w:ilvl w:val="0"/>
           <w:numId w:val="11"/>
@@ -3439,7 +3179,7 @@
     </w:p>
     <w:p>
       <w:pPr>
-        <w:pStyle w:val="Listenabsatz"/>
+        <w:pStyle w:val="ListParagraph"/>
         <w:numPr>
           <w:ilvl w:val="0"/>
           <w:numId w:val="11"/>
@@ -3465,7 +3205,7 @@
     </w:p>
     <w:p>
       <w:pPr>
-        <w:pStyle w:val="Listenabsatz"/>
+        <w:pStyle w:val="ListParagraph"/>
         <w:numPr>
           <w:ilvl w:val="0"/>
           <w:numId w:val="11"/>
@@ -3497,7 +3237,7 @@
     </w:p>
     <w:p>
       <w:pPr>
-        <w:pStyle w:val="Listenabsatz"/>
+        <w:pStyle w:val="ListParagraph"/>
         <w:numPr>
           <w:ilvl w:val="0"/>
           <w:numId w:val="11"/>
@@ -3558,7 +3298,7 @@
     </w:p>
     <w:p>
       <w:pPr>
-        <w:pStyle w:val="Listenabsatz"/>
+        <w:pStyle w:val="ListParagraph"/>
         <w:numPr>
           <w:ilvl w:val="0"/>
           <w:numId w:val="9"/>
@@ -3582,23 +3322,7 @@
           <w:b/>
           <w:lang w:val="en-US"/>
         </w:rPr>
-        <w:t xml:space="preserve"> (.</w:t>
-      </w:r>
-      <w:proofErr w:type="spellStart"/>
-      <w:r>
-        <w:rPr>
-          <w:b/>
-          <w:lang w:val="en-US"/>
-        </w:rPr>
-        <w:t>docx</w:t>
-      </w:r>
-      <w:proofErr w:type="spellEnd"/>
-      <w:r>
-        <w:rPr>
-          <w:b/>
-          <w:lang w:val="en-US"/>
-        </w:rPr>
-        <w:t>):</w:t>
+        <w:t xml:space="preserve"> (.docx):</w:t>
       </w:r>
       <w:r>
         <w:rPr>
@@ -3623,7 +3347,7 @@
     </w:p>
     <w:p>
       <w:pPr>
-        <w:pStyle w:val="Listenabsatz"/>
+        <w:pStyle w:val="ListParagraph"/>
         <w:numPr>
           <w:ilvl w:val="0"/>
           <w:numId w:val="11"/>
@@ -3665,7 +3389,7 @@
     </w:p>
     <w:p>
       <w:pPr>
-        <w:pStyle w:val="Listenabsatz"/>
+        <w:pStyle w:val="ListParagraph"/>
         <w:numPr>
           <w:ilvl w:val="0"/>
           <w:numId w:val="11"/>
@@ -3705,7 +3429,7 @@
     </w:p>
     <w:p>
       <w:pPr>
-        <w:pStyle w:val="Listenabsatz"/>
+        <w:pStyle w:val="ListParagraph"/>
         <w:numPr>
           <w:ilvl w:val="0"/>
           <w:numId w:val="11"/>
@@ -3731,7 +3455,7 @@
     </w:p>
     <w:p>
       <w:pPr>
-        <w:pStyle w:val="Listenabsatz"/>
+        <w:pStyle w:val="ListParagraph"/>
         <w:numPr>
           <w:ilvl w:val="0"/>
           <w:numId w:val="11"/>
@@ -3771,7 +3495,7 @@
     </w:p>
     <w:p>
       <w:pPr>
-        <w:pStyle w:val="Listenabsatz"/>
+        <w:pStyle w:val="ListParagraph"/>
         <w:numPr>
           <w:ilvl w:val="0"/>
           <w:numId w:val="11"/>
@@ -3827,7 +3551,7 @@
     </w:p>
     <w:p>
       <w:pPr>
-        <w:pStyle w:val="Listenabsatz"/>
+        <w:pStyle w:val="ListParagraph"/>
         <w:numPr>
           <w:ilvl w:val="0"/>
           <w:numId w:val="9"/>
@@ -3850,23 +3574,7 @@
           <w:b/>
           <w:lang w:val="en-US"/>
         </w:rPr>
-        <w:t xml:space="preserve"> (.</w:t>
-      </w:r>
-      <w:proofErr w:type="spellStart"/>
-      <w:r>
-        <w:rPr>
-          <w:b/>
-          <w:lang w:val="en-US"/>
-        </w:rPr>
-        <w:t>docx</w:t>
-      </w:r>
-      <w:proofErr w:type="spellEnd"/>
-      <w:r>
-        <w:rPr>
-          <w:b/>
-          <w:lang w:val="en-US"/>
-        </w:rPr>
-        <w:t>):</w:t>
+        <w:t xml:space="preserve"> (.docx):</w:t>
       </w:r>
       <w:r>
         <w:rPr>
@@ -3891,7 +3599,7 @@
     </w:p>
     <w:p>
       <w:pPr>
-        <w:pStyle w:val="Listenabsatz"/>
+        <w:pStyle w:val="ListParagraph"/>
         <w:numPr>
           <w:ilvl w:val="0"/>
           <w:numId w:val="11"/>
@@ -3933,7 +3641,7 @@
     </w:p>
     <w:p>
       <w:pPr>
-        <w:pStyle w:val="Listenabsatz"/>
+        <w:pStyle w:val="ListParagraph"/>
         <w:numPr>
           <w:ilvl w:val="0"/>
           <w:numId w:val="11"/>
@@ -3954,12 +3662,26 @@
         <w:rPr>
           <w:lang w:val="en-US"/>
         </w:rPr>
-        <w:t>: the travelEntry person</w:t>
-      </w:r>
-    </w:p>
-    <w:p>
-      <w:pPr>
-        <w:pStyle w:val="Listenabsatz"/>
+        <w:t xml:space="preserve">: the </w:t>
+      </w:r>
+      <w:proofErr w:type="spellStart"/>
+      <w:r>
+        <w:rPr>
+          <w:lang w:val="en-US"/>
+        </w:rPr>
+        <w:t>travelEntry</w:t>
+      </w:r>
+      <w:proofErr w:type="spellEnd"/>
+      <w:r>
+        <w:rPr>
+          <w:lang w:val="en-US"/>
+        </w:rPr>
+        <w:t xml:space="preserve"> person</w:t>
+      </w:r>
+    </w:p>
+    <w:p>
+      <w:pPr>
+        <w:pStyle w:val="ListParagraph"/>
         <w:numPr>
           <w:ilvl w:val="0"/>
           <w:numId w:val="11"/>
@@ -3993,7 +3715,7 @@
     </w:p>
     <w:p>
       <w:pPr>
-        <w:pStyle w:val="Listenabsatz"/>
+        <w:pStyle w:val="ListParagraph"/>
         <w:numPr>
           <w:ilvl w:val="0"/>
           <w:numId w:val="9"/>
@@ -4061,7 +3783,7 @@
     </w:p>
     <w:p>
       <w:pPr>
-        <w:pStyle w:val="Listenabsatz"/>
+        <w:pStyle w:val="ListParagraph"/>
         <w:numPr>
           <w:ilvl w:val="0"/>
           <w:numId w:val="11"/>
@@ -4087,7 +3809,7 @@
     </w:p>
     <w:p>
       <w:pPr>
-        <w:pStyle w:val="Listenabsatz"/>
+        <w:pStyle w:val="ListParagraph"/>
         <w:numPr>
           <w:ilvl w:val="0"/>
           <w:numId w:val="11"/>
@@ -4123,7 +3845,7 @@
     </w:p>
     <w:p>
       <w:pPr>
-        <w:pStyle w:val="Listenabsatz"/>
+        <w:pStyle w:val="ListParagraph"/>
         <w:numPr>
           <w:ilvl w:val="0"/>
           <w:numId w:val="11"/>
@@ -4151,7 +3873,7 @@
     </w:p>
     <w:p>
       <w:pPr>
-        <w:pStyle w:val="Listenabsatz"/>
+        <w:pStyle w:val="ListParagraph"/>
         <w:numPr>
           <w:ilvl w:val="0"/>
           <w:numId w:val="11"/>
@@ -4177,7 +3899,198 @@
     </w:p>
     <w:p>
       <w:pPr>
-        <w:pStyle w:val="Listenabsatz"/>
+        <w:shd w:val="clear" w:color="auto" w:fill="FFFFFF" w:themeFill="background1"/>
+        <w:rPr>
+          <w:lang w:val="en-US"/>
+        </w:rPr>
+      </w:pPr>
+    </w:p>
+    <w:p>
+      <w:pPr>
+        <w:pStyle w:val="ListParagraph"/>
+        <w:numPr>
+          <w:ilvl w:val="0"/>
+          <w:numId w:val="9"/>
+        </w:numPr>
+        <w:shd w:val="clear" w:color="auto" w:fill="FFFFFF" w:themeFill="background1"/>
+        <w:rPr>
+          <w:b/>
+          <w:bCs/>
+          <w:lang w:val="en-US"/>
+        </w:rPr>
+      </w:pPr>
+      <w:r>
+        <w:rPr>
+          <w:b/>
+          <w:bCs/>
+          <w:lang w:val="en-US"/>
+        </w:rPr>
+        <w:t>Templates for Surveys (.docx):</w:t>
+      </w:r>
+    </w:p>
+    <w:p>
+      <w:pPr>
+        <w:pStyle w:val="ListParagraph"/>
+        <w:shd w:val="clear" w:color="auto" w:fill="FFFFFF" w:themeFill="background1"/>
+        <w:rPr>
+          <w:b/>
+          <w:lang w:val="en-US"/>
+        </w:rPr>
+      </w:pPr>
+      <w:r>
+        <w:rPr>
+          <w:lang w:val="en-US"/>
+        </w:rPr>
+        <w:t>Available root entities:</w:t>
+      </w:r>
+      <w:r>
+        <w:rPr>
+          <w:lang w:val="en-US"/>
+        </w:rPr>
+        <w:t xml:space="preserve"> </w:t>
+      </w:r>
+    </w:p>
+    <w:p>
+      <w:pPr>
+        <w:pStyle w:val="ListParagraph"/>
+        <w:numPr>
+          <w:ilvl w:val="0"/>
+          <w:numId w:val="11"/>
+        </w:numPr>
+        <w:shd w:val="clear" w:color="auto" w:fill="FFFFFF" w:themeFill="background1"/>
+        <w:rPr>
+          <w:lang w:val="en-US"/>
+        </w:rPr>
+      </w:pPr>
+      <w:r>
+        <w:rPr>
+          <w:b/>
+          <w:lang w:val="en-US"/>
+        </w:rPr>
+        <w:t>case</w:t>
+      </w:r>
+      <w:r>
+        <w:rPr>
+          <w:lang w:val="en-US"/>
+        </w:rPr>
+        <w:t xml:space="preserve">: </w:t>
+      </w:r>
+      <w:r>
+        <w:rPr>
+          <w:lang w:val="en-US"/>
+        </w:rPr>
+        <w:t xml:space="preserve">case </w:t>
+      </w:r>
+      <w:r>
+        <w:rPr>
+          <w:lang w:val="en-US"/>
+        </w:rPr>
+        <w:t>data</w:t>
+      </w:r>
+    </w:p>
+    <w:p>
+      <w:pPr>
+        <w:pStyle w:val="ListParagraph"/>
+        <w:numPr>
+          <w:ilvl w:val="0"/>
+          <w:numId w:val="11"/>
+        </w:numPr>
+        <w:shd w:val="clear" w:color="auto" w:fill="FFFFFF" w:themeFill="background1"/>
+        <w:rPr>
+          <w:lang w:val="en-US"/>
+        </w:rPr>
+      </w:pPr>
+      <w:r>
+        <w:rPr>
+          <w:b/>
+          <w:lang w:val="en-US"/>
+        </w:rPr>
+        <w:t>person</w:t>
+      </w:r>
+      <w:r>
+        <w:rPr>
+          <w:lang w:val="en-US"/>
+        </w:rPr>
+        <w:t>:</w:t>
+      </w:r>
+      <w:r>
+        <w:rPr>
+          <w:lang w:val="en-US"/>
+        </w:rPr>
+        <w:t xml:space="preserve"> the case’s person</w:t>
+      </w:r>
+    </w:p>
+    <w:p>
+      <w:pPr>
+        <w:pStyle w:val="ListParagraph"/>
+        <w:numPr>
+          <w:ilvl w:val="0"/>
+          <w:numId w:val="11"/>
+        </w:numPr>
+        <w:shd w:val="clear" w:color="auto" w:fill="FFFFFF" w:themeFill="background1"/>
+        <w:rPr>
+          <w:lang w:val="en-US"/>
+        </w:rPr>
+      </w:pPr>
+      <w:proofErr w:type="spellStart"/>
+      <w:r>
+        <w:rPr>
+          <w:b/>
+          <w:lang w:val="en-US"/>
+        </w:rPr>
+        <w:t>surveyToken</w:t>
+      </w:r>
+      <w:proofErr w:type="spellEnd"/>
+      <w:r>
+        <w:rPr>
+          <w:b/>
+          <w:lang w:val="en-US"/>
+        </w:rPr>
+        <w:t xml:space="preserve">: </w:t>
+      </w:r>
+      <w:r>
+        <w:rPr>
+          <w:lang w:val="en-US"/>
+        </w:rPr>
+        <w:t xml:space="preserve">mandatory </w:t>
+      </w:r>
+      <w:r>
+        <w:rPr>
+          <w:lang w:val="en-US"/>
+        </w:rPr>
+        <w:t>custom placeholder</w:t>
+      </w:r>
+    </w:p>
+    <w:p>
+      <w:pPr>
+        <w:pStyle w:val="ListParagraph"/>
+        <w:shd w:val="clear" w:color="auto" w:fill="FFFFFF" w:themeFill="background1"/>
+        <w:rPr>
+          <w:lang w:val="en-US"/>
+        </w:rPr>
+      </w:pPr>
+    </w:p>
+    <w:p>
+      <w:pPr>
+        <w:shd w:val="clear" w:color="auto" w:fill="FFFFFF" w:themeFill="background1"/>
+        <w:ind w:left="360"/>
+        <w:rPr>
+          <w:lang w:val="en-US"/>
+        </w:rPr>
+      </w:pPr>
+    </w:p>
+    <w:p>
+      <w:pPr>
+        <w:pStyle w:val="ListParagraph"/>
+        <w:shd w:val="clear" w:color="auto" w:fill="FFFFFF" w:themeFill="background1"/>
+        <w:rPr>
+          <w:lang w:val="en-US"/>
+        </w:rPr>
+      </w:pPr>
+    </w:p>
+    <w:p>
+      <w:pPr>
+        <w:pStyle w:val="ListParagraph"/>
         <w:shd w:val="clear" w:color="auto" w:fill="FFFFFF" w:themeFill="background1"/>
         <w:rPr>
           <w:lang w:val="en-US"/>
@@ -4211,8 +4124,8 @@
 </file>
 
 <file path=word/numbering.xml><?xml version="1.0" encoding="utf-8"?>
-<w:numbering xmlns:ve="http://schemas.openxmlformats.org/markup-compatibility/2006" xmlns:o="urn:schemas-microsoft-com:office:office" xmlns:r="http://schemas.openxmlformats.org/officeDocument/2006/relationships" xmlns:m="http://schemas.openxmlformats.org/officeDocument/2006/math" xmlns:v="urn:schemas-microsoft-com:vml" xmlns:wp="http://schemas.openxmlformats.org/drawingml/2006/wordprocessingDrawing" xmlns:w10="urn:schemas-microsoft-com:office:word" xmlns:w="http://schemas.openxmlformats.org/wordprocessingml/2006/main" xmlns:wne="http://schemas.microsoft.com/office/word/2006/wordml">
-  <w:abstractNum w:abstractNumId="0">
+<w:numbering xmlns:wpc="http://schemas.microsoft.com/office/word/2010/wordprocessingCanvas" xmlns:cx="http://schemas.microsoft.com/office/drawing/2014/chartex" xmlns:cx1="http://schemas.microsoft.com/office/drawing/2015/9/8/chartex" xmlns:cx2="http://schemas.microsoft.com/office/drawing/2015/10/21/chartex" xmlns:cx3="http://schemas.microsoft.com/office/drawing/2016/5/9/chartex" xmlns:cx4="http://schemas.microsoft.com/office/drawing/2016/5/10/chartex" xmlns:cx5="http://schemas.microsoft.com/office/drawing/2016/5/11/chartex" xmlns:cx6="http://schemas.microsoft.com/office/drawing/2016/5/12/chartex" xmlns:cx7="http://schemas.microsoft.com/office/drawing/2016/5/13/chartex" xmlns:cx8="http://schemas.microsoft.com/office/drawing/2016/5/14/chartex" xmlns:mc="http://schemas.openxmlformats.org/markup-compatibility/2006" xmlns:aink="http://schemas.microsoft.com/office/drawing/2016/ink" xmlns:am3d="http://schemas.microsoft.com/office/drawing/2017/model3d" xmlns:o="urn:schemas-microsoft-com:office:office" xmlns:oel="http://schemas.microsoft.com/office/2019/extlst" xmlns:r="http://schemas.openxmlformats.org/officeDocument/2006/relationships" xmlns:m="http://schemas.openxmlformats.org/officeDocument/2006/math" xmlns:v="urn:schemas-microsoft-com:vml" xmlns:wp14="http://schemas.microsoft.com/office/word/2010/wordprocessingDrawing" xmlns:wp="http://schemas.openxmlformats.org/drawingml/2006/wordprocessingDrawing" xmlns:w10="urn:schemas-microsoft-com:office:word" xmlns:w="http://schemas.openxmlformats.org/wordprocessingml/2006/main" xmlns:w14="http://schemas.microsoft.com/office/word/2010/wordml" xmlns:w15="http://schemas.microsoft.com/office/word/2012/wordml" xmlns:w16cex="http://schemas.microsoft.com/office/word/2018/wordml/cex" xmlns:w16cid="http://schemas.microsoft.com/office/word/2016/wordml/cid" xmlns:w16="http://schemas.microsoft.com/office/word/2018/wordml" xmlns:w16sdtdh="http://schemas.microsoft.com/office/word/2020/wordml/sdtdatahash" xmlns:w16se="http://schemas.microsoft.com/office/word/2015/wordml/symex" xmlns:wpg="http://schemas.microsoft.com/office/word/2010/wordprocessingGroup" xmlns:wpi="http://schemas.microsoft.com/office/word/2010/wordprocessingInk" xmlns:wne="http://schemas.microsoft.com/office/word/2006/wordml" xmlns:wps="http://schemas.microsoft.com/office/word/2010/wordprocessingShape" mc:Ignorable="w14 w15 w16se w16cid w16 w16cex w16sdtdh wp14">
+  <w:abstractNum w:abstractNumId="0" w15:restartNumberingAfterBreak="0">
     <w:nsid w:val="02522946"/>
     <w:multiLevelType w:val="hybridMultilevel"/>
     <w:tmpl w:val="AF90CBC2"/>
@@ -4301,7 +4214,7 @@
       </w:pPr>
     </w:lvl>
   </w:abstractNum>
-  <w:abstractNum w:abstractNumId="1">
+  <w:abstractNum w:abstractNumId="1" w15:restartNumberingAfterBreak="0">
     <w:nsid w:val="0BD062A8"/>
     <w:multiLevelType w:val="hybridMultilevel"/>
     <w:tmpl w:val="0BA400AA"/>
@@ -4414,7 +4327,7 @@
       </w:rPr>
     </w:lvl>
   </w:abstractNum>
-  <w:abstractNum w:abstractNumId="2">
+  <w:abstractNum w:abstractNumId="2" w15:restartNumberingAfterBreak="0">
     <w:nsid w:val="13863039"/>
     <w:multiLevelType w:val="hybridMultilevel"/>
     <w:tmpl w:val="90A0CB78"/>
@@ -4526,7 +4439,7 @@
       </w:rPr>
     </w:lvl>
   </w:abstractNum>
-  <w:abstractNum w:abstractNumId="3">
+  <w:abstractNum w:abstractNumId="3" w15:restartNumberingAfterBreak="0">
     <w:nsid w:val="26802CC1"/>
     <w:multiLevelType w:val="hybridMultilevel"/>
     <w:tmpl w:val="A06E3D1A"/>
@@ -4639,7 +4552,7 @@
       </w:rPr>
     </w:lvl>
   </w:abstractNum>
-  <w:abstractNum w:abstractNumId="4">
+  <w:abstractNum w:abstractNumId="4" w15:restartNumberingAfterBreak="0">
     <w:nsid w:val="48DE1FAA"/>
     <w:multiLevelType w:val="hybridMultilevel"/>
     <w:tmpl w:val="6764C8F6"/>
@@ -4752,7 +4665,7 @@
       </w:rPr>
     </w:lvl>
   </w:abstractNum>
-  <w:abstractNum w:abstractNumId="5">
+  <w:abstractNum w:abstractNumId="5" w15:restartNumberingAfterBreak="0">
     <w:nsid w:val="51696C38"/>
     <w:multiLevelType w:val="hybridMultilevel"/>
     <w:tmpl w:val="CBB81070"/>
@@ -4865,7 +4778,7 @@
       </w:rPr>
     </w:lvl>
   </w:abstractNum>
-  <w:abstractNum w:abstractNumId="6">
+  <w:abstractNum w:abstractNumId="6" w15:restartNumberingAfterBreak="0">
     <w:nsid w:val="52177621"/>
     <w:multiLevelType w:val="hybridMultilevel"/>
     <w:tmpl w:val="4EC2B71E"/>
@@ -4978,7 +4891,7 @@
       </w:rPr>
     </w:lvl>
   </w:abstractNum>
-  <w:abstractNum w:abstractNumId="7">
+  <w:abstractNum w:abstractNumId="7" w15:restartNumberingAfterBreak="0">
     <w:nsid w:val="5E4F4643"/>
     <w:multiLevelType w:val="hybridMultilevel"/>
     <w:tmpl w:val="36BC510C"/>
@@ -5091,7 +5004,7 @@
       </w:rPr>
     </w:lvl>
   </w:abstractNum>
-  <w:abstractNum w:abstractNumId="8">
+  <w:abstractNum w:abstractNumId="8" w15:restartNumberingAfterBreak="0">
     <w:nsid w:val="639A5941"/>
     <w:multiLevelType w:val="hybridMultilevel"/>
     <w:tmpl w:val="9CA6F2F4"/>
@@ -5180,7 +5093,7 @@
       </w:pPr>
     </w:lvl>
   </w:abstractNum>
-  <w:abstractNum w:abstractNumId="9">
+  <w:abstractNum w:abstractNumId="9" w15:restartNumberingAfterBreak="0">
     <w:nsid w:val="763A69ED"/>
     <w:multiLevelType w:val="hybridMultilevel"/>
     <w:tmpl w:val="4EC2B71E"/>
@@ -5293,7 +5206,7 @@
       </w:rPr>
     </w:lvl>
   </w:abstractNum>
-  <w:abstractNum w:abstractNumId="10">
+  <w:abstractNum w:abstractNumId="10" w15:restartNumberingAfterBreak="0">
     <w:nsid w:val="7AD1048C"/>
     <w:multiLevelType w:val="hybridMultilevel"/>
     <w:tmpl w:val="57469CC6"/>
@@ -5309,7 +5222,7 @@
         <w:rFonts w:ascii="Calibri" w:eastAsiaTheme="minorHAnsi" w:hAnsi="Calibri" w:cstheme="minorBidi" w:hint="default"/>
       </w:rPr>
     </w:lvl>
-    <w:lvl w:ilvl="1" w:tplc="04070003" w:tentative="1">
+    <w:lvl w:ilvl="1" w:tplc="04070003">
       <w:start w:val="1"/>
       <w:numFmt w:val="bullet"/>
       <w:lvlText w:val="o"/>
@@ -5406,44 +5319,44 @@
       </w:rPr>
     </w:lvl>
   </w:abstractNum>
-  <w:num w:numId="1">
+  <w:num w:numId="1" w16cid:durableId="1329094885">
     <w:abstractNumId w:val="2"/>
   </w:num>
-  <w:num w:numId="2">
+  <w:num w:numId="2" w16cid:durableId="204104383">
     <w:abstractNumId w:val="1"/>
   </w:num>
-  <w:num w:numId="3">
+  <w:num w:numId="3" w16cid:durableId="876166095">
     <w:abstractNumId w:val="6"/>
   </w:num>
-  <w:num w:numId="4">
+  <w:num w:numId="4" w16cid:durableId="254443079">
     <w:abstractNumId w:val="5"/>
   </w:num>
-  <w:num w:numId="5">
+  <w:num w:numId="5" w16cid:durableId="1208224833">
     <w:abstractNumId w:val="4"/>
   </w:num>
-  <w:num w:numId="6">
+  <w:num w:numId="6" w16cid:durableId="206793626">
     <w:abstractNumId w:val="9"/>
   </w:num>
-  <w:num w:numId="7">
+  <w:num w:numId="7" w16cid:durableId="874923494">
     <w:abstractNumId w:val="7"/>
   </w:num>
-  <w:num w:numId="8">
+  <w:num w:numId="8" w16cid:durableId="159660822">
     <w:abstractNumId w:val="3"/>
   </w:num>
-  <w:num w:numId="9">
+  <w:num w:numId="9" w16cid:durableId="1389064046">
     <w:abstractNumId w:val="10"/>
   </w:num>
-  <w:num w:numId="10">
+  <w:num w:numId="10" w16cid:durableId="176164000">
     <w:abstractNumId w:val="0"/>
   </w:num>
-  <w:num w:numId="11">
+  <w:num w:numId="11" w16cid:durableId="1312562616">
     <w:abstractNumId w:val="8"/>
   </w:num>
 </w:numbering>
 </file>
 
 <file path=word/styles.xml><?xml version="1.0" encoding="utf-8"?>
-<w:styles xmlns:r="http://schemas.openxmlformats.org/officeDocument/2006/relationships" xmlns:w="http://schemas.openxmlformats.org/wordprocessingml/2006/main">
+<w:styles xmlns:mc="http://schemas.openxmlformats.org/markup-compatibility/2006" xmlns:r="http://schemas.openxmlformats.org/officeDocument/2006/relationships" xmlns:w="http://schemas.openxmlformats.org/wordprocessingml/2006/main" xmlns:w14="http://schemas.microsoft.com/office/word/2010/wordml" xmlns:w15="http://schemas.microsoft.com/office/word/2012/wordml" xmlns:w16cex="http://schemas.microsoft.com/office/word/2018/wordml/cex" xmlns:w16cid="http://schemas.microsoft.com/office/word/2016/wordml/cid" xmlns:w16="http://schemas.microsoft.com/office/word/2018/wordml" xmlns:w16sdtdh="http://schemas.microsoft.com/office/word/2020/wordml/sdtdatahash" xmlns:w16se="http://schemas.microsoft.com/office/word/2015/wordml/symex" mc:Ignorable="w14 w15 w16se w16cid w16 w16cex w16sdtdh">
   <w:docDefaults>
     <w:rPrDefault>
       <w:rPr>
@@ -5459,162 +5372,400 @@
       </w:pPr>
     </w:pPrDefault>
   </w:docDefaults>
-  <w:latentStyles w:defLockedState="0" w:defUIPriority="99" w:defSemiHidden="1" w:defUnhideWhenUsed="1" w:defQFormat="0" w:count="267">
-    <w:lsdException w:name="Normal" w:semiHidden="0" w:uiPriority="0" w:unhideWhenUsed="0" w:qFormat="1"/>
-    <w:lsdException w:name="heading 1" w:semiHidden="0" w:uiPriority="9" w:unhideWhenUsed="0" w:qFormat="1"/>
-    <w:lsdException w:name="heading 2" w:uiPriority="9" w:qFormat="1"/>
-    <w:lsdException w:name="heading 3" w:uiPriority="9" w:qFormat="1"/>
-    <w:lsdException w:name="heading 4" w:uiPriority="9" w:qFormat="1"/>
-    <w:lsdException w:name="heading 5" w:uiPriority="9" w:qFormat="1"/>
-    <w:lsdException w:name="heading 6" w:uiPriority="9" w:qFormat="1"/>
-    <w:lsdException w:name="heading 7" w:uiPriority="9" w:qFormat="1"/>
-    <w:lsdException w:name="heading 8" w:uiPriority="9" w:qFormat="1"/>
-    <w:lsdException w:name="heading 9" w:uiPriority="9" w:qFormat="1"/>
-    <w:lsdException w:name="toc 1" w:uiPriority="39"/>
-    <w:lsdException w:name="toc 2" w:uiPriority="39"/>
-    <w:lsdException w:name="toc 3" w:uiPriority="39"/>
-    <w:lsdException w:name="toc 4" w:uiPriority="39"/>
-    <w:lsdException w:name="toc 5" w:uiPriority="39"/>
-    <w:lsdException w:name="toc 6" w:uiPriority="39"/>
-    <w:lsdException w:name="toc 7" w:uiPriority="39"/>
-    <w:lsdException w:name="toc 8" w:uiPriority="39"/>
-    <w:lsdException w:name="toc 9" w:uiPriority="39"/>
-    <w:lsdException w:name="caption" w:uiPriority="35" w:qFormat="1"/>
-    <w:lsdException w:name="Title" w:semiHidden="0" w:uiPriority="10" w:unhideWhenUsed="0" w:qFormat="1"/>
-    <w:lsdException w:name="Default Paragraph Font" w:uiPriority="1"/>
-    <w:lsdException w:name="Subtitle" w:semiHidden="0" w:uiPriority="11" w:unhideWhenUsed="0" w:qFormat="1"/>
-    <w:lsdException w:name="Strong" w:semiHidden="0" w:uiPriority="22" w:unhideWhenUsed="0" w:qFormat="1"/>
-    <w:lsdException w:name="Emphasis" w:semiHidden="0" w:uiPriority="20" w:unhideWhenUsed="0" w:qFormat="1"/>
-    <w:lsdException w:name="Table Grid" w:semiHidden="0" w:uiPriority="59" w:unhideWhenUsed="0"/>
-    <w:lsdException w:name="Placeholder Text" w:unhideWhenUsed="0"/>
-    <w:lsdException w:name="No Spacing" w:semiHidden="0" w:uiPriority="1" w:unhideWhenUsed="0" w:qFormat="1"/>
-    <w:lsdException w:name="Light Shading" w:semiHidden="0" w:uiPriority="60" w:unhideWhenUsed="0"/>
-    <w:lsdException w:name="Light List" w:semiHidden="0" w:uiPriority="61" w:unhideWhenUsed="0"/>
-    <w:lsdException w:name="Light Grid" w:semiHidden="0" w:uiPriority="62" w:unhideWhenUsed="0"/>
-    <w:lsdException w:name="Medium Shading 1" w:semiHidden="0" w:uiPriority="63" w:unhideWhenUsed="0"/>
-    <w:lsdException w:name="Medium Shading 2" w:semiHidden="0" w:uiPriority="64" w:unhideWhenUsed="0"/>
-    <w:lsdException w:name="Medium List 1" w:semiHidden="0" w:uiPriority="65" w:unhideWhenUsed="0"/>
-    <w:lsdException w:name="Medium List 2" w:semiHidden="0" w:uiPriority="66" w:unhideWhenUsed="0"/>
-    <w:lsdException w:name="Medium Grid 1" w:semiHidden="0" w:uiPriority="67" w:unhideWhenUsed="0"/>
-    <w:lsdException w:name="Medium Grid 2" w:semiHidden="0" w:uiPriority="68" w:unhideWhenUsed="0"/>
-    <w:lsdException w:name="Medium Grid 3" w:semiHidden="0" w:uiPriority="69" w:unhideWhenUsed="0"/>
-    <w:lsdException w:name="Dark List" w:semiHidden="0" w:uiPriority="70" w:unhideWhenUsed="0"/>
-    <w:lsdException w:name="Colorful Shading" w:semiHidden="0" w:uiPriority="71" w:unhideWhenUsed="0"/>
-    <w:lsdException w:name="Colorful List" w:semiHidden="0" w:uiPriority="72" w:unhideWhenUsed="0"/>
-    <w:lsdException w:name="Colorful Grid" w:semiHidden="0" w:uiPriority="73" w:unhideWhenUsed="0"/>
-    <w:lsdException w:name="Light Shading Accent 1" w:semiHidden="0" w:uiPriority="60" w:unhideWhenUsed="0"/>
-    <w:lsdException w:name="Light List Accent 1" w:semiHidden="0" w:uiPriority="61" w:unhideWhenUsed="0"/>
-    <w:lsdException w:name="Light Grid Accent 1" w:semiHidden="0" w:uiPriority="62" w:unhideWhenUsed="0"/>
-    <w:lsdException w:name="Medium Shading 1 Accent 1" w:semiHidden="0" w:uiPriority="63" w:unhideWhenUsed="0"/>
-    <w:lsdException w:name="Medium Shading 2 Accent 1" w:semiHidden="0" w:uiPriority="64" w:unhideWhenUsed="0"/>
-    <w:lsdException w:name="Medium List 1 Accent 1" w:semiHidden="0" w:uiPriority="65" w:unhideWhenUsed="0"/>
-    <w:lsdException w:name="Revision" w:unhideWhenUsed="0"/>
-    <w:lsdException w:name="List Paragraph" w:semiHidden="0" w:uiPriority="34" w:unhideWhenUsed="0" w:qFormat="1"/>
-    <w:lsdException w:name="Quote" w:semiHidden="0" w:uiPriority="29" w:unhideWhenUsed="0" w:qFormat="1"/>
-    <w:lsdException w:name="Intense Quote" w:semiHidden="0" w:uiPriority="30" w:unhideWhenUsed="0" w:qFormat="1"/>
-    <w:lsdException w:name="Medium List 2 Accent 1" w:semiHidden="0" w:uiPriority="66" w:unhideWhenUsed="0"/>
-    <w:lsdException w:name="Medium Grid 1 Accent 1" w:semiHidden="0" w:uiPriority="67" w:unhideWhenUsed="0"/>
-    <w:lsdException w:name="Medium Grid 2 Accent 1" w:semiHidden="0" w:uiPriority="68" w:unhideWhenUsed="0"/>
-    <w:lsdException w:name="Medium Grid 3 Accent 1" w:semiHidden="0" w:uiPriority="69" w:unhideWhenUsed="0"/>
-    <w:lsdException w:name="Dark List Accent 1" w:semiHidden="0" w:uiPriority="70" w:unhideWhenUsed="0"/>
-    <w:lsdException w:name="Colorful Shading Accent 1" w:semiHidden="0" w:uiPriority="71" w:unhideWhenUsed="0"/>
-    <w:lsdException w:name="Colorful List Accent 1" w:semiHidden="0" w:uiPriority="72" w:unhideWhenUsed="0"/>
-    <w:lsdException w:name="Colorful Grid Accent 1" w:semiHidden="0" w:uiPriority="73" w:unhideWhenUsed="0"/>
-    <w:lsdException w:name="Light Shading Accent 2" w:semiHidden="0" w:uiPriority="60" w:unhideWhenUsed="0"/>
-    <w:lsdException w:name="Light List Accent 2" w:semiHidden="0" w:uiPriority="61" w:unhideWhenUsed="0"/>
-    <w:lsdException w:name="Light Grid Accent 2" w:semiHidden="0" w:uiPriority="62" w:unhideWhenUsed="0"/>
-    <w:lsdException w:name="Medium Shading 1 Accent 2" w:semiHidden="0" w:uiPriority="63" w:unhideWhenUsed="0"/>
-    <w:lsdException w:name="Medium Shading 2 Accent 2" w:semiHidden="0" w:uiPriority="64" w:unhideWhenUsed="0"/>
-    <w:lsdException w:name="Medium List 1 Accent 2" w:semiHidden="0" w:uiPriority="65" w:unhideWhenUsed="0"/>
-    <w:lsdException w:name="Medium List 2 Accent 2" w:semiHidden="0" w:uiPriority="66" w:unhideWhenUsed="0"/>
-    <w:lsdException w:name="Medium Grid 1 Accent 2" w:semiHidden="0" w:uiPriority="67" w:unhideWhenUsed="0"/>
-    <w:lsdException w:name="Medium Grid 2 Accent 2" w:semiHidden="0" w:uiPriority="68" w:unhideWhenUsed="0"/>
-    <w:lsdException w:name="Medium Grid 3 Accent 2" w:semiHidden="0" w:uiPriority="69" w:unhideWhenUsed="0"/>
-    <w:lsdException w:name="Dark List Accent 2" w:semiHidden="0" w:uiPriority="70" w:unhideWhenUsed="0"/>
-    <w:lsdException w:name="Colorful Shading Accent 2" w:semiHidden="0" w:uiPriority="71" w:unhideWhenUsed="0"/>
-    <w:lsdException w:name="Colorful List Accent 2" w:semiHidden="0" w:uiPriority="72" w:unhideWhenUsed="0"/>
-    <w:lsdException w:name="Colorful Grid Accent 2" w:semiHidden="0" w:uiPriority="73" w:unhideWhenUsed="0"/>
-    <w:lsdException w:name="Light Shading Accent 3" w:semiHidden="0" w:uiPriority="60" w:unhideWhenUsed="0"/>
-    <w:lsdException w:name="Light List Accent 3" w:semiHidden="0" w:uiPriority="61" w:unhideWhenUsed="0"/>
-    <w:lsdException w:name="Light Grid Accent 3" w:semiHidden="0" w:uiPriority="62" w:unhideWhenUsed="0"/>
-    <w:lsdException w:name="Medium Shading 1 Accent 3" w:semiHidden="0" w:uiPriority="63" w:unhideWhenUsed="0"/>
-    <w:lsdException w:name="Medium Shading 2 Accent 3" w:semiHidden="0" w:uiPriority="64" w:unhideWhenUsed="0"/>
-    <w:lsdException w:name="Medium List 1 Accent 3" w:semiHidden="0" w:uiPriority="65" w:unhideWhenUsed="0"/>
-    <w:lsdException w:name="Medium List 2 Accent 3" w:semiHidden="0" w:uiPriority="66" w:unhideWhenUsed="0"/>
-    <w:lsdException w:name="Medium Grid 1 Accent 3" w:semiHidden="0" w:uiPriority="67" w:unhideWhenUsed="0"/>
-    <w:lsdException w:name="Medium Grid 2 Accent 3" w:semiHidden="0" w:uiPriority="68" w:unhideWhenUsed="0"/>
-    <w:lsdException w:name="Medium Grid 3 Accent 3" w:semiHidden="0" w:uiPriority="69" w:unhideWhenUsed="0"/>
-    <w:lsdException w:name="Dark List Accent 3" w:semiHidden="0" w:uiPriority="70" w:unhideWhenUsed="0"/>
-    <w:lsdException w:name="Colorful Shading Accent 3" w:semiHidden="0" w:uiPriority="71" w:unhideWhenUsed="0"/>
-    <w:lsdException w:name="Colorful List Accent 3" w:semiHidden="0" w:uiPriority="72" w:unhideWhenUsed="0"/>
-    <w:lsdException w:name="Colorful Grid Accent 3" w:semiHidden="0" w:uiPriority="73" w:unhideWhenUsed="0"/>
-    <w:lsdException w:name="Light Shading Accent 4" w:semiHidden="0" w:uiPriority="60" w:unhideWhenUsed="0"/>
-    <w:lsdException w:name="Light List Accent 4" w:semiHidden="0" w:uiPriority="61" w:unhideWhenUsed="0"/>
-    <w:lsdException w:name="Light Grid Accent 4" w:semiHidden="0" w:uiPriority="62" w:unhideWhenUsed="0"/>
-    <w:lsdException w:name="Medium Shading 1 Accent 4" w:semiHidden="0" w:uiPriority="63" w:unhideWhenUsed="0"/>
-    <w:lsdException w:name="Medium Shading 2 Accent 4" w:semiHidden="0" w:uiPriority="64" w:unhideWhenUsed="0"/>
-    <w:lsdException w:name="Medium List 1 Accent 4" w:semiHidden="0" w:uiPriority="65" w:unhideWhenUsed="0"/>
-    <w:lsdException w:name="Medium List 2 Accent 4" w:semiHidden="0" w:uiPriority="66" w:unhideWhenUsed="0"/>
-    <w:lsdException w:name="Medium Grid 1 Accent 4" w:semiHidden="0" w:uiPriority="67" w:unhideWhenUsed="0"/>
-    <w:lsdException w:name="Medium Grid 2 Accent 4" w:semiHidden="0" w:uiPriority="68" w:unhideWhenUsed="0"/>
-    <w:lsdException w:name="Medium Grid 3 Accent 4" w:semiHidden="0" w:uiPriority="69" w:unhideWhenUsed="0"/>
-    <w:lsdException w:name="Dark List Accent 4" w:semiHidden="0" w:uiPriority="70" w:unhideWhenUsed="0"/>
-    <w:lsdException w:name="Colorful Shading Accent 4" w:semiHidden="0" w:uiPriority="71" w:unhideWhenUsed="0"/>
-    <w:lsdException w:name="Colorful List Accent 4" w:semiHidden="0" w:uiPriority="72" w:unhideWhenUsed="0"/>
-    <w:lsdException w:name="Colorful Grid Accent 4" w:semiHidden="0" w:uiPriority="73" w:unhideWhenUsed="0"/>
-    <w:lsdException w:name="Light Shading Accent 5" w:semiHidden="0" w:uiPriority="60" w:unhideWhenUsed="0"/>
-    <w:lsdException w:name="Light List Accent 5" w:semiHidden="0" w:uiPriority="61" w:unhideWhenUsed="0"/>
-    <w:lsdException w:name="Light Grid Accent 5" w:semiHidden="0" w:uiPriority="62" w:unhideWhenUsed="0"/>
-    <w:lsdException w:name="Medium Shading 1 Accent 5" w:semiHidden="0" w:uiPriority="63" w:unhideWhenUsed="0"/>
-    <w:lsdException w:name="Medium Shading 2 Accent 5" w:semiHidden="0" w:uiPriority="64" w:unhideWhenUsed="0"/>
-    <w:lsdException w:name="Medium List 1 Accent 5" w:semiHidden="0" w:uiPriority="65" w:unhideWhenUsed="0"/>
-    <w:lsdException w:name="Medium List 2 Accent 5" w:semiHidden="0" w:uiPriority="66" w:unhideWhenUsed="0"/>
-    <w:lsdException w:name="Medium Grid 1 Accent 5" w:semiHidden="0" w:uiPriority="67" w:unhideWhenUsed="0"/>
-    <w:lsdException w:name="Medium Grid 2 Accent 5" w:semiHidden="0" w:uiPriority="68" w:unhideWhenUsed="0"/>
-    <w:lsdException w:name="Medium Grid 3 Accent 5" w:semiHidden="0" w:uiPriority="69" w:unhideWhenUsed="0"/>
-    <w:lsdException w:name="Dark List Accent 5" w:semiHidden="0" w:uiPriority="70" w:unhideWhenUsed="0"/>
-    <w:lsdException w:name="Colorful Shading Accent 5" w:semiHidden="0" w:uiPriority="71" w:unhideWhenUsed="0"/>
-    <w:lsdException w:name="Colorful List Accent 5" w:semiHidden="0" w:uiPriority="72" w:unhideWhenUsed="0"/>
-    <w:lsdException w:name="Colorful Grid Accent 5" w:semiHidden="0" w:uiPriority="73" w:unhideWhenUsed="0"/>
-    <w:lsdException w:name="Light Shading Accent 6" w:semiHidden="0" w:uiPriority="60" w:unhideWhenUsed="0"/>
-    <w:lsdException w:name="Light List Accent 6" w:semiHidden="0" w:uiPriority="61" w:unhideWhenUsed="0"/>
-    <w:lsdException w:name="Light Grid Accent 6" w:semiHidden="0" w:uiPriority="62" w:unhideWhenUsed="0"/>
-    <w:lsdException w:name="Medium Shading 1 Accent 6" w:semiHidden="0" w:uiPriority="63" w:unhideWhenUsed="0"/>
-    <w:lsdException w:name="Medium Shading 2 Accent 6" w:semiHidden="0" w:uiPriority="64" w:unhideWhenUsed="0"/>
-    <w:lsdException w:name="Medium List 1 Accent 6" w:semiHidden="0" w:uiPriority="65" w:unhideWhenUsed="0"/>
-    <w:lsdException w:name="Medium List 2 Accent 6" w:semiHidden="0" w:uiPriority="66" w:unhideWhenUsed="0"/>
-    <w:lsdException w:name="Medium Grid 1 Accent 6" w:semiHidden="0" w:uiPriority="67" w:unhideWhenUsed="0"/>
-    <w:lsdException w:name="Medium Grid 2 Accent 6" w:semiHidden="0" w:uiPriority="68" w:unhideWhenUsed="0"/>
-    <w:lsdException w:name="Medium Grid 3 Accent 6" w:semiHidden="0" w:uiPriority="69" w:unhideWhenUsed="0"/>
-    <w:lsdException w:name="Dark List Accent 6" w:semiHidden="0" w:uiPriority="70" w:unhideWhenUsed="0"/>
-    <w:lsdException w:name="Colorful Shading Accent 6" w:semiHidden="0" w:uiPriority="71" w:unhideWhenUsed="0"/>
-    <w:lsdException w:name="Colorful List Accent 6" w:semiHidden="0" w:uiPriority="72" w:unhideWhenUsed="0"/>
-    <w:lsdException w:name="Colorful Grid Accent 6" w:semiHidden="0" w:uiPriority="73" w:unhideWhenUsed="0"/>
-    <w:lsdException w:name="Subtle Emphasis" w:semiHidden="0" w:uiPriority="19" w:unhideWhenUsed="0" w:qFormat="1"/>
-    <w:lsdException w:name="Intense Emphasis" w:semiHidden="0" w:uiPriority="21" w:unhideWhenUsed="0" w:qFormat="1"/>
-    <w:lsdException w:name="Subtle Reference" w:semiHidden="0" w:uiPriority="31" w:unhideWhenUsed="0" w:qFormat="1"/>
-    <w:lsdException w:name="Intense Reference" w:semiHidden="0" w:uiPriority="32" w:unhideWhenUsed="0" w:qFormat="1"/>
-    <w:lsdException w:name="Book Title" w:semiHidden="0" w:uiPriority="33" w:unhideWhenUsed="0" w:qFormat="1"/>
-    <w:lsdException w:name="Bibliography" w:uiPriority="37"/>
-    <w:lsdException w:name="TOC Heading" w:uiPriority="39" w:qFormat="1"/>
+  <w:latentStyles w:defLockedState="0" w:defUIPriority="99" w:defSemiHidden="0" w:defUnhideWhenUsed="0" w:defQFormat="0" w:count="376">
+    <w:lsdException w:name="Normal" w:uiPriority="0" w:qFormat="1"/>
+    <w:lsdException w:name="heading 1" w:uiPriority="9" w:qFormat="1"/>
+    <w:lsdException w:name="heading 2" w:semiHidden="1" w:uiPriority="9" w:unhideWhenUsed="1" w:qFormat="1"/>
+    <w:lsdException w:name="heading 3" w:semiHidden="1" w:uiPriority="9" w:unhideWhenUsed="1" w:qFormat="1"/>
+    <w:lsdException w:name="heading 4" w:semiHidden="1" w:uiPriority="9" w:unhideWhenUsed="1" w:qFormat="1"/>
+    <w:lsdException w:name="heading 5" w:semiHidden="1" w:uiPriority="9" w:unhideWhenUsed="1" w:qFormat="1"/>
+    <w:lsdException w:name="heading 6" w:semiHidden="1" w:uiPriority="9" w:unhideWhenUsed="1" w:qFormat="1"/>
+    <w:lsdException w:name="heading 7" w:semiHidden="1" w:uiPriority="9" w:unhideWhenUsed="1" w:qFormat="1"/>
+    <w:lsdException w:name="heading 8" w:semiHidden="1" w:uiPriority="9" w:unhideWhenUsed="1" w:qFormat="1"/>
+    <w:lsdException w:name="heading 9" w:semiHidden="1" w:uiPriority="9" w:unhideWhenUsed="1" w:qFormat="1"/>
+    <w:lsdException w:name="index 1" w:semiHidden="1" w:unhideWhenUsed="1"/>
+    <w:lsdException w:name="index 2" w:semiHidden="1" w:unhideWhenUsed="1"/>
+    <w:lsdException w:name="index 3" w:semiHidden="1" w:unhideWhenUsed="1"/>
+    <w:lsdException w:name="index 4" w:semiHidden="1" w:unhideWhenUsed="1"/>
+    <w:lsdException w:name="index 5" w:semiHidden="1" w:unhideWhenUsed="1"/>
+    <w:lsdException w:name="index 6" w:semiHidden="1" w:unhideWhenUsed="1"/>
+    <w:lsdException w:name="index 7" w:semiHidden="1" w:unhideWhenUsed="1"/>
+    <w:lsdException w:name="index 8" w:semiHidden="1" w:unhideWhenUsed="1"/>
+    <w:lsdException w:name="index 9" w:semiHidden="1" w:unhideWhenUsed="1"/>
+    <w:lsdException w:name="toc 1" w:semiHidden="1" w:uiPriority="39" w:unhideWhenUsed="1"/>
+    <w:lsdException w:name="toc 2" w:semiHidden="1" w:uiPriority="39" w:unhideWhenUsed="1"/>
+    <w:lsdException w:name="toc 3" w:semiHidden="1" w:uiPriority="39" w:unhideWhenUsed="1"/>
+    <w:lsdException w:name="toc 4" w:semiHidden="1" w:uiPriority="39" w:unhideWhenUsed="1"/>
+    <w:lsdException w:name="toc 5" w:semiHidden="1" w:uiPriority="39" w:unhideWhenUsed="1"/>
+    <w:lsdException w:name="toc 6" w:semiHidden="1" w:uiPriority="39" w:unhideWhenUsed="1"/>
+    <w:lsdException w:name="toc 7" w:semiHidden="1" w:uiPriority="39" w:unhideWhenUsed="1"/>
+    <w:lsdException w:name="toc 8" w:semiHidden="1" w:uiPriority="39" w:unhideWhenUsed="1"/>
+    <w:lsdException w:name="toc 9" w:semiHidden="1" w:uiPriority="39" w:unhideWhenUsed="1"/>
+    <w:lsdException w:name="Normal Indent" w:semiHidden="1" w:unhideWhenUsed="1"/>
+    <w:lsdException w:name="footnote text" w:semiHidden="1" w:unhideWhenUsed="1"/>
+    <w:lsdException w:name="annotation text" w:semiHidden="1" w:unhideWhenUsed="1"/>
+    <w:lsdException w:name="header" w:semiHidden="1" w:unhideWhenUsed="1"/>
+    <w:lsdException w:name="footer" w:semiHidden="1" w:unhideWhenUsed="1"/>
+    <w:lsdException w:name="index heading" w:semiHidden="1" w:unhideWhenUsed="1"/>
+    <w:lsdException w:name="caption" w:semiHidden="1" w:uiPriority="35" w:unhideWhenUsed="1" w:qFormat="1"/>
+    <w:lsdException w:name="table of figures" w:semiHidden="1" w:unhideWhenUsed="1"/>
+    <w:lsdException w:name="envelope address" w:semiHidden="1" w:unhideWhenUsed="1"/>
+    <w:lsdException w:name="envelope return" w:semiHidden="1" w:unhideWhenUsed="1"/>
+    <w:lsdException w:name="footnote reference" w:semiHidden="1" w:unhideWhenUsed="1"/>
+    <w:lsdException w:name="annotation reference" w:semiHidden="1" w:unhideWhenUsed="1"/>
+    <w:lsdException w:name="line number" w:semiHidden="1" w:unhideWhenUsed="1"/>
+    <w:lsdException w:name="page number" w:semiHidden="1" w:unhideWhenUsed="1"/>
+    <w:lsdException w:name="endnote reference" w:semiHidden="1" w:unhideWhenUsed="1"/>
+    <w:lsdException w:name="endnote text" w:semiHidden="1" w:unhideWhenUsed="1"/>
+    <w:lsdException w:name="table of authorities" w:semiHidden="1" w:unhideWhenUsed="1"/>
+    <w:lsdException w:name="macro" w:semiHidden="1" w:unhideWhenUsed="1"/>
+    <w:lsdException w:name="toa heading" w:semiHidden="1" w:unhideWhenUsed="1"/>
+    <w:lsdException w:name="List" w:semiHidden="1" w:unhideWhenUsed="1"/>
+    <w:lsdException w:name="List Bullet" w:semiHidden="1" w:unhideWhenUsed="1"/>
+    <w:lsdException w:name="List Number" w:semiHidden="1" w:unhideWhenUsed="1"/>
+    <w:lsdException w:name="List 2" w:semiHidden="1" w:unhideWhenUsed="1"/>
+    <w:lsdException w:name="List 3" w:semiHidden="1" w:unhideWhenUsed="1"/>
+    <w:lsdException w:name="List 4" w:semiHidden="1" w:unhideWhenUsed="1"/>
+    <w:lsdException w:name="List 5" w:semiHidden="1" w:unhideWhenUsed="1"/>
+    <w:lsdException w:name="List Bullet 2" w:semiHidden="1" w:unhideWhenUsed="1"/>
+    <w:lsdException w:name="List Bullet 3" w:semiHidden="1" w:unhideWhenUsed="1"/>
+    <w:lsdException w:name="List Bullet 4" w:semiHidden="1" w:unhideWhenUsed="1"/>
+    <w:lsdException w:name="List Bullet 5" w:semiHidden="1" w:unhideWhenUsed="1"/>
+    <w:lsdException w:name="List Number 2" w:semiHidden="1" w:unhideWhenUsed="1"/>
+    <w:lsdException w:name="List Number 3" w:semiHidden="1" w:unhideWhenUsed="1"/>
+    <w:lsdException w:name="List Number 4" w:semiHidden="1" w:unhideWhenUsed="1"/>
+    <w:lsdException w:name="List Number 5" w:semiHidden="1" w:unhideWhenUsed="1"/>
+    <w:lsdException w:name="Title" w:uiPriority="10" w:qFormat="1"/>
+    <w:lsdException w:name="Closing" w:semiHidden="1" w:unhideWhenUsed="1"/>
+    <w:lsdException w:name="Signature" w:semiHidden="1" w:unhideWhenUsed="1"/>
+    <w:lsdException w:name="Default Paragraph Font" w:semiHidden="1" w:uiPriority="1" w:unhideWhenUsed="1"/>
+    <w:lsdException w:name="Body Text" w:semiHidden="1" w:unhideWhenUsed="1"/>
+    <w:lsdException w:name="Body Text Indent" w:semiHidden="1" w:unhideWhenUsed="1"/>
+    <w:lsdException w:name="List Continue" w:semiHidden="1" w:unhideWhenUsed="1"/>
+    <w:lsdException w:name="List Continue 2" w:semiHidden="1" w:unhideWhenUsed="1"/>
+    <w:lsdException w:name="List Continue 3" w:semiHidden="1" w:unhideWhenUsed="1"/>
+    <w:lsdException w:name="List Continue 4" w:semiHidden="1" w:unhideWhenUsed="1"/>
+    <w:lsdException w:name="List Continue 5" w:semiHidden="1" w:unhideWhenUsed="1"/>
+    <w:lsdException w:name="Message Header" w:semiHidden="1" w:unhideWhenUsed="1"/>
+    <w:lsdException w:name="Subtitle" w:uiPriority="11" w:qFormat="1"/>
+    <w:lsdException w:name="Salutation" w:semiHidden="1" w:unhideWhenUsed="1"/>
+    <w:lsdException w:name="Date" w:semiHidden="1" w:unhideWhenUsed="1"/>
+    <w:lsdException w:name="Body Text First Indent" w:semiHidden="1" w:unhideWhenUsed="1"/>
+    <w:lsdException w:name="Body Text First Indent 2" w:semiHidden="1" w:unhideWhenUsed="1"/>
+    <w:lsdException w:name="Note Heading" w:semiHidden="1" w:unhideWhenUsed="1"/>
+    <w:lsdException w:name="Body Text 2" w:semiHidden="1" w:unhideWhenUsed="1"/>
+    <w:lsdException w:name="Body Text 3" w:semiHidden="1" w:unhideWhenUsed="1"/>
+    <w:lsdException w:name="Body Text Indent 2" w:semiHidden="1" w:unhideWhenUsed="1"/>
+    <w:lsdException w:name="Body Text Indent 3" w:semiHidden="1" w:unhideWhenUsed="1"/>
+    <w:lsdException w:name="Block Text" w:semiHidden="1" w:unhideWhenUsed="1"/>
+    <w:lsdException w:name="Hyperlink" w:semiHidden="1" w:unhideWhenUsed="1"/>
+    <w:lsdException w:name="FollowedHyperlink" w:semiHidden="1" w:unhideWhenUsed="1"/>
+    <w:lsdException w:name="Strong" w:uiPriority="22" w:qFormat="1"/>
+    <w:lsdException w:name="Emphasis" w:uiPriority="20" w:qFormat="1"/>
+    <w:lsdException w:name="Document Map" w:semiHidden="1" w:unhideWhenUsed="1"/>
+    <w:lsdException w:name="Plain Text" w:semiHidden="1" w:unhideWhenUsed="1"/>
+    <w:lsdException w:name="E-mail Signature" w:semiHidden="1" w:unhideWhenUsed="1"/>
+    <w:lsdException w:name="HTML Top of Form" w:semiHidden="1" w:unhideWhenUsed="1"/>
+    <w:lsdException w:name="HTML Bottom of Form" w:semiHidden="1" w:unhideWhenUsed="1"/>
+    <w:lsdException w:name="Normal (Web)" w:semiHidden="1" w:unhideWhenUsed="1"/>
+    <w:lsdException w:name="HTML Acronym" w:semiHidden="1" w:unhideWhenUsed="1"/>
+    <w:lsdException w:name="HTML Address" w:semiHidden="1" w:unhideWhenUsed="1"/>
+    <w:lsdException w:name="HTML Cite" w:semiHidden="1" w:unhideWhenUsed="1"/>
+    <w:lsdException w:name="HTML Code" w:semiHidden="1" w:unhideWhenUsed="1"/>
+    <w:lsdException w:name="HTML Definition" w:semiHidden="1" w:unhideWhenUsed="1"/>
+    <w:lsdException w:name="HTML Keyboard" w:semiHidden="1" w:unhideWhenUsed="1"/>
+    <w:lsdException w:name="HTML Preformatted" w:semiHidden="1" w:unhideWhenUsed="1"/>
+    <w:lsdException w:name="HTML Sample" w:semiHidden="1" w:unhideWhenUsed="1"/>
+    <w:lsdException w:name="HTML Typewriter" w:semiHidden="1" w:unhideWhenUsed="1"/>
+    <w:lsdException w:name="HTML Variable" w:semiHidden="1" w:unhideWhenUsed="1"/>
+    <w:lsdException w:name="Normal Table" w:semiHidden="1" w:unhideWhenUsed="1"/>
+    <w:lsdException w:name="annotation subject" w:semiHidden="1" w:unhideWhenUsed="1"/>
+    <w:lsdException w:name="No List" w:semiHidden="1" w:unhideWhenUsed="1"/>
+    <w:lsdException w:name="Outline List 1" w:semiHidden="1" w:unhideWhenUsed="1"/>
+    <w:lsdException w:name="Outline List 2" w:semiHidden="1" w:unhideWhenUsed="1"/>
+    <w:lsdException w:name="Outline List 3" w:semiHidden="1" w:unhideWhenUsed="1"/>
+    <w:lsdException w:name="Table Simple 1" w:semiHidden="1" w:unhideWhenUsed="1"/>
+    <w:lsdException w:name="Table Simple 2" w:semiHidden="1" w:unhideWhenUsed="1"/>
+    <w:lsdException w:name="Table Simple 3" w:semiHidden="1" w:unhideWhenUsed="1"/>
+    <w:lsdException w:name="Table Classic 1" w:semiHidden="1" w:unhideWhenUsed="1"/>
+    <w:lsdException w:name="Table Classic 2" w:semiHidden="1" w:unhideWhenUsed="1"/>
+    <w:lsdException w:name="Table Classic 3" w:semiHidden="1" w:unhideWhenUsed="1"/>
+    <w:lsdException w:name="Table Classic 4" w:semiHidden="1" w:unhideWhenUsed="1"/>
+    <w:lsdException w:name="Table Colorful 1" w:semiHidden="1" w:unhideWhenUsed="1"/>
+    <w:lsdException w:name="Table Colorful 2" w:semiHidden="1" w:unhideWhenUsed="1"/>
+    <w:lsdException w:name="Table Colorful 3" w:semiHidden="1" w:unhideWhenUsed="1"/>
+    <w:lsdException w:name="Table Columns 1" w:semiHidden="1" w:unhideWhenUsed="1"/>
+    <w:lsdException w:name="Table Columns 2" w:semiHidden="1" w:unhideWhenUsed="1"/>
+    <w:lsdException w:name="Table Columns 3" w:semiHidden="1" w:unhideWhenUsed="1"/>
+    <w:lsdException w:name="Table Columns 4" w:semiHidden="1" w:unhideWhenUsed="1"/>
+    <w:lsdException w:name="Table Columns 5" w:semiHidden="1" w:unhideWhenUsed="1"/>
+    <w:lsdException w:name="Table Grid 1" w:semiHidden="1" w:unhideWhenUsed="1"/>
+    <w:lsdException w:name="Table Grid 2" w:semiHidden="1" w:unhideWhenUsed="1"/>
+    <w:lsdException w:name="Table Grid 3" w:semiHidden="1" w:unhideWhenUsed="1"/>
+    <w:lsdException w:name="Table Grid 4" w:semiHidden="1" w:unhideWhenUsed="1"/>
+    <w:lsdException w:name="Table Grid 5" w:semiHidden="1" w:unhideWhenUsed="1"/>
+    <w:lsdException w:name="Table Grid 6" w:semiHidden="1" w:unhideWhenUsed="1"/>
+    <w:lsdException w:name="Table Grid 7" w:semiHidden="1" w:unhideWhenUsed="1"/>
+    <w:lsdException w:name="Table Grid 8" w:semiHidden="1" w:unhideWhenUsed="1"/>
+    <w:lsdException w:name="Table List 1" w:semiHidden="1" w:unhideWhenUsed="1"/>
+    <w:lsdException w:name="Table List 2" w:semiHidden="1" w:unhideWhenUsed="1"/>
+    <w:lsdException w:name="Table List 3" w:semiHidden="1" w:unhideWhenUsed="1"/>
+    <w:lsdException w:name="Table List 4" w:semiHidden="1" w:unhideWhenUsed="1"/>
+    <w:lsdException w:name="Table List 5" w:semiHidden="1" w:unhideWhenUsed="1"/>
+    <w:lsdException w:name="Table List 6" w:semiHidden="1" w:unhideWhenUsed="1"/>
+    <w:lsdException w:name="Table List 7" w:semiHidden="1" w:unhideWhenUsed="1"/>
+    <w:lsdException w:name="Table List 8" w:semiHidden="1" w:unhideWhenUsed="1"/>
+    <w:lsdException w:name="Table 3D effects 1" w:semiHidden="1" w:unhideWhenUsed="1"/>
+    <w:lsdException w:name="Table 3D effects 2" w:semiHidden="1" w:unhideWhenUsed="1"/>
+    <w:lsdException w:name="Table 3D effects 3" w:semiHidden="1" w:unhideWhenUsed="1"/>
+    <w:lsdException w:name="Table Contemporary" w:semiHidden="1" w:unhideWhenUsed="1"/>
+    <w:lsdException w:name="Table Elegant" w:semiHidden="1" w:unhideWhenUsed="1"/>
+    <w:lsdException w:name="Table Professional" w:semiHidden="1" w:unhideWhenUsed="1"/>
+    <w:lsdException w:name="Table Subtle 1" w:semiHidden="1" w:unhideWhenUsed="1"/>
+    <w:lsdException w:name="Table Subtle 2" w:semiHidden="1" w:unhideWhenUsed="1"/>
+    <w:lsdException w:name="Table Web 1" w:semiHidden="1" w:unhideWhenUsed="1"/>
+    <w:lsdException w:name="Table Web 2" w:semiHidden="1" w:unhideWhenUsed="1"/>
+    <w:lsdException w:name="Table Web 3" w:semiHidden="1" w:unhideWhenUsed="1"/>
+    <w:lsdException w:name="Balloon Text" w:semiHidden="1" w:unhideWhenUsed="1"/>
+    <w:lsdException w:name="Table Grid" w:uiPriority="59"/>
+    <w:lsdException w:name="Table Theme" w:semiHidden="1" w:unhideWhenUsed="1"/>
+    <w:lsdException w:name="Placeholder Text" w:semiHidden="1"/>
+    <w:lsdException w:name="No Spacing" w:uiPriority="1" w:qFormat="1"/>
+    <w:lsdException w:name="Light Shading" w:uiPriority="60"/>
+    <w:lsdException w:name="Light List" w:uiPriority="61"/>
+    <w:lsdException w:name="Light Grid" w:uiPriority="62"/>
+    <w:lsdException w:name="Medium Shading 1" w:uiPriority="63"/>
+    <w:lsdException w:name="Medium Shading 2" w:uiPriority="64"/>
+    <w:lsdException w:name="Medium List 1" w:uiPriority="65"/>
+    <w:lsdException w:name="Medium List 2" w:uiPriority="66"/>
+    <w:lsdException w:name="Medium Grid 1" w:uiPriority="67"/>
+    <w:lsdException w:name="Medium Grid 2" w:uiPriority="68"/>
+    <w:lsdException w:name="Medium Grid 3" w:uiPriority="69"/>
+    <w:lsdException w:name="Dark List" w:uiPriority="70"/>
+    <w:lsdException w:name="Colorful Shading" w:uiPriority="71"/>
+    <w:lsdException w:name="Colorful List" w:uiPriority="72"/>
+    <w:lsdException w:name="Colorful Grid" w:uiPriority="73"/>
+    <w:lsdException w:name="Light Shading Accent 1" w:uiPriority="60"/>
+    <w:lsdException w:name="Light List Accent 1" w:uiPriority="61"/>
+    <w:lsdException w:name="Light Grid Accent 1" w:uiPriority="62"/>
+    <w:lsdException w:name="Medium Shading 1 Accent 1" w:uiPriority="63"/>
+    <w:lsdException w:name="Medium Shading 2 Accent 1" w:uiPriority="64"/>
+    <w:lsdException w:name="Medium List 1 Accent 1" w:uiPriority="65"/>
+    <w:lsdException w:name="Revision" w:semiHidden="1"/>
+    <w:lsdException w:name="List Paragraph" w:uiPriority="34" w:qFormat="1"/>
+    <w:lsdException w:name="Quote" w:uiPriority="29" w:qFormat="1"/>
+    <w:lsdException w:name="Intense Quote" w:uiPriority="30" w:qFormat="1"/>
+    <w:lsdException w:name="Medium List 2 Accent 1" w:uiPriority="66"/>
+    <w:lsdException w:name="Medium Grid 1 Accent 1" w:uiPriority="67"/>
+    <w:lsdException w:name="Medium Grid 2 Accent 1" w:uiPriority="68"/>
+    <w:lsdException w:name="Medium Grid 3 Accent 1" w:uiPriority="69"/>
+    <w:lsdException w:name="Dark List Accent 1" w:uiPriority="70"/>
+    <w:lsdException w:name="Colorful Shading Accent 1" w:uiPriority="71"/>
+    <w:lsdException w:name="Colorful List Accent 1" w:uiPriority="72"/>
+    <w:lsdException w:name="Colorful Grid Accent 1" w:uiPriority="73"/>
+    <w:lsdException w:name="Light Shading Accent 2" w:uiPriority="60"/>
+    <w:lsdException w:name="Light List Accent 2" w:uiPriority="61"/>
+    <w:lsdException w:name="Light Grid Accent 2" w:uiPriority="62"/>
+    <w:lsdException w:name="Medium Shading 1 Accent 2" w:uiPriority="63"/>
+    <w:lsdException w:name="Medium Shading 2 Accent 2" w:uiPriority="64"/>
+    <w:lsdException w:name="Medium List 1 Accent 2" w:uiPriority="65"/>
+    <w:lsdException w:name="Medium List 2 Accent 2" w:uiPriority="66"/>
+    <w:lsdException w:name="Medium Grid 1 Accent 2" w:uiPriority="67"/>
+    <w:lsdException w:name="Medium Grid 2 Accent 2" w:uiPriority="68"/>
+    <w:lsdException w:name="Medium Grid 3 Accent 2" w:uiPriority="69"/>
+    <w:lsdException w:name="Dark List Accent 2" w:uiPriority="70"/>
+    <w:lsdException w:name="Colorful Shading Accent 2" w:uiPriority="71"/>
+    <w:lsdException w:name="Colorful List Accent 2" w:uiPriority="72"/>
+    <w:lsdException w:name="Colorful Grid Accent 2" w:uiPriority="73"/>
+    <w:lsdException w:name="Light Shading Accent 3" w:uiPriority="60"/>
+    <w:lsdException w:name="Light List Accent 3" w:uiPriority="61"/>
+    <w:lsdException w:name="Light Grid Accent 3" w:uiPriority="62"/>
+    <w:lsdException w:name="Medium Shading 1 Accent 3" w:uiPriority="63"/>
+    <w:lsdException w:name="Medium Shading 2 Accent 3" w:uiPriority="64"/>
+    <w:lsdException w:name="Medium List 1 Accent 3" w:uiPriority="65"/>
+    <w:lsdException w:name="Medium List 2 Accent 3" w:uiPriority="66"/>
+    <w:lsdException w:name="Medium Grid 1 Accent 3" w:uiPriority="67"/>
+    <w:lsdException w:name="Medium Grid 2 Accent 3" w:uiPriority="68"/>
+    <w:lsdException w:name="Medium Grid 3 Accent 3" w:uiPriority="69"/>
+    <w:lsdException w:name="Dark List Accent 3" w:uiPriority="70"/>
+    <w:lsdException w:name="Colorful Shading Accent 3" w:uiPriority="71"/>
+    <w:lsdException w:name="Colorful List Accent 3" w:uiPriority="72"/>
+    <w:lsdException w:name="Colorful Grid Accent 3" w:uiPriority="73"/>
+    <w:lsdException w:name="Light Shading Accent 4" w:uiPriority="60"/>
+    <w:lsdException w:name="Light List Accent 4" w:uiPriority="61"/>
+    <w:lsdException w:name="Light Grid Accent 4" w:uiPriority="62"/>
+    <w:lsdException w:name="Medium Shading 1 Accent 4" w:uiPriority="63"/>
+    <w:lsdException w:name="Medium Shading 2 Accent 4" w:uiPriority="64"/>
+    <w:lsdException w:name="Medium List 1 Accent 4" w:uiPriority="65"/>
+    <w:lsdException w:name="Medium List 2 Accent 4" w:uiPriority="66"/>
+    <w:lsdException w:name="Medium Grid 1 Accent 4" w:uiPriority="67"/>
+    <w:lsdException w:name="Medium Grid 2 Accent 4" w:uiPriority="68"/>
+    <w:lsdException w:name="Medium Grid 3 Accent 4" w:uiPriority="69"/>
+    <w:lsdException w:name="Dark List Accent 4" w:uiPriority="70"/>
+    <w:lsdException w:name="Colorful Shading Accent 4" w:uiPriority="71"/>
+    <w:lsdException w:name="Colorful List Accent 4" w:uiPriority="72"/>
+    <w:lsdException w:name="Colorful Grid Accent 4" w:uiPriority="73"/>
+    <w:lsdException w:name="Light Shading Accent 5" w:uiPriority="60"/>
+    <w:lsdException w:name="Light List Accent 5" w:uiPriority="61"/>
+    <w:lsdException w:name="Light Grid Accent 5" w:uiPriority="62"/>
+    <w:lsdException w:name="Medium Shading 1 Accent 5" w:uiPriority="63"/>
+    <w:lsdException w:name="Medium Shading 2 Accent 5" w:uiPriority="64"/>
+    <w:lsdException w:name="Medium List 1 Accent 5" w:uiPriority="65"/>
+    <w:lsdException w:name="Medium List 2 Accent 5" w:uiPriority="66"/>
+    <w:lsdException w:name="Medium Grid 1 Accent 5" w:uiPriority="67"/>
+    <w:lsdException w:name="Medium Grid 2 Accent 5" w:uiPriority="68"/>
+    <w:lsdException w:name="Medium Grid 3 Accent 5" w:uiPriority="69"/>
+    <w:lsdException w:name="Dark List Accent 5" w:uiPriority="70"/>
+    <w:lsdException w:name="Colorful Shading Accent 5" w:uiPriority="71"/>
+    <w:lsdException w:name="Colorful List Accent 5" w:uiPriority="72"/>
+    <w:lsdException w:name="Colorful Grid Accent 5" w:uiPriority="73"/>
+    <w:lsdException w:name="Light Shading Accent 6" w:uiPriority="60"/>
+    <w:lsdException w:name="Light List Accent 6" w:uiPriority="61"/>
+    <w:lsdException w:name="Light Grid Accent 6" w:uiPriority="62"/>
+    <w:lsdException w:name="Medium Shading 1 Accent 6" w:uiPriority="63"/>
+    <w:lsdException w:name="Medium Shading 2 Accent 6" w:uiPriority="64"/>
+    <w:lsdException w:name="Medium List 1 Accent 6" w:uiPriority="65"/>
+    <w:lsdException w:name="Medium List 2 Accent 6" w:uiPriority="66"/>
+    <w:lsdException w:name="Medium Grid 1 Accent 6" w:uiPriority="67"/>
+    <w:lsdException w:name="Medium Grid 2 Accent 6" w:uiPriority="68"/>
+    <w:lsdException w:name="Medium Grid 3 Accent 6" w:uiPriority="69"/>
+    <w:lsdException w:name="Dark List Accent 6" w:uiPriority="70"/>
+    <w:lsdException w:name="Colorful Shading Accent 6" w:uiPriority="71"/>
+    <w:lsdException w:name="Colorful List Accent 6" w:uiPriority="72"/>
+    <w:lsdException w:name="Colorful Grid Accent 6" w:uiPriority="73"/>
+    <w:lsdException w:name="Subtle Emphasis" w:uiPriority="19" w:qFormat="1"/>
+    <w:lsdException w:name="Intense Emphasis" w:uiPriority="21" w:qFormat="1"/>
+    <w:lsdException w:name="Subtle Reference" w:uiPriority="31" w:qFormat="1"/>
+    <w:lsdException w:name="Intense Reference" w:uiPriority="32" w:qFormat="1"/>
+    <w:lsdException w:name="Book Title" w:uiPriority="33" w:qFormat="1"/>
+    <w:lsdException w:name="Bibliography" w:semiHidden="1" w:uiPriority="37" w:unhideWhenUsed="1"/>
+    <w:lsdException w:name="TOC Heading" w:semiHidden="1" w:uiPriority="39" w:unhideWhenUsed="1" w:qFormat="1"/>
+    <w:lsdException w:name="Plain Table 1" w:uiPriority="41"/>
+    <w:lsdException w:name="Plain Table 2" w:uiPriority="42"/>
+    <w:lsdException w:name="Plain Table 3" w:uiPriority="43"/>
+    <w:lsdException w:name="Plain Table 4" w:uiPriority="44"/>
+    <w:lsdException w:name="Plain Table 5" w:uiPriority="45"/>
+    <w:lsdException w:name="Grid Table Light" w:uiPriority="40"/>
+    <w:lsdException w:name="Grid Table 1 Light" w:uiPriority="46"/>
+    <w:lsdException w:name="Grid Table 2" w:uiPriority="47"/>
+    <w:lsdException w:name="Grid Table 3" w:uiPriority="48"/>
+    <w:lsdException w:name="Grid Table 4" w:uiPriority="49"/>
+    <w:lsdException w:name="Grid Table 5 Dark" w:uiPriority="50"/>
+    <w:lsdException w:name="Grid Table 6 Colorful" w:uiPriority="51"/>
+    <w:lsdException w:name="Grid Table 7 Colorful" w:uiPriority="52"/>
+    <w:lsdException w:name="Grid Table 1 Light Accent 1" w:uiPriority="46"/>
+    <w:lsdException w:name="Grid Table 2 Accent 1" w:uiPriority="47"/>
+    <w:lsdException w:name="Grid Table 3 Accent 1" w:uiPriority="48"/>
+    <w:lsdException w:name="Grid Table 4 Accent 1" w:uiPriority="49"/>
+    <w:lsdException w:name="Grid Table 5 Dark Accent 1" w:uiPriority="50"/>
+    <w:lsdException w:name="Grid Table 6 Colorful Accent 1" w:uiPriority="51"/>
+    <w:lsdException w:name="Grid Table 7 Colorful Accent 1" w:uiPriority="52"/>
+    <w:lsdException w:name="Grid Table 1 Light Accent 2" w:uiPriority="46"/>
+    <w:lsdException w:name="Grid Table 2 Accent 2" w:uiPriority="47"/>
+    <w:lsdException w:name="Grid Table 3 Accent 2" w:uiPriority="48"/>
+    <w:lsdException w:name="Grid Table 4 Accent 2" w:uiPriority="49"/>
+    <w:lsdException w:name="Grid Table 5 Dark Accent 2" w:uiPriority="50"/>
+    <w:lsdException w:name="Grid Table 6 Colorful Accent 2" w:uiPriority="51"/>
+    <w:lsdException w:name="Grid Table 7 Colorful Accent 2" w:uiPriority="52"/>
+    <w:lsdException w:name="Grid Table 1 Light Accent 3" w:uiPriority="46"/>
+    <w:lsdException w:name="Grid Table 2 Accent 3" w:uiPriority="47"/>
+    <w:lsdException w:name="Grid Table 3 Accent 3" w:uiPriority="48"/>
+    <w:lsdException w:name="Grid Table 4 Accent 3" w:uiPriority="49"/>
+    <w:lsdException w:name="Grid Table 5 Dark Accent 3" w:uiPriority="50"/>
+    <w:lsdException w:name="Grid Table 6 Colorful Accent 3" w:uiPriority="51"/>
+    <w:lsdException w:name="Grid Table 7 Colorful Accent 3" w:uiPriority="52"/>
+    <w:lsdException w:name="Grid Table 1 Light Accent 4" w:uiPriority="46"/>
+    <w:lsdException w:name="Grid Table 2 Accent 4" w:uiPriority="47"/>
+    <w:lsdException w:name="Grid Table 3 Accent 4" w:uiPriority="48"/>
+    <w:lsdException w:name="Grid Table 4 Accent 4" w:uiPriority="49"/>
+    <w:lsdException w:name="Grid Table 5 Dark Accent 4" w:uiPriority="50"/>
+    <w:lsdException w:name="Grid Table 6 Colorful Accent 4" w:uiPriority="51"/>
+    <w:lsdException w:name="Grid Table 7 Colorful Accent 4" w:uiPriority="52"/>
+    <w:lsdException w:name="Grid Table 1 Light Accent 5" w:uiPriority="46"/>
+    <w:lsdException w:name="Grid Table 2 Accent 5" w:uiPriority="47"/>
+    <w:lsdException w:name="Grid Table 3 Accent 5" w:uiPriority="48"/>
+    <w:lsdException w:name="Grid Table 4 Accent 5" w:uiPriority="49"/>
+    <w:lsdException w:name="Grid Table 5 Dark Accent 5" w:uiPriority="50"/>
+    <w:lsdException w:name="Grid Table 6 Colorful Accent 5" w:uiPriority="51"/>
+    <w:lsdException w:name="Grid Table 7 Colorful Accent 5" w:uiPriority="52"/>
+    <w:lsdException w:name="Grid Table 1 Light Accent 6" w:uiPriority="46"/>
+    <w:lsdException w:name="Grid Table 2 Accent 6" w:uiPriority="47"/>
+    <w:lsdException w:name="Grid Table 3 Accent 6" w:uiPriority="48"/>
+    <w:lsdException w:name="Grid Table 4 Accent 6" w:uiPriority="49"/>
+    <w:lsdException w:name="Grid Table 5 Dark Accent 6" w:uiPriority="50"/>
+    <w:lsdException w:name="Grid Table 6 Colorful Accent 6" w:uiPriority="51"/>
+    <w:lsdException w:name="Grid Table 7 Colorful Accent 6" w:uiPriority="52"/>
+    <w:lsdException w:name="List Table 1 Light" w:uiPriority="46"/>
+    <w:lsdException w:name="List Table 2" w:uiPriority="47"/>
+    <w:lsdException w:name="List Table 3" w:uiPriority="48"/>
+    <w:lsdException w:name="List Table 4" w:uiPriority="49"/>
+    <w:lsdException w:name="List Table 5 Dark" w:uiPriority="50"/>
+    <w:lsdException w:name="List Table 6 Colorful" w:uiPriority="51"/>
+    <w:lsdException w:name="List Table 7 Colorful" w:uiPriority="52"/>
+    <w:lsdException w:name="List Table 1 Light Accent 1" w:uiPriority="46"/>
+    <w:lsdException w:name="List Table 2 Accent 1" w:uiPriority="47"/>
+    <w:lsdException w:name="List Table 3 Accent 1" w:uiPriority="48"/>
+    <w:lsdException w:name="List Table 4 Accent 1" w:uiPriority="49"/>
+    <w:lsdException w:name="List Table 5 Dark Accent 1" w:uiPriority="50"/>
+    <w:lsdException w:name="List Table 6 Colorful Accent 1" w:uiPriority="51"/>
+    <w:lsdException w:name="List Table 7 Colorful Accent 1" w:uiPriority="52"/>
+    <w:lsdException w:name="List Table 1 Light Accent 2" w:uiPriority="46"/>
+    <w:lsdException w:name="List Table 2 Accent 2" w:uiPriority="47"/>
+    <w:lsdException w:name="List Table 3 Accent 2" w:uiPriority="48"/>
+    <w:lsdException w:name="List Table 4 Accent 2" w:uiPriority="49"/>
+    <w:lsdException w:name="List Table 5 Dark Accent 2" w:uiPriority="50"/>
+    <w:lsdException w:name="List Table 6 Colorful Accent 2" w:uiPriority="51"/>
+    <w:lsdException w:name="List Table 7 Colorful Accent 2" w:uiPriority="52"/>
+    <w:lsdException w:name="List Table 1 Light Accent 3" w:uiPriority="46"/>
+    <w:lsdException w:name="List Table 2 Accent 3" w:uiPriority="47"/>
+    <w:lsdException w:name="List Table 3 Accent 3" w:uiPriority="48"/>
+    <w:lsdException w:name="List Table 4 Accent 3" w:uiPriority="49"/>
+    <w:lsdException w:name="List Table 5 Dark Accent 3" w:uiPriority="50"/>
+    <w:lsdException w:name="List Table 6 Colorful Accent 3" w:uiPriority="51"/>
+    <w:lsdException w:name="List Table 7 Colorful Accent 3" w:uiPriority="52"/>
+    <w:lsdException w:name="List Table 1 Light Accent 4" w:uiPriority="46"/>
+    <w:lsdException w:name="List Table 2 Accent 4" w:uiPriority="47"/>
+    <w:lsdException w:name="List Table 3 Accent 4" w:uiPriority="48"/>
+    <w:lsdException w:name="List Table 4 Accent 4" w:uiPriority="49"/>
+    <w:lsdException w:name="List Table 5 Dark Accent 4" w:uiPriority="50"/>
+    <w:lsdException w:name="List Table 6 Colorful Accent 4" w:uiPriority="51"/>
+    <w:lsdException w:name="List Table 7 Colorful Accent 4" w:uiPriority="52"/>
+    <w:lsdException w:name="List Table 1 Light Accent 5" w:uiPriority="46"/>
+    <w:lsdException w:name="List Table 2 Accent 5" w:uiPriority="47"/>
+    <w:lsdException w:name="List Table 3 Accent 5" w:uiPriority="48"/>
+    <w:lsdException w:name="List Table 4 Accent 5" w:uiPriority="49"/>
+    <w:lsdException w:name="List Table 5 Dark Accent 5" w:uiPriority="50"/>
+    <w:lsdException w:name="List Table 6 Colorful Accent 5" w:uiPriority="51"/>
+    <w:lsdException w:name="List Table 7 Colorful Accent 5" w:uiPriority="52"/>
+    <w:lsdException w:name="List Table 1 Light Accent 6" w:uiPriority="46"/>
+    <w:lsdException w:name="List Table 2 Accent 6" w:uiPriority="47"/>
+    <w:lsdException w:name="List Table 3 Accent 6" w:uiPriority="48"/>
+    <w:lsdException w:name="List Table 4 Accent 6" w:uiPriority="49"/>
+    <w:lsdException w:name="List Table 5 Dark Accent 6" w:uiPriority="50"/>
+    <w:lsdException w:name="List Table 6 Colorful Accent 6" w:uiPriority="51"/>
+    <w:lsdException w:name="List Table 7 Colorful Accent 6" w:uiPriority="52"/>
+    <w:lsdException w:name="Mention" w:semiHidden="1" w:unhideWhenUsed="1"/>
+    <w:lsdException w:name="Smart Hyperlink" w:semiHidden="1" w:unhideWhenUsed="1"/>
+    <w:lsdException w:name="Hashtag" w:semiHidden="1" w:unhideWhenUsed="1"/>
+    <w:lsdException w:name="Unresolved Mention" w:semiHidden="1" w:unhideWhenUsed="1"/>
+    <w:lsdException w:name="Smart Link" w:semiHidden="1" w:unhideWhenUsed="1"/>
   </w:latentStyles>
-  <w:style w:type="paragraph" w:default="1" w:styleId="Standard">
+  <w:style w:type="paragraph" w:default="1" w:styleId="Normal">
     <w:name w:val="Normal"/>
     <w:qFormat/>
     <w:rsid w:val="00C67D8D"/>
   </w:style>
-  <w:style w:type="character" w:default="1" w:styleId="Absatz-Standardschriftart">
+  <w:style w:type="character" w:default="1" w:styleId="DefaultParagraphFont">
     <w:name w:val="Default Paragraph Font"/>
     <w:uiPriority w:val="1"/>
     <w:semiHidden/>
     <w:unhideWhenUsed/>
   </w:style>
-  <w:style w:type="table" w:default="1" w:styleId="NormaleTabelle">
+  <w:style w:type="table" w:default="1" w:styleId="TableNormal">
     <w:name w:val="Normal Table"/>
     <w:uiPriority w:val="99"/>
     <w:semiHidden/>
     <w:unhideWhenUsed/>
-    <w:qFormat/>
     <w:tblPr>
       <w:tblInd w:w="0" w:type="dxa"/>
       <w:tblCellMar>
@@ -5625,13 +5776,13 @@
       </w:tblCellMar>
     </w:tblPr>
   </w:style>
-  <w:style w:type="numbering" w:default="1" w:styleId="KeineListe">
+  <w:style w:type="numbering" w:default="1" w:styleId="NoList">
     <w:name w:val="No List"/>
     <w:uiPriority w:val="99"/>
     <w:semiHidden/>
     <w:unhideWhenUsed/>
   </w:style>
-  <w:style w:type="paragraph" w:styleId="KeinLeerraum">
+  <w:style w:type="paragraph" w:styleId="NoSpacing">
     <w:name w:val="No Spacing"/>
     <w:uiPriority w:val="1"/>
     <w:qFormat/>
@@ -5642,7 +5793,7 @@
   </w:style>
   <w:style w:type="character" w:styleId="Hyperlink">
     <w:name w:val="Hyperlink"/>
-    <w:basedOn w:val="Absatz-Standardschriftart"/>
+    <w:basedOn w:val="DefaultParagraphFont"/>
     <w:uiPriority w:val="99"/>
     <w:unhideWhenUsed/>
     <w:rsid w:val="00A740EA"/>
@@ -5651,9 +5802,9 @@
       <w:u w:val="single"/>
     </w:rPr>
   </w:style>
-  <w:style w:type="paragraph" w:styleId="Listenabsatz">
+  <w:style w:type="paragraph" w:styleId="ListParagraph">
     <w:name w:val="List Paragraph"/>
-    <w:basedOn w:val="Standard"/>
+    <w:basedOn w:val="Normal"/>
     <w:uiPriority w:val="34"/>
     <w:qFormat/>
     <w:rsid w:val="00AA7D00"/>
@@ -5662,10 +5813,10 @@
       <w:contextualSpacing/>
     </w:pPr>
   </w:style>
-  <w:style w:type="paragraph" w:styleId="HTMLVorformatiert">
+  <w:style w:type="paragraph" w:styleId="HTMLPreformatted">
     <w:name w:val="HTML Preformatted"/>
-    <w:basedOn w:val="Standard"/>
-    <w:link w:val="HTMLVorformatiertZchn"/>
+    <w:basedOn w:val="Normal"/>
+    <w:link w:val="HTMLPreformattedChar"/>
     <w:uiPriority w:val="99"/>
     <w:unhideWhenUsed/>
     <w:rsid w:val="00C42B05"/>
@@ -5697,10 +5848,10 @@
       <w:lang w:eastAsia="de-DE"/>
     </w:rPr>
   </w:style>
-  <w:style w:type="character" w:customStyle="1" w:styleId="HTMLVorformatiertZchn">
-    <w:name w:val="HTML Vorformatiert Zchn"/>
-    <w:basedOn w:val="Absatz-Standardschriftart"/>
-    <w:link w:val="HTMLVorformatiert"/>
+  <w:style w:type="character" w:customStyle="1" w:styleId="HTMLPreformattedChar">
+    <w:name w:val="HTML Preformatted Char"/>
+    <w:basedOn w:val="DefaultParagraphFont"/>
+    <w:link w:val="HTMLPreformatted"/>
     <w:uiPriority w:val="99"/>
     <w:rsid w:val="00C42B05"/>
     <w:rPr>
@@ -5712,17 +5863,17 @@
   </w:style>
   <w:style w:type="character" w:customStyle="1" w:styleId="start-tag">
     <w:name w:val="start-tag"/>
-    <w:basedOn w:val="Absatz-Standardschriftart"/>
+    <w:basedOn w:val="DefaultParagraphFont"/>
     <w:rsid w:val="00C42B05"/>
   </w:style>
   <w:style w:type="character" w:customStyle="1" w:styleId="end-tag">
     <w:name w:val="end-tag"/>
-    <w:basedOn w:val="Absatz-Standardschriftart"/>
+    <w:basedOn w:val="DefaultParagraphFont"/>
     <w:rsid w:val="00C42B05"/>
   </w:style>
   <w:style w:type="character" w:customStyle="1" w:styleId="error">
     <w:name w:val="error"/>
-    <w:basedOn w:val="Absatz-Standardschriftart"/>
+    <w:basedOn w:val="DefaultParagraphFont"/>
     <w:rsid w:val="00C42B05"/>
   </w:style>
 </w:styles>

</xml_diff>